<commit_message>
Add scalability and reliability
</commit_message>
<xml_diff>
--- a/doc/report.docx
+++ b/doc/report.docx
@@ -10047,63 +10047,7 @@
           <w:sz w:val="28"/>
           <w:szCs w:val="32"/>
         </w:rPr>
-        <w:t>(25%)</w:t>
-      </w:r>
-    </w:p>
-    <w:p>
-      <w:pPr>
-        <w:jc w:val="center"/>
-        <w:rPr>
-          <w:rFonts w:cs="Times New Roman"/>
-          <w:szCs w:val="96"/>
-        </w:rPr>
-      </w:pPr>
-      <w:r>
-        <w:rPr>
-          <w:rFonts w:cs="Times New Roman"/>
-          <w:szCs w:val="96"/>
-        </w:rPr>
-        <w:t>15053648</w:t>
-      </w:r>
-    </w:p>
-    <w:p>
-      <w:pPr>
-        <w:jc w:val="center"/>
-        <w:rPr>
-          <w:rFonts w:eastAsia="DengXian" w:cs="Times New Roman"/>
-          <w:b/>
-          <w:sz w:val="28"/>
-          <w:szCs w:val="32"/>
-        </w:rPr>
-      </w:pPr>
-    </w:p>
-    <w:p>
-      <w:pPr>
-        <w:jc w:val="center"/>
-        <w:rPr>
-          <w:rFonts w:eastAsia="DengXian" w:cs="Times New Roman"/>
-          <w:b/>
-          <w:sz w:val="28"/>
-          <w:szCs w:val="32"/>
-        </w:rPr>
-      </w:pPr>
-      <w:r>
-        <w:rPr>
-          <w:rFonts w:eastAsia="DengXian" w:cs="Times New Roman"/>
-          <w:b/>
-          <w:sz w:val="28"/>
-          <w:szCs w:val="32"/>
-        </w:rPr>
-        <w:t>Lim Shi Hern</w:t>
-      </w:r>
-      <w:r>
-        <w:rPr>
-          <w:rFonts w:eastAsia="DengXian" w:cs="Times New Roman"/>
-          <w:b/>
-          <w:sz w:val="28"/>
-          <w:szCs w:val="32"/>
-        </w:rPr>
-        <w:t xml:space="preserve"> </w:t>
+        <w:t>(100</w:t>
       </w:r>
       <w:r>
         <w:rPr>
@@ -10111,7 +10055,7 @@
           <w:sz w:val="28"/>
           <w:szCs w:val="32"/>
         </w:rPr>
-        <w:t>(25%)</w:t>
+        <w:t>%)</w:t>
       </w:r>
     </w:p>
     <w:p>
@@ -10127,44 +10071,55 @@
           <w:rFonts w:cs="Times New Roman"/>
           <w:szCs w:val="96"/>
         </w:rPr>
-        <w:t>15075153</w:t>
+        <w:t>15053648</w:t>
       </w:r>
     </w:p>
     <w:p>
       <w:pPr>
         <w:jc w:val="center"/>
         <w:rPr>
-          <w:rFonts w:cs="Times New Roman"/>
-          <w:szCs w:val="96"/>
+          <w:rFonts w:eastAsia="DengXian" w:cs="Times New Roman"/>
+          <w:b/>
+          <w:sz w:val="28"/>
+          <w:szCs w:val="32"/>
         </w:rPr>
       </w:pPr>
     </w:p>
     <w:p>
       <w:pPr>
         <w:jc w:val="center"/>
+        <w:rPr>
+          <w:rFonts w:eastAsia="DengXian" w:cs="Times New Roman"/>
+          <w:b/>
+          <w:sz w:val="28"/>
+          <w:szCs w:val="32"/>
+        </w:rPr>
+      </w:pPr>
+      <w:r>
+        <w:rPr>
+          <w:rFonts w:eastAsia="DengXian" w:cs="Times New Roman"/>
+          <w:b/>
+          <w:sz w:val="28"/>
+          <w:szCs w:val="32"/>
+        </w:rPr>
+        <w:t>Lim Shi Hern</w:t>
+      </w:r>
+      <w:r>
+        <w:rPr>
+          <w:rFonts w:eastAsia="DengXian" w:cs="Times New Roman"/>
+          <w:b/>
+          <w:sz w:val="28"/>
+          <w:szCs w:val="32"/>
+        </w:rPr>
+        <w:t xml:space="preserve"> </w:t>
+      </w:r>
+      <w:r>
         <w:rPr>
           <w:rFonts w:eastAsia="DengXian" w:cs="Times New Roman"/>
           <w:sz w:val="28"/>
           <w:szCs w:val="32"/>
         </w:rPr>
-      </w:pPr>
-      <w:r>
-        <w:rPr>
-          <w:rFonts w:eastAsia="DengXian" w:cs="Times New Roman"/>
-          <w:b/>
-          <w:sz w:val="28"/>
-          <w:szCs w:val="32"/>
-        </w:rPr>
-        <w:t>Mah Qi Hao</w:t>
-      </w:r>
-      <w:r>
-        <w:rPr>
-          <w:rFonts w:eastAsia="DengXian" w:cs="Times New Roman"/>
-          <w:b/>
-          <w:sz w:val="28"/>
-          <w:szCs w:val="32"/>
-        </w:rPr>
-        <w:t xml:space="preserve"> </w:t>
+        <w:t>(100</w:t>
       </w:r>
       <w:r>
         <w:rPr>
@@ -10172,7 +10127,7 @@
           <w:sz w:val="28"/>
           <w:szCs w:val="32"/>
         </w:rPr>
-        <w:t>(25%)</w:t>
+        <w:t>%)</w:t>
       </w:r>
     </w:p>
     <w:p>
@@ -10188,7 +10143,7 @@
           <w:rFonts w:cs="Times New Roman"/>
           <w:szCs w:val="96"/>
         </w:rPr>
-        <w:t>16080111</w:t>
+        <w:t>15075153</w:t>
       </w:r>
     </w:p>
     <w:p>
@@ -10203,91 +10158,37 @@
     <w:p>
       <w:pPr>
         <w:jc w:val="center"/>
-        <w:rPr>
-          <w:rFonts w:eastAsia="DengXian" w:cs="Times New Roman"/>
-          <w:b/>
-          <w:sz w:val="28"/>
-          <w:szCs w:val="32"/>
-        </w:rPr>
-      </w:pPr>
-      <w:r>
-        <w:rPr>
-          <w:rFonts w:eastAsia="DengXian" w:cs="Times New Roman"/>
-          <w:b/>
-          <w:sz w:val="28"/>
-          <w:szCs w:val="32"/>
-        </w:rPr>
-        <w:t>Mu Chun Khang</w:t>
-      </w:r>
-      <w:r>
-        <w:rPr>
-          <w:rFonts w:eastAsia="DengXian" w:cs="Times New Roman"/>
-          <w:b/>
-          <w:sz w:val="28"/>
-          <w:szCs w:val="32"/>
-        </w:rPr>
-        <w:t xml:space="preserve"> </w:t>
-      </w:r>
-      <w:r>
         <w:rPr>
           <w:rFonts w:eastAsia="DengXian" w:cs="Times New Roman"/>
           <w:sz w:val="28"/>
           <w:szCs w:val="32"/>
         </w:rPr>
-        <w:t>(25%)</w:t>
-      </w:r>
-    </w:p>
-    <w:p>
-      <w:pPr>
-        <w:jc w:val="center"/>
-        <w:rPr>
-          <w:rFonts w:cs="Times New Roman"/>
-          <w:szCs w:val="96"/>
-        </w:rPr>
-      </w:pPr>
-      <w:r>
-        <w:rPr>
-          <w:rFonts w:cs="Times New Roman"/>
-          <w:szCs w:val="96"/>
-        </w:rPr>
-        <w:t>13079272</w:t>
-      </w:r>
-    </w:p>
-    <w:p>
-      <w:pPr>
-        <w:jc w:val="center"/>
-        <w:rPr>
-          <w:rFonts w:cs="Times New Roman"/>
-          <w:szCs w:val="96"/>
-        </w:rPr>
-      </w:pPr>
-    </w:p>
-    <w:p>
-      <w:pPr>
-        <w:jc w:val="center"/>
+      </w:pPr>
+      <w:r>
+        <w:rPr>
+          <w:rFonts w:eastAsia="DengXian" w:cs="Times New Roman"/>
+          <w:b/>
+          <w:sz w:val="28"/>
+          <w:szCs w:val="32"/>
+        </w:rPr>
+        <w:t>Mah Qi Hao</w:t>
+      </w:r>
+      <w:r>
+        <w:rPr>
+          <w:rFonts w:eastAsia="DengXian" w:cs="Times New Roman"/>
+          <w:b/>
+          <w:sz w:val="28"/>
+          <w:szCs w:val="32"/>
+        </w:rPr>
+        <w:t xml:space="preserve"> </w:t>
+      </w:r>
+      <w:r>
         <w:rPr>
           <w:rFonts w:eastAsia="DengXian" w:cs="Times New Roman"/>
           <w:sz w:val="28"/>
           <w:szCs w:val="32"/>
         </w:rPr>
-      </w:pPr>
-      <w:r>
-        <w:rPr>
-          <w:rFonts w:eastAsia="DengXian" w:cs="Times New Roman"/>
-          <w:b/>
-          <w:sz w:val="28"/>
-          <w:szCs w:val="32"/>
-        </w:rPr>
-        <w:t>Ong Li Sheng</w:t>
-      </w:r>
-      <w:r>
-        <w:rPr>
-          <w:rFonts w:eastAsia="DengXian" w:cs="Times New Roman"/>
-          <w:b/>
-          <w:sz w:val="28"/>
-          <w:szCs w:val="32"/>
-        </w:rPr>
-        <w:t xml:space="preserve"> </w:t>
+        <w:t>(100</w:t>
       </w:r>
       <w:r>
         <w:rPr>
@@ -10295,7 +10196,146 @@
           <w:sz w:val="28"/>
           <w:szCs w:val="32"/>
         </w:rPr>
-        <w:t>(25%)</w:t>
+        <w:t>%)</w:t>
+      </w:r>
+    </w:p>
+    <w:p>
+      <w:pPr>
+        <w:jc w:val="center"/>
+        <w:rPr>
+          <w:rFonts w:cs="Times New Roman"/>
+          <w:szCs w:val="96"/>
+        </w:rPr>
+      </w:pPr>
+      <w:r>
+        <w:rPr>
+          <w:rFonts w:cs="Times New Roman"/>
+          <w:szCs w:val="96"/>
+        </w:rPr>
+        <w:t>16080111</w:t>
+      </w:r>
+    </w:p>
+    <w:p>
+      <w:pPr>
+        <w:jc w:val="center"/>
+        <w:rPr>
+          <w:rFonts w:cs="Times New Roman"/>
+          <w:szCs w:val="96"/>
+        </w:rPr>
+      </w:pPr>
+    </w:p>
+    <w:p>
+      <w:pPr>
+        <w:jc w:val="center"/>
+        <w:rPr>
+          <w:rFonts w:eastAsia="DengXian" w:cs="Times New Roman"/>
+          <w:b/>
+          <w:sz w:val="28"/>
+          <w:szCs w:val="32"/>
+        </w:rPr>
+      </w:pPr>
+      <w:r>
+        <w:rPr>
+          <w:rFonts w:eastAsia="DengXian" w:cs="Times New Roman"/>
+          <w:b/>
+          <w:sz w:val="28"/>
+          <w:szCs w:val="32"/>
+        </w:rPr>
+        <w:t>Mu Chun Khang</w:t>
+      </w:r>
+      <w:r>
+        <w:rPr>
+          <w:rFonts w:eastAsia="DengXian" w:cs="Times New Roman"/>
+          <w:b/>
+          <w:sz w:val="28"/>
+          <w:szCs w:val="32"/>
+        </w:rPr>
+        <w:t xml:space="preserve"> </w:t>
+      </w:r>
+      <w:r>
+        <w:rPr>
+          <w:rFonts w:eastAsia="DengXian" w:cs="Times New Roman"/>
+          <w:sz w:val="28"/>
+          <w:szCs w:val="32"/>
+        </w:rPr>
+        <w:t>(100</w:t>
+      </w:r>
+      <w:r>
+        <w:rPr>
+          <w:rFonts w:eastAsia="DengXian" w:cs="Times New Roman"/>
+          <w:sz w:val="28"/>
+          <w:szCs w:val="32"/>
+        </w:rPr>
+        <w:t>%)</w:t>
+      </w:r>
+    </w:p>
+    <w:p>
+      <w:pPr>
+        <w:jc w:val="center"/>
+        <w:rPr>
+          <w:rFonts w:cs="Times New Roman"/>
+          <w:szCs w:val="96"/>
+        </w:rPr>
+      </w:pPr>
+      <w:r>
+        <w:rPr>
+          <w:rFonts w:cs="Times New Roman"/>
+          <w:szCs w:val="96"/>
+        </w:rPr>
+        <w:t>13079272</w:t>
+      </w:r>
+    </w:p>
+    <w:p>
+      <w:pPr>
+        <w:jc w:val="center"/>
+        <w:rPr>
+          <w:rFonts w:cs="Times New Roman"/>
+          <w:szCs w:val="96"/>
+        </w:rPr>
+      </w:pPr>
+    </w:p>
+    <w:p>
+      <w:pPr>
+        <w:jc w:val="center"/>
+        <w:rPr>
+          <w:rFonts w:eastAsia="DengXian" w:cs="Times New Roman"/>
+          <w:sz w:val="28"/>
+          <w:szCs w:val="32"/>
+        </w:rPr>
+      </w:pPr>
+      <w:r>
+        <w:rPr>
+          <w:rFonts w:eastAsia="DengXian" w:cs="Times New Roman"/>
+          <w:b/>
+          <w:sz w:val="28"/>
+          <w:szCs w:val="32"/>
+        </w:rPr>
+        <w:t>Ong Li Sheng</w:t>
+      </w:r>
+      <w:r>
+        <w:rPr>
+          <w:rFonts w:eastAsia="DengXian" w:cs="Times New Roman"/>
+          <w:b/>
+          <w:sz w:val="28"/>
+          <w:szCs w:val="32"/>
+        </w:rPr>
+        <w:t xml:space="preserve"> </w:t>
+      </w:r>
+      <w:r>
+        <w:rPr>
+          <w:rFonts w:eastAsia="DengXian" w:cs="Times New Roman"/>
+          <w:sz w:val="28"/>
+          <w:szCs w:val="32"/>
+        </w:rPr>
+        <w:t>(100</w:t>
+      </w:r>
+      <w:r>
+        <w:rPr>
+          <w:rFonts w:eastAsia="DengXian" w:cs="Times New Roman"/>
+          <w:sz w:val="28"/>
+          <w:szCs w:val="32"/>
+        </w:rPr>
+        <w:t>%)</w:t>
       </w:r>
     </w:p>
     <w:p>
@@ -11007,6 +11047,7 @@
     </w:p>
     <w:p>
       <w:pPr>
+        <w:spacing w:line="360" w:lineRule="auto"/>
         <w:jc w:val="both"/>
       </w:pPr>
       <w:r>
@@ -11037,7 +11078,13 @@
         <w:t xml:space="preserve">Mittere </w:t>
       </w:r>
       <w:r>
-        <w:t xml:space="preserve">lies in the utilisation of the peer-to-peer system architecture. In contrast with applications that employ </w:t>
+        <w:t xml:space="preserve">lies in the utilisation of the peer-to-peer system architecture. </w:t>
+      </w:r>
+      <w:r>
+        <w:t>Unlike</w:t>
+      </w:r>
+      <w:r>
+        <w:t xml:space="preserve"> applications that employ </w:t>
       </w:r>
       <w:r>
         <w:t xml:space="preserve">the </w:t>
@@ -11046,7 +11093,19 @@
         <w:t xml:space="preserve">client-server </w:t>
       </w:r>
       <w:r>
-        <w:t xml:space="preserve">architecture, Mittere operates on the premise of intercommunicating nodes. Herein, the chat system is comprised of nodes that can freely communicate with one another, all managed by an assigned </w:t>
+        <w:t>architecture, Mittere operates on the premise of intercommunicating nodes</w:t>
+      </w:r>
+      <w:r>
+        <w:t xml:space="preserve"> instead of a traditional server to handle all requests from clients</w:t>
+      </w:r>
+      <w:r>
+        <w:t xml:space="preserve">. Herein, the chat system is comprised of nodes </w:t>
+      </w:r>
+      <w:r>
+        <w:t xml:space="preserve">distributed across the same network </w:t>
+      </w:r>
+      <w:r>
+        <w:t xml:space="preserve">that can freely communicate with one another, all managed by an assigned </w:t>
       </w:r>
       <w:r>
         <w:t>super</w:t>
@@ -11075,11 +11134,13 @@
     </w:p>
     <w:p>
       <w:pPr>
+        <w:spacing w:line="360" w:lineRule="auto"/>
         <w:jc w:val="both"/>
       </w:pPr>
     </w:p>
     <w:p>
       <w:pPr>
+        <w:spacing w:line="360" w:lineRule="auto"/>
         <w:jc w:val="both"/>
       </w:pPr>
     </w:p>
@@ -11096,6 +11157,7 @@
     <w:p>
       <w:pPr>
         <w:spacing w:line="360" w:lineRule="auto"/>
+        <w:jc w:val="both"/>
       </w:pPr>
       <w:r>
         <w:t>The physical and interactive model of the proposed system (System architecture diagram, communica</w:t>
@@ -11108,28 +11170,193 @@
       <w:r>
         <w:br w:type="page"/>
       </w:r>
-      <w:bookmarkStart w:id="3" w:name="_GoBack"/>
+    </w:p>
+    <w:p>
+      <w:pPr>
+        <w:pStyle w:val="Heading1"/>
+      </w:pPr>
+      <w:bookmarkStart w:id="3" w:name="_Toc498889438"/>
+      <w:r>
+        <w:t>Scalability and Reliability</w:t>
+      </w:r>
       <w:bookmarkEnd w:id="3"/>
     </w:p>
     <w:p>
       <w:pPr>
+        <w:spacing w:line="360" w:lineRule="auto"/>
+        <w:jc w:val="both"/>
+      </w:pPr>
+      <w:r>
+        <w:t xml:space="preserve">Scalability is important in a distributed system, especially a communication system with many users. A system is scalable if it remains effective with significant increases in resources and users. At this juncture, the peer-to-peer system architecture is adopted because it promotes scalability. In Mittere, each node is only concerned with fulfilling its own responsibilities of sending and receiving messages. In other words, a node will never handle a message that it does not intend to send or receive. </w:t>
+      </w:r>
+      <w:r>
+        <w:t>Hence, the system can be scaled up to accommodate more nodes because no single node is responsible for everything.</w:t>
+      </w:r>
+    </w:p>
+    <w:p>
+      <w:pPr>
+        <w:spacing w:line="360" w:lineRule="auto"/>
+        <w:jc w:val="both"/>
+      </w:pPr>
+    </w:p>
+    <w:p>
+      <w:pPr>
+        <w:spacing w:line="360" w:lineRule="auto"/>
+        <w:jc w:val="both"/>
+      </w:pPr>
+      <w:r>
+        <w:t xml:space="preserve">In Mittere, the nodes each need to store a local copy of all nodes in the system to communicate with one another. Nevertheless, storing the ActorRef for all other nodes only consumes a small amount of memory. For instance, if there are 100,000 users connected in </w:t>
+      </w:r>
+      <w:r>
+        <w:t xml:space="preserve">the system, </w:t>
+      </w:r>
+      <w:r>
+        <w:t xml:space="preserve">each node will store 100,000 references locally; this is no problem as the list still occupies little memory and can be iterated with ease. </w:t>
+      </w:r>
+      <w:r>
+        <w:t>This means that</w:t>
+      </w:r>
+      <w:r>
+        <w:t xml:space="preserve"> the chat system can scale up with</w:t>
+      </w:r>
+      <w:r>
+        <w:t xml:space="preserve"> many users without significantly affecting the core functionalities.</w:t>
+      </w:r>
+    </w:p>
+    <w:p>
+      <w:pPr>
+        <w:spacing w:line="360" w:lineRule="auto"/>
+        <w:jc w:val="both"/>
+      </w:pPr>
+    </w:p>
+    <w:p>
+      <w:pPr>
+        <w:spacing w:line="360" w:lineRule="auto"/>
+        <w:jc w:val="both"/>
+      </w:pPr>
+      <w:r>
+        <w:t xml:space="preserve">On the other hand, reliability is also essential in distributed systems. In Mittere, there will always be a supernode assigned. Herein, the supernode </w:t>
+      </w:r>
+      <w:r>
+        <w:t>oversees the</w:t>
+      </w:r>
+      <w:r>
+        <w:t xml:space="preserve"> </w:t>
+      </w:r>
+      <w:r>
+        <w:t xml:space="preserve">handling new nodes that just joined the system. Specifically, it </w:t>
+      </w:r>
+      <w:r>
+        <w:t>keeps track of all the available rooms and nodes in the system. When a new node enters the system</w:t>
+      </w:r>
+      <w:r>
+        <w:t xml:space="preserve"> through the supernode</w:t>
+      </w:r>
+      <w:r>
+        <w:t>,</w:t>
+      </w:r>
+      <w:r>
+        <w:t xml:space="preserve"> its </w:t>
+      </w:r>
+      <w:r>
+        <w:t xml:space="preserve">reference is broadcasted to all existing nodes in the system. </w:t>
+      </w:r>
+      <w:r>
+        <w:t xml:space="preserve">The new node is also provided with the references to all other nodes in the system. </w:t>
+      </w:r>
+      <w:r>
+        <w:t xml:space="preserve">To ensure reliability in this context, </w:t>
+      </w:r>
+      <w:r>
+        <w:t>the supernode</w:t>
+      </w:r>
+      <w:r>
+        <w:rPr>
+          <w:rFonts w:cs="Times New Roman"/>
+        </w:rPr>
+        <w:t>'</w:t>
+      </w:r>
+      <w:r>
+        <w:rPr>
+          <w:rFonts w:cs="Times New Roman"/>
+        </w:rPr>
+        <w:t>s</w:t>
+      </w:r>
+      <w:r>
+        <w:t xml:space="preserve"> role </w:t>
+      </w:r>
+      <w:r>
+        <w:t>is passed o</w:t>
+      </w:r>
+      <w:r>
+        <w:t>n to another node in the system if the current su</w:t>
+      </w:r>
+      <w:r>
+        <w:t xml:space="preserve">pernode disconnects or crashes. </w:t>
+      </w:r>
+      <w:r>
+        <w:t>Herein, the new supernode is always ch</w:t>
+      </w:r>
+      <w:r>
+        <w:t xml:space="preserve">osen based on alphabetical order. </w:t>
+      </w:r>
+      <w:r>
+        <w:t xml:space="preserve">It will then broadcast itself to other nodes in the system to inform them. </w:t>
+      </w:r>
+      <w:r>
+        <w:t xml:space="preserve">This way, a new node can always join the system </w:t>
+      </w:r>
+      <w:r>
+        <w:t xml:space="preserve">even when the original supernode has disconnected or crashed. </w:t>
+      </w:r>
+    </w:p>
+    <w:p>
+      <w:pPr>
+        <w:spacing w:line="360" w:lineRule="auto"/>
+        <w:jc w:val="both"/>
+      </w:pPr>
+    </w:p>
+    <w:p>
+      <w:pPr>
+        <w:spacing w:line="360" w:lineRule="auto"/>
+        <w:jc w:val="both"/>
+      </w:pPr>
+      <w:r>
+        <w:t xml:space="preserve">After joining the system, a node no longer relies on the supernode to communicate with other nodes. </w:t>
+      </w:r>
+      <w:r>
+        <w:t xml:space="preserve">Since a node has a copy of all current nodes that will always be updated by the supernode, it can start chatting with other nodes without further assistance. Even if the supernode disconnects or crashes, the node can still communicate with the rest of the nodes. </w:t>
+      </w:r>
+    </w:p>
+    <w:p>
+      <w:pPr>
+        <w:spacing w:line="360" w:lineRule="auto"/>
+      </w:pPr>
+      <w:bookmarkStart w:id="4" w:name="_GoBack"/>
+      <w:bookmarkEnd w:id="4"/>
+      <w:r>
+        <w:br w:type="page"/>
+      </w:r>
+    </w:p>
+    <w:p>
+      <w:pPr>
         <w:pStyle w:val="Heading1"/>
-        <w:tabs>
-          <w:tab w:val="left" w:pos="5007"/>
-        </w:tabs>
-      </w:pPr>
-      <w:bookmarkStart w:id="4" w:name="_Toc498889438"/>
-      <w:r>
-        <w:t>Scalability and Reliability</w:t>
-      </w:r>
-      <w:bookmarkEnd w:id="4"/>
+      </w:pPr>
+      <w:bookmarkStart w:id="5" w:name="_Toc498889439"/>
+      <w:r>
+        <w:t>Test Case</w:t>
+      </w:r>
+      <w:bookmarkEnd w:id="5"/>
     </w:p>
     <w:p>
       <w:pPr>
         <w:spacing w:line="360" w:lineRule="auto"/>
       </w:pPr>
       <w:r>
-        <w:t>Explanation how scalability and reliability can be guarantee in the program</w:t>
+        <w:t>Test case that you have proposed to test your distributed sy</w:t>
+      </w:r>
+      <w:r>
+        <w:t>stem and result of the test case</w:t>
       </w:r>
     </w:p>
     <w:p>
@@ -11140,44 +11367,23 @@
     <w:p>
       <w:pPr>
         <w:pStyle w:val="Heading1"/>
-        <w:tabs>
-          <w:tab w:val="left" w:pos="5007"/>
-        </w:tabs>
-      </w:pPr>
-      <w:bookmarkStart w:id="5" w:name="_Toc498889439"/>
-      <w:r>
-        <w:t>Test Case</w:t>
-      </w:r>
-      <w:bookmarkEnd w:id="5"/>
+      </w:pPr>
+      <w:bookmarkStart w:id="6" w:name="_Toc498889440"/>
+      <w:r>
+        <w:t>Reflections</w:t>
+      </w:r>
+      <w:bookmarkEnd w:id="6"/>
     </w:p>
     <w:p>
       <w:pPr>
         <w:spacing w:line="360" w:lineRule="auto"/>
       </w:pPr>
       <w:r>
-        <w:t>Test case that you have proposed to test your distributed sy</w:t>
-      </w:r>
-      <w:r>
-        <w:t>stem and result of the test case</w:t>
-      </w:r>
-    </w:p>
-    <w:p>
-      <w:r>
-        <w:br w:type="page"/>
-      </w:r>
-    </w:p>
-    <w:p>
-      <w:pPr>
-        <w:pStyle w:val="Heading1"/>
-        <w:tabs>
-          <w:tab w:val="left" w:pos="5007"/>
-        </w:tabs>
-      </w:pPr>
-      <w:bookmarkStart w:id="6" w:name="_Toc498889440"/>
-      <w:r>
-        <w:t>Reflections</w:t>
-      </w:r>
-      <w:bookmarkEnd w:id="6"/>
+        <w:t xml:space="preserve">- </w:t>
+      </w:r>
+      <w:r>
+        <w:t>An explanation of your understanding any distributed system concepts that you have apply in your assignment.</w:t>
+      </w:r>
     </w:p>
     <w:p>
       <w:pPr>
@@ -11187,7 +11393,7 @@
         <w:t xml:space="preserve">- </w:t>
       </w:r>
       <w:r>
-        <w:t>An explanation of your understanding any distributed system concepts that you have apply in your assignment.</w:t>
+        <w:t>A description of how you applied the distributed concepts in your assignment.</w:t>
       </w:r>
     </w:p>
     <w:p>
@@ -11198,7 +11404,7 @@
         <w:t xml:space="preserve">- </w:t>
       </w:r>
       <w:r>
-        <w:t>A description of how you applied the distributed concepts in your assignment.</w:t>
+        <w:t>The problems encountered during this assignment and how you solved these problems.</w:t>
       </w:r>
     </w:p>
     <w:p>
@@ -11209,23 +11415,12 @@
         <w:t xml:space="preserve">- </w:t>
       </w:r>
       <w:r>
-        <w:t>The problems encountered during this assignment and how you solved these problems.</w:t>
+        <w:t>An evaluation of the strengths and weaknesses of your submitted work.</w:t>
       </w:r>
     </w:p>
     <w:p>
       <w:pPr>
         <w:spacing w:line="360" w:lineRule="auto"/>
-      </w:pPr>
-      <w:r>
-        <w:t xml:space="preserve">- </w:t>
-      </w:r>
-      <w:r>
-        <w:t>An evaluation of the strengths and weaknesses of your submitted work.</w:t>
-      </w:r>
-    </w:p>
-    <w:p>
-      <w:pPr>
-        <w:spacing w:line="360" w:lineRule="auto"/>
         <w:rPr>
           <w:rFonts w:cs="Times New Roman"/>
         </w:rPr>
@@ -11241,15 +11436,21 @@
       </w:r>
       <w:r>
         <w:rPr>
-          <w:rFonts w:ascii="Helvetica" w:eastAsia="Helvetica" w:hAnsi="Helvetica" w:cs="Helvetica"/>
-        </w:rPr>
-        <w:t>’</w:t>
+          <w:rFonts w:cs="Times New Roman"/>
+        </w:rPr>
+        <w:t>'</w:t>
+      </w:r>
+      <w:r>
+        <w:rPr>
+          <w:rFonts w:cs="Times New Roman"/>
+        </w:rPr>
+        <w:t>s</w:t>
       </w:r>
       <w:r>
         <w:rPr>
           <w:rFonts w:eastAsia="Helvetica" w:cs="Times New Roman"/>
         </w:rPr>
-        <w:t>s member contribution percentage</w:t>
+        <w:t xml:space="preserve"> member contribution percentage</w:t>
       </w:r>
       <w:r>
         <w:rPr>
@@ -12331,9 +12532,12 @@
     <w:link w:val="Heading1Char"/>
     <w:uiPriority w:val="9"/>
     <w:qFormat/>
-    <w:rsid w:val="003A2568"/>
+    <w:rsid w:val="00843420"/>
     <w:pPr>
-      <w:spacing w:line="480" w:lineRule="auto"/>
+      <w:tabs>
+        <w:tab w:val="left" w:pos="5007"/>
+      </w:tabs>
+      <w:spacing w:line="600" w:lineRule="auto"/>
       <w:outlineLvl w:val="0"/>
     </w:pPr>
     <w:rPr>
@@ -12353,9 +12557,6 @@
     <w:qFormat/>
     <w:rsid w:val="00A33563"/>
     <w:pPr>
-      <w:tabs>
-        <w:tab w:val="left" w:pos="5007"/>
-      </w:tabs>
       <w:spacing w:line="360" w:lineRule="auto"/>
       <w:outlineLvl w:val="1"/>
     </w:pPr>
@@ -12445,7 +12646,7 @@
     <w:basedOn w:val="DefaultParagraphFont"/>
     <w:link w:val="Heading1"/>
     <w:uiPriority w:val="9"/>
-    <w:rsid w:val="003A2568"/>
+    <w:rsid w:val="00843420"/>
     <w:rPr>
       <w:rFonts w:eastAsia="DengXian" w:cs="Times New Roman"/>
       <w:b/>
@@ -12880,7 +13081,7 @@
 </file>
 
 <file path=customXml/itemProps1.xml><?xml version="1.0" encoding="utf-8"?>
-<ds:datastoreItem xmlns:ds="http://schemas.openxmlformats.org/officeDocument/2006/customXml" ds:itemID="{84B46C0C-D9A3-A542-8769-6579C9DFB3C8}">
+<ds:datastoreItem xmlns:ds="http://schemas.openxmlformats.org/officeDocument/2006/customXml" ds:itemID="{B18D85D9-68B9-3545-8CB7-1D553935A264}">
   <ds:schemaRefs>
     <ds:schemaRef ds:uri="http://schemas.openxmlformats.org/officeDocument/2006/bibliography"/>
   </ds:schemaRefs>

</xml_diff>

<commit_message>
Add physical and interactive models & scalability and reliability
</commit_message>
<xml_diff>
--- a/doc/report.docx
+++ b/doc/report.docx
@@ -4022,6 +4022,7 @@
           <w:sz w:val="28"/>
           <w:szCs w:val="32"/>
         </w:rPr>
+        <w:lastRenderedPageBreak/>
         <w:drawing>
           <wp:inline distT="0" distB="0" distL="0" distR="0" wp14:anchorId="4FD4105C" wp14:editId="1584821A">
             <wp:extent cx="2000250" cy="819150"/>
@@ -5957,6 +5958,7 @@
           <w:sz w:val="28"/>
           <w:szCs w:val="32"/>
         </w:rPr>
+        <w:lastRenderedPageBreak/>
         <w:drawing>
           <wp:inline distT="0" distB="0" distL="0" distR="0" wp14:anchorId="7A0B4B1D" wp14:editId="1E4D8515">
             <wp:extent cx="2000250" cy="819150"/>
@@ -7920,6 +7922,7 @@
           <w:sz w:val="28"/>
           <w:szCs w:val="32"/>
         </w:rPr>
+        <w:lastRenderedPageBreak/>
         <w:drawing>
           <wp:inline distT="0" distB="0" distL="0" distR="0" wp14:anchorId="4B423B54" wp14:editId="46EAE4E6">
             <wp:extent cx="2000250" cy="819150"/>
@@ -10365,6 +10368,7 @@
       </w:pPr>
       <w:bookmarkStart w:id="0" w:name="_Toc498889435"/>
       <w:r>
+        <w:lastRenderedPageBreak/>
         <w:t>Table of Contents</w:t>
       </w:r>
       <w:bookmarkEnd w:id="0"/>
@@ -11041,6 +11045,7 @@
       </w:pPr>
       <w:bookmarkStart w:id="1" w:name="_Toc498889436"/>
       <w:r>
+        <w:lastRenderedPageBreak/>
         <w:t>Introduction</w:t>
       </w:r>
       <w:bookmarkEnd w:id="1"/>
@@ -11069,7 +11074,10 @@
         <w:t xml:space="preserve"> </w:t>
       </w:r>
       <w:r>
-        <w:t xml:space="preserve">As the name suggests, Mittere allows users to send messages to each other, either in the form of personal messages or group messages. </w:t>
+        <w:t>The chat system</w:t>
+      </w:r>
+      <w:r>
+        <w:t xml:space="preserve"> allows users to send messages to each other, either in the form of personal messages or group messages. </w:t>
       </w:r>
       <w:r>
         <w:t xml:space="preserve">The novelty of </w:t>
@@ -11140,19 +11148,57 @@
     </w:p>
     <w:p>
       <w:pPr>
+        <w:pStyle w:val="Heading1"/>
+      </w:pPr>
+      <w:bookmarkStart w:id="2" w:name="_Toc498889437"/>
+      <w:r>
+        <w:t>Physical and Interactive Models</w:t>
+      </w:r>
+      <w:bookmarkEnd w:id="2"/>
+    </w:p>
+    <w:p>
+      <w:pPr>
+        <w:pStyle w:val="Heading2"/>
+      </w:pPr>
+      <w:r>
+        <w:t>Physical Model</w:t>
+      </w:r>
+    </w:p>
+    <w:p>
+      <w:pPr>
         <w:spacing w:line="360" w:lineRule="auto"/>
         <w:jc w:val="both"/>
       </w:pPr>
-    </w:p>
-    <w:p>
-      <w:pPr>
-        <w:pStyle w:val="Heading1"/>
-      </w:pPr>
-      <w:bookmarkStart w:id="2" w:name="_Toc498889437"/>
-      <w:r>
-        <w:t>Physical and Interactive Models</w:t>
-      </w:r>
-      <w:bookmarkEnd w:id="2"/>
+      <w:r>
+        <w:t xml:space="preserve">The physical model of </w:t>
+      </w:r>
+      <w:r>
+        <w:t>Mittere is based on the</w:t>
+      </w:r>
+      <w:r>
+        <w:t xml:space="preserve"> peer-to-peer </w:t>
+      </w:r>
+      <w:r>
+        <w:t xml:space="preserve">system </w:t>
+      </w:r>
+      <w:r>
+        <w:t xml:space="preserve">architecture. </w:t>
+      </w:r>
+      <w:r>
+        <w:t xml:space="preserve">Specifically, it comprises </w:t>
+      </w:r>
+      <w:r>
+        <w:t xml:space="preserve">of a system of nodes where each node can directly communicate with other nodes. Among all the nodes in the system, there will always be one supernode. </w:t>
+      </w:r>
+      <w:r>
+        <w:t>To start a chat system, a node must first join itself to become a supernode. Then, n</w:t>
+      </w:r>
+      <w:r>
+        <w:t xml:space="preserve">ew nodes must join the supernode to be in the same system. </w:t>
+      </w:r>
+      <w:r>
+        <w:t xml:space="preserve">Figure 1 shows the system architecture diagram. </w:t>
+      </w:r>
     </w:p>
     <w:p>
       <w:pPr>
@@ -11160,26 +11206,188 @@
         <w:jc w:val="both"/>
       </w:pPr>
       <w:r>
-        <w:t>The physical and interactive model of the proposed system (System architecture diagram, communica</w:t>
-      </w:r>
-      <w:r>
-        <w:t>tion protocol sequence diagram)</w:t>
-      </w:r>
-    </w:p>
-    <w:p>
-      <w:r>
-        <w:br w:type="page"/>
-      </w:r>
-    </w:p>
-    <w:p>
-      <w:pPr>
-        <w:pStyle w:val="Heading1"/>
-      </w:pPr>
-      <w:bookmarkStart w:id="3" w:name="_Toc498889438"/>
-      <w:r>
-        <w:t>Scalability and Reliability</w:t>
-      </w:r>
-      <w:bookmarkEnd w:id="3"/>
+        <w:rPr>
+          <w:b/>
+          <w:noProof/>
+        </w:rPr>
+        <w:drawing>
+          <wp:anchor distT="0" distB="0" distL="114300" distR="114300" simplePos="0" relativeHeight="251720704" behindDoc="0" locked="0" layoutInCell="1" allowOverlap="1" wp14:anchorId="151CD498" wp14:editId="36600DA3">
+            <wp:simplePos x="0" y="0"/>
+            <wp:positionH relativeFrom="margin">
+              <wp:posOffset>863600</wp:posOffset>
+            </wp:positionH>
+            <wp:positionV relativeFrom="paragraph">
+              <wp:posOffset>130116</wp:posOffset>
+            </wp:positionV>
+            <wp:extent cx="3987800" cy="2453005"/>
+            <wp:effectExtent l="0" t="0" r="0" b="10795"/>
+            <wp:wrapSquare wrapText="bothSides"/>
+            <wp:docPr id="3" name="Picture 3" descr="parts/system_diagram.pdf"/>
+            <wp:cNvGraphicFramePr>
+              <a:graphicFrameLocks xmlns:a="http://schemas.openxmlformats.org/drawingml/2006/main" noChangeAspect="1"/>
+            </wp:cNvGraphicFramePr>
+            <a:graphic xmlns:a="http://schemas.openxmlformats.org/drawingml/2006/main">
+              <a:graphicData uri="http://schemas.openxmlformats.org/drawingml/2006/picture">
+                <pic:pic xmlns:pic="http://schemas.openxmlformats.org/drawingml/2006/picture">
+                  <pic:nvPicPr>
+                    <pic:cNvPr id="0" name="Picture 1" descr="parts/system_diagram.pdf"/>
+                    <pic:cNvPicPr>
+                      <a:picLocks noChangeAspect="1" noChangeArrowheads="1"/>
+                    </pic:cNvPicPr>
+                  </pic:nvPicPr>
+                  <pic:blipFill rotWithShape="1">
+                    <a:blip r:embed="rId18">
+                      <a:extLst>
+                        <a:ext uri="{28A0092B-C50C-407E-A947-70E740481C1C}">
+                          <a14:useLocalDpi xmlns:a14="http://schemas.microsoft.com/office/drawing/2010/main" val="0"/>
+                        </a:ext>
+                      </a:extLst>
+                    </a:blip>
+                    <a:srcRect t="7471" b="44971"/>
+                    <a:stretch/>
+                  </pic:blipFill>
+                  <pic:spPr bwMode="auto">
+                    <a:xfrm>
+                      <a:off x="0" y="0"/>
+                      <a:ext cx="3987800" cy="2453005"/>
+                    </a:xfrm>
+                    <a:prstGeom prst="rect">
+                      <a:avLst/>
+                    </a:prstGeom>
+                    <a:noFill/>
+                    <a:ln>
+                      <a:noFill/>
+                    </a:ln>
+                    <a:extLst>
+                      <a:ext uri="{53640926-AAD7-44D8-BBD7-CCE9431645EC}">
+                        <a14:shadowObscured xmlns:a14="http://schemas.microsoft.com/office/drawing/2010/main"/>
+                      </a:ext>
+                    </a:extLst>
+                  </pic:spPr>
+                </pic:pic>
+              </a:graphicData>
+            </a:graphic>
+            <wp14:sizeRelH relativeFrom="page">
+              <wp14:pctWidth>0</wp14:pctWidth>
+            </wp14:sizeRelH>
+            <wp14:sizeRelV relativeFrom="page">
+              <wp14:pctHeight>0</wp14:pctHeight>
+            </wp14:sizeRelV>
+          </wp:anchor>
+        </w:drawing>
+      </w:r>
+    </w:p>
+    <w:p>
+      <w:pPr>
+        <w:spacing w:line="360" w:lineRule="auto"/>
+        <w:jc w:val="center"/>
+        <w:rPr>
+          <w:b/>
+        </w:rPr>
+      </w:pPr>
+    </w:p>
+    <w:p>
+      <w:pPr>
+        <w:spacing w:line="360" w:lineRule="auto"/>
+        <w:jc w:val="center"/>
+        <w:rPr>
+          <w:b/>
+        </w:rPr>
+      </w:pPr>
+    </w:p>
+    <w:p>
+      <w:pPr>
+        <w:spacing w:line="360" w:lineRule="auto"/>
+        <w:jc w:val="center"/>
+        <w:rPr>
+          <w:b/>
+        </w:rPr>
+      </w:pPr>
+    </w:p>
+    <w:p>
+      <w:pPr>
+        <w:spacing w:line="360" w:lineRule="auto"/>
+        <w:jc w:val="center"/>
+        <w:rPr>
+          <w:b/>
+        </w:rPr>
+      </w:pPr>
+    </w:p>
+    <w:p>
+      <w:pPr>
+        <w:spacing w:line="360" w:lineRule="auto"/>
+        <w:jc w:val="center"/>
+        <w:rPr>
+          <w:b/>
+        </w:rPr>
+      </w:pPr>
+    </w:p>
+    <w:p>
+      <w:pPr>
+        <w:spacing w:line="360" w:lineRule="auto"/>
+        <w:jc w:val="center"/>
+        <w:rPr>
+          <w:b/>
+        </w:rPr>
+      </w:pPr>
+    </w:p>
+    <w:p>
+      <w:pPr>
+        <w:spacing w:line="360" w:lineRule="auto"/>
+        <w:jc w:val="center"/>
+        <w:rPr>
+          <w:b/>
+        </w:rPr>
+      </w:pPr>
+    </w:p>
+    <w:p>
+      <w:pPr>
+        <w:spacing w:line="360" w:lineRule="auto"/>
+        <w:jc w:val="center"/>
+        <w:rPr>
+          <w:b/>
+        </w:rPr>
+      </w:pPr>
+    </w:p>
+    <w:p>
+      <w:pPr>
+        <w:spacing w:line="360" w:lineRule="auto"/>
+        <w:jc w:val="center"/>
+        <w:rPr>
+          <w:b/>
+        </w:rPr>
+      </w:pPr>
+    </w:p>
+    <w:p>
+      <w:pPr>
+        <w:spacing w:line="360" w:lineRule="auto"/>
+        <w:jc w:val="center"/>
+        <w:rPr>
+          <w:sz w:val="22"/>
+        </w:rPr>
+      </w:pPr>
+      <w:r>
+        <w:rPr>
+          <w:b/>
+          <w:sz w:val="22"/>
+        </w:rPr>
+        <w:t>Figure 1</w:t>
+      </w:r>
+      <w:r>
+        <w:rPr>
+          <w:sz w:val="22"/>
+        </w:rPr>
+        <w:t>: System architecture diagram for Mittere</w:t>
+      </w:r>
+    </w:p>
+    <w:p>
+      <w:pPr>
+        <w:pStyle w:val="Heading2"/>
+      </w:pPr>
+      <w:r>
+        <w:lastRenderedPageBreak/>
+        <w:t>Interactive Model</w:t>
+      </w:r>
     </w:p>
     <w:p>
       <w:pPr>
@@ -11187,10 +11395,70 @@
         <w:jc w:val="both"/>
       </w:pPr>
       <w:r>
-        <w:t xml:space="preserve">Scalability is important in a distributed system, especially a communication system with many users. A system is scalable if it remains effective with significant increases in resources and users. At this juncture, the peer-to-peer system architecture is adopted because it promotes scalability. In Mittere, each node is only concerned with fulfilling its own responsibilities of sending and receiving messages. In other words, a node will never handle a message that it does not intend to send or receive. </w:t>
-      </w:r>
-      <w:r>
-        <w:t>Hence, the system can be scaled up to accommodate more nodes because no single node is responsible for everything.</w:t>
+        <w:t xml:space="preserve">Mittere is comprised of four components, namely ActorSystem, Supernode, Node and Display. At this juncture, ActorSystem is responsible for </w:t>
+      </w:r>
+      <w:r>
+        <w:t xml:space="preserve">handling the remote networking aspect of the system. </w:t>
+      </w:r>
+      <w:r>
+        <w:t>It is subscribed to remote events such as DisassociatedEvent and DeadLetter</w:t>
+      </w:r>
+      <w:r>
+        <w:t xml:space="preserve">s to inform the </w:t>
+      </w:r>
+      <w:r>
+        <w:t>node</w:t>
+      </w:r>
+      <w:r>
+        <w:t xml:space="preserve"> about the status of remote node</w:t>
+      </w:r>
+      <w:r>
+        <w:t>s</w:t>
+      </w:r>
+      <w:r>
+        <w:t xml:space="preserve">. </w:t>
+      </w:r>
+      <w:r>
+        <w:t xml:space="preserve">On the other hand, </w:t>
+      </w:r>
+      <w:r>
+        <w:t>Supernode passes information regarding</w:t>
+      </w:r>
+      <w:r>
+        <w:t xml:space="preserve"> the chat system environment such as list of users and rooms. </w:t>
+      </w:r>
+      <w:r>
+        <w:t>Meanwhile</w:t>
+      </w:r>
+      <w:r>
+        <w:t xml:space="preserve">, Node </w:t>
+      </w:r>
+      <w:r>
+        <w:t>handles all the core functionalities of the chat system which include keeping track of users, rooms and messages. Display is responsible for managing the graphical user interface (GUI) of the system.</w:t>
+      </w:r>
+      <w:r>
+        <w:t xml:space="preserve"> The interactive model of Mittere is based on an asynchronous distributed system. It has no assumed bounds on process execution speed, message transmission delay and clock drift rates. </w:t>
+      </w:r>
+      <w:r>
+        <w:t xml:space="preserve">Figure 2 shows the communication protocol sequence </w:t>
+      </w:r>
+      <w:r>
+        <w:t xml:space="preserve">diagram of Mittere. It should be noted that the diagram also shows how </w:t>
+      </w:r>
+      <w:r>
+        <w:t xml:space="preserve">the nodes check to see whether they should be the new supernode </w:t>
+      </w:r>
+      <w:r>
+        <w:t>when</w:t>
+      </w:r>
+      <w:r>
+        <w:t xml:space="preserve"> the current supernode </w:t>
+      </w:r>
+      <w:r>
+        <w:t xml:space="preserve">disconnects or crashes. </w:t>
+      </w:r>
+      <w:r>
+        <w:t xml:space="preserve"> </w:t>
       </w:r>
     </w:p>
     <w:p>
@@ -11198,36 +11466,272 @@
         <w:spacing w:line="360" w:lineRule="auto"/>
         <w:jc w:val="both"/>
       </w:pPr>
+      <w:r>
+        <w:rPr>
+          <w:noProof/>
+        </w:rPr>
+        <w:drawing>
+          <wp:anchor distT="0" distB="0" distL="114300" distR="114300" simplePos="0" relativeHeight="251721728" behindDoc="0" locked="0" layoutInCell="1" allowOverlap="1" wp14:anchorId="32383940" wp14:editId="040B5AEF">
+            <wp:simplePos x="0" y="0"/>
+            <wp:positionH relativeFrom="margin">
+              <wp:align>center</wp:align>
+            </wp:positionH>
+            <wp:positionV relativeFrom="paragraph">
+              <wp:posOffset>99060</wp:posOffset>
+            </wp:positionV>
+            <wp:extent cx="4739640" cy="5031740"/>
+            <wp:effectExtent l="0" t="0" r="10160" b="0"/>
+            <wp:wrapSquare wrapText="bothSides"/>
+            <wp:docPr id="11" name="Picture 11" descr="diagrams/Sequence%20Diagram.jpg"/>
+            <wp:cNvGraphicFramePr>
+              <a:graphicFrameLocks xmlns:a="http://schemas.openxmlformats.org/drawingml/2006/main" noChangeAspect="1"/>
+            </wp:cNvGraphicFramePr>
+            <a:graphic xmlns:a="http://schemas.openxmlformats.org/drawingml/2006/main">
+              <a:graphicData uri="http://schemas.openxmlformats.org/drawingml/2006/picture">
+                <pic:pic xmlns:pic="http://schemas.openxmlformats.org/drawingml/2006/picture">
+                  <pic:nvPicPr>
+                    <pic:cNvPr id="0" name="Picture 3" descr="diagrams/Sequence%20Diagram.jpg"/>
+                    <pic:cNvPicPr>
+                      <a:picLocks noChangeAspect="1" noChangeArrowheads="1"/>
+                    </pic:cNvPicPr>
+                  </pic:nvPicPr>
+                  <pic:blipFill rotWithShape="1">
+                    <a:blip r:embed="rId19">
+                      <a:extLst>
+                        <a:ext uri="{28A0092B-C50C-407E-A947-70E740481C1C}">
+                          <a14:useLocalDpi xmlns:a14="http://schemas.microsoft.com/office/drawing/2010/main" val="0"/>
+                        </a:ext>
+                      </a:extLst>
+                    </a:blip>
+                    <a:srcRect b="52461"/>
+                    <a:stretch/>
+                  </pic:blipFill>
+                  <pic:spPr bwMode="auto">
+                    <a:xfrm>
+                      <a:off x="0" y="0"/>
+                      <a:ext cx="4739640" cy="5031740"/>
+                    </a:xfrm>
+                    <a:prstGeom prst="rect">
+                      <a:avLst/>
+                    </a:prstGeom>
+                    <a:noFill/>
+                    <a:ln>
+                      <a:noFill/>
+                    </a:ln>
+                    <a:extLst>
+                      <a:ext uri="{53640926-AAD7-44D8-BBD7-CCE9431645EC}">
+                        <a14:shadowObscured xmlns:a14="http://schemas.microsoft.com/office/drawing/2010/main"/>
+                      </a:ext>
+                    </a:extLst>
+                  </pic:spPr>
+                </pic:pic>
+              </a:graphicData>
+            </a:graphic>
+            <wp14:sizeRelH relativeFrom="page">
+              <wp14:pctWidth>0</wp14:pctWidth>
+            </wp14:sizeRelH>
+            <wp14:sizeRelV relativeFrom="page">
+              <wp14:pctHeight>0</wp14:pctHeight>
+            </wp14:sizeRelV>
+          </wp:anchor>
+        </w:drawing>
+      </w:r>
     </w:p>
     <w:p>
       <w:pPr>
         <w:spacing w:line="360" w:lineRule="auto"/>
         <w:jc w:val="both"/>
       </w:pPr>
-      <w:r>
-        <w:t xml:space="preserve">In Mittere, the nodes each need to store a local copy of all nodes in the system to communicate with one another. Nevertheless, storing the ActorRef for all other nodes only consumes a small amount of memory. For instance, if there are 100,000 users connected in </w:t>
-      </w:r>
-      <w:r>
-        <w:t xml:space="preserve">the system, </w:t>
-      </w:r>
-      <w:r>
-        <w:t xml:space="preserve">each node will store 100,000 references locally; this is no problem as the list still occupies little memory and can be iterated with ease. </w:t>
-      </w:r>
-      <w:r>
-        <w:t>This means that</w:t>
-      </w:r>
-      <w:r>
-        <w:t xml:space="preserve"> the chat system can scale up with</w:t>
-      </w:r>
-      <w:r>
-        <w:t xml:space="preserve"> many users without significantly affecting the core functionalities.</w:t>
-      </w:r>
+    </w:p>
+    <w:p>
+      <w:pPr>
+        <w:spacing w:line="360" w:lineRule="auto"/>
+        <w:jc w:val="center"/>
+      </w:pPr>
     </w:p>
     <w:p>
       <w:pPr>
         <w:spacing w:line="360" w:lineRule="auto"/>
         <w:jc w:val="both"/>
       </w:pPr>
+      <w:r>
+        <w:br w:type="page"/>
+      </w:r>
+    </w:p>
+    <w:p>
+      <w:r>
+        <w:rPr>
+          <w:noProof/>
+        </w:rPr>
+        <w:lastRenderedPageBreak/>
+        <w:drawing>
+          <wp:anchor distT="0" distB="0" distL="114300" distR="114300" simplePos="0" relativeHeight="251723776" behindDoc="0" locked="0" layoutInCell="1" allowOverlap="1" wp14:anchorId="0B328180" wp14:editId="517D470B">
+            <wp:simplePos x="0" y="0"/>
+            <wp:positionH relativeFrom="margin">
+              <wp:align>center</wp:align>
+            </wp:positionH>
+            <wp:positionV relativeFrom="paragraph">
+              <wp:posOffset>0</wp:posOffset>
+            </wp:positionV>
+            <wp:extent cx="4739640" cy="5552440"/>
+            <wp:effectExtent l="0" t="0" r="10160" b="10160"/>
+            <wp:wrapSquare wrapText="bothSides"/>
+            <wp:docPr id="21" name="Picture 21" descr="diagrams/Sequence%20Diagram.jpg"/>
+            <wp:cNvGraphicFramePr>
+              <a:graphicFrameLocks xmlns:a="http://schemas.openxmlformats.org/drawingml/2006/main" noChangeAspect="1"/>
+            </wp:cNvGraphicFramePr>
+            <a:graphic xmlns:a="http://schemas.openxmlformats.org/drawingml/2006/main">
+              <a:graphicData uri="http://schemas.openxmlformats.org/drawingml/2006/picture">
+                <pic:pic xmlns:pic="http://schemas.openxmlformats.org/drawingml/2006/picture">
+                  <pic:nvPicPr>
+                    <pic:cNvPr id="0" name="Picture 3" descr="diagrams/Sequence%20Diagram.jpg"/>
+                    <pic:cNvPicPr>
+                      <a:picLocks noChangeAspect="1" noChangeArrowheads="1"/>
+                    </pic:cNvPicPr>
+                  </pic:nvPicPr>
+                  <pic:blipFill rotWithShape="1">
+                    <a:blip r:embed="rId19">
+                      <a:extLst>
+                        <a:ext uri="{28A0092B-C50C-407E-A947-70E740481C1C}">
+                          <a14:useLocalDpi xmlns:a14="http://schemas.microsoft.com/office/drawing/2010/main" val="0"/>
+                        </a:ext>
+                      </a:extLst>
+                    </a:blip>
+                    <a:srcRect l="225" t="47815" r="-225" b="-276"/>
+                    <a:stretch/>
+                  </pic:blipFill>
+                  <pic:spPr bwMode="auto">
+                    <a:xfrm>
+                      <a:off x="0" y="0"/>
+                      <a:ext cx="4739640" cy="5552440"/>
+                    </a:xfrm>
+                    <a:prstGeom prst="rect">
+                      <a:avLst/>
+                    </a:prstGeom>
+                    <a:noFill/>
+                    <a:ln>
+                      <a:noFill/>
+                    </a:ln>
+                    <a:extLst>
+                      <a:ext uri="{53640926-AAD7-44D8-BBD7-CCE9431645EC}">
+                        <a14:shadowObscured xmlns:a14="http://schemas.microsoft.com/office/drawing/2010/main"/>
+                      </a:ext>
+                    </a:extLst>
+                  </pic:spPr>
+                </pic:pic>
+              </a:graphicData>
+            </a:graphic>
+            <wp14:sizeRelH relativeFrom="page">
+              <wp14:pctWidth>0</wp14:pctWidth>
+            </wp14:sizeRelH>
+            <wp14:sizeRelV relativeFrom="page">
+              <wp14:pctHeight>0</wp14:pctHeight>
+            </wp14:sizeRelV>
+          </wp:anchor>
+        </w:drawing>
+      </w:r>
+    </w:p>
+    <w:p>
+      <w:bookmarkStart w:id="3" w:name="_Toc498889438"/>
+    </w:p>
+    <w:p/>
+    <w:p/>
+    <w:p/>
+    <w:p/>
+    <w:p/>
+    <w:p/>
+    <w:p/>
+    <w:p/>
+    <w:p/>
+    <w:p/>
+    <w:p/>
+    <w:p/>
+    <w:p/>
+    <w:p/>
+    <w:p/>
+    <w:p/>
+    <w:p/>
+    <w:p/>
+    <w:p/>
+    <w:p/>
+    <w:p/>
+    <w:p/>
+    <w:p/>
+    <w:p/>
+    <w:p/>
+    <w:p/>
+    <w:p/>
+    <w:p/>
+    <w:p/>
+    <w:p/>
+    <w:p>
+      <w:pPr>
+        <w:spacing w:line="360" w:lineRule="auto"/>
+        <w:jc w:val="center"/>
+        <w:rPr>
+          <w:sz w:val="22"/>
+        </w:rPr>
+      </w:pPr>
+      <w:r>
+        <w:rPr>
+          <w:b/>
+          <w:sz w:val="22"/>
+        </w:rPr>
+        <w:t xml:space="preserve">Figure </w:t>
+      </w:r>
+      <w:r>
+        <w:rPr>
+          <w:b/>
+          <w:sz w:val="22"/>
+        </w:rPr>
+        <w:t>2</w:t>
+      </w:r>
+      <w:r>
+        <w:rPr>
+          <w:sz w:val="22"/>
+        </w:rPr>
+        <w:t xml:space="preserve">: </w:t>
+      </w:r>
+      <w:r>
+        <w:rPr>
+          <w:sz w:val="22"/>
+        </w:rPr>
+        <w:t>Communication protocol sequence diagram</w:t>
+      </w:r>
+      <w:r>
+        <w:rPr>
+          <w:sz w:val="22"/>
+        </w:rPr>
+        <w:t xml:space="preserve"> for Mittere</w:t>
+      </w:r>
+    </w:p>
+    <w:p>
+      <w:pPr>
+        <w:jc w:val="center"/>
+      </w:pPr>
+    </w:p>
+    <w:p>
+      <w:r>
+        <w:br w:type="page"/>
+      </w:r>
+    </w:p>
+    <w:p>
+      <w:pPr>
+        <w:pStyle w:val="Heading1"/>
+      </w:pPr>
+      <w:r>
+        <w:lastRenderedPageBreak/>
+        <w:t>Scalability and Reliability</w:t>
+      </w:r>
+      <w:bookmarkEnd w:id="3"/>
+    </w:p>
+    <w:p>
+      <w:pPr>
+        <w:pStyle w:val="Heading2"/>
+      </w:pPr>
+      <w:r>
+        <w:t>Scalability</w:t>
+      </w:r>
     </w:p>
     <w:p>
       <w:pPr>
@@ -11235,79 +11739,31 @@
         <w:jc w:val="both"/>
       </w:pPr>
       <w:r>
-        <w:t xml:space="preserve">On the other hand, reliability is also essential in distributed systems. In Mittere, there will always be a supernode assigned. Herein, the supernode </w:t>
-      </w:r>
-      <w:r>
-        <w:t>oversees the</w:t>
+        <w:t xml:space="preserve">Scalability is important in a distributed system, especially a communication system with many users. A system is scalable if it remains effective with significant increases in resources and users. At this juncture, the peer-to-peer system architecture is adopted because it promotes scalability. In Mittere, each node is only concerned with fulfilling its own responsibilities of sending and receiving messages. In other words, a node will never handle a message that it does not intend to send or receive. </w:t>
+      </w:r>
+      <w:r>
+        <w:t>Hence, the system can be scaled up to accommodate more nodes because no single node is responsible for everything.</w:t>
       </w:r>
       <w:r>
         <w:t xml:space="preserve"> </w:t>
       </w:r>
       <w:r>
-        <w:t xml:space="preserve">handling new nodes that just joined the system. Specifically, it </w:t>
-      </w:r>
-      <w:r>
-        <w:t>keeps track of all the available rooms and nodes in the system. When a new node enters the system</w:t>
-      </w:r>
-      <w:r>
-        <w:t xml:space="preserve"> through the supernode</w:t>
-      </w:r>
-      <w:r>
-        <w:t>,</w:t>
-      </w:r>
-      <w:r>
-        <w:t xml:space="preserve"> its </w:t>
-      </w:r>
-      <w:r>
-        <w:t xml:space="preserve">reference is broadcasted to all existing nodes in the system. </w:t>
-      </w:r>
-      <w:r>
-        <w:t xml:space="preserve">The new node is also provided with the references to all other nodes in the system. </w:t>
-      </w:r>
-      <w:r>
-        <w:t xml:space="preserve">To ensure reliability in this context, </w:t>
-      </w:r>
-      <w:r>
-        <w:t>the supernode</w:t>
-      </w:r>
-      <w:r>
-        <w:rPr>
-          <w:rFonts w:cs="Times New Roman"/>
-        </w:rPr>
-        <w:t>'</w:t>
-      </w:r>
-      <w:r>
-        <w:rPr>
-          <w:rFonts w:cs="Times New Roman"/>
-        </w:rPr>
-        <w:t>s</w:t>
-      </w:r>
-      <w:r>
-        <w:t xml:space="preserve"> role </w:t>
-      </w:r>
-      <w:r>
-        <w:t>is passed o</w:t>
-      </w:r>
-      <w:r>
-        <w:t>n to another node in the system if the current su</w:t>
-      </w:r>
-      <w:r>
-        <w:t xml:space="preserve">pernode disconnects or crashes. </w:t>
-      </w:r>
-      <w:r>
-        <w:t>Herein, the new supernode is always ch</w:t>
-      </w:r>
-      <w:r>
-        <w:t xml:space="preserve">osen based on alphabetical order. </w:t>
-      </w:r>
-      <w:r>
-        <w:t xml:space="preserve">It will then broadcast itself to other nodes in the system to inform them. </w:t>
-      </w:r>
-      <w:r>
-        <w:t xml:space="preserve">This way, a new node can always join the system </w:t>
-      </w:r>
-      <w:r>
-        <w:t xml:space="preserve">even when the original supernode has disconnected or crashed. </w:t>
+        <w:t xml:space="preserve">In Mittere, the nodes each need to store a local copy of all nodes in the system to communicate with one another. Nevertheless, storing the ActorRef for all other nodes only consumes a small amount of memory. For instance, if there are 100,000 users connected in </w:t>
+      </w:r>
+      <w:r>
+        <w:t xml:space="preserve">the system, </w:t>
+      </w:r>
+      <w:r>
+        <w:t xml:space="preserve">each node will store 100,000 references locally; this is no problem as the list still occupies little memory and can be iterated with ease. </w:t>
+      </w:r>
+      <w:r>
+        <w:t>This means that</w:t>
+      </w:r>
+      <w:r>
+        <w:t xml:space="preserve"> the chat system can scale up with</w:t>
+      </w:r>
+      <w:r>
+        <w:t xml:space="preserve"> many users without significantly affecting the core functionalities.</w:t>
       </w:r>
     </w:p>
     <w:p>
@@ -11318,10 +11774,101 @@
     </w:p>
     <w:p>
       <w:pPr>
+        <w:pStyle w:val="Heading2"/>
+      </w:pPr>
+      <w:r>
+        <w:t>Reliability</w:t>
+      </w:r>
+    </w:p>
+    <w:p>
+      <w:pPr>
         <w:spacing w:line="360" w:lineRule="auto"/>
         <w:jc w:val="both"/>
       </w:pPr>
       <w:r>
+        <w:t>On the other hand, reliability is also essential in distributed systems. In Mittere, there will always be a supernode assigne</w:t>
+      </w:r>
+      <w:bookmarkStart w:id="4" w:name="_GoBack"/>
+      <w:r>
+        <w:t>d</w:t>
+      </w:r>
+      <w:bookmarkEnd w:id="4"/>
+      <w:r>
+        <w:t xml:space="preserve">. Herein, the supernode </w:t>
+      </w:r>
+      <w:r>
+        <w:t>oversees the</w:t>
+      </w:r>
+      <w:r>
+        <w:t xml:space="preserve"> </w:t>
+      </w:r>
+      <w:r>
+        <w:t xml:space="preserve">handling new nodes that just joined the system. Specifically, it </w:t>
+      </w:r>
+      <w:r>
+        <w:t>keeps track of all the available rooms and nodes in the system. When a new node enters the system</w:t>
+      </w:r>
+      <w:r>
+        <w:t xml:space="preserve"> through the supernode</w:t>
+      </w:r>
+      <w:r>
+        <w:t>,</w:t>
+      </w:r>
+      <w:r>
+        <w:t xml:space="preserve"> its </w:t>
+      </w:r>
+      <w:r>
+        <w:t xml:space="preserve">reference is broadcasted to all existing nodes in the system. </w:t>
+      </w:r>
+      <w:r>
+        <w:t xml:space="preserve">The new node is also provided with the references to all other nodes in the system. </w:t>
+      </w:r>
+      <w:r>
+        <w:t xml:space="preserve">To ensure reliability in this context, </w:t>
+      </w:r>
+      <w:r>
+        <w:t>the supernode</w:t>
+      </w:r>
+      <w:r>
+        <w:rPr>
+          <w:rFonts w:cs="Times New Roman"/>
+        </w:rPr>
+        <w:t>'</w:t>
+      </w:r>
+      <w:r>
+        <w:rPr>
+          <w:rFonts w:cs="Times New Roman"/>
+        </w:rPr>
+        <w:t>s</w:t>
+      </w:r>
+      <w:r>
+        <w:t xml:space="preserve"> role </w:t>
+      </w:r>
+      <w:r>
+        <w:t>is passed o</w:t>
+      </w:r>
+      <w:r>
+        <w:t>n to another node in the system if the current su</w:t>
+      </w:r>
+      <w:r>
+        <w:t xml:space="preserve">pernode disconnects or crashes. </w:t>
+      </w:r>
+      <w:r>
+        <w:t>Herein, the new supernode is always ch</w:t>
+      </w:r>
+      <w:r>
+        <w:t xml:space="preserve">osen based on alphabetical order. </w:t>
+      </w:r>
+      <w:r>
+        <w:t xml:space="preserve">It will then broadcast itself to other nodes in the system to inform them. </w:t>
+      </w:r>
+      <w:r>
+        <w:t xml:space="preserve">This way, a new node can always join the system </w:t>
+      </w:r>
+      <w:r>
+        <w:t xml:space="preserve">even when the original supernode has disconnected or crashed. </w:t>
+      </w:r>
+      <w:r>
         <w:t xml:space="preserve">After joining the system, a node no longer relies on the supernode to communicate with other nodes. </w:t>
       </w:r>
       <w:r>
@@ -11330,10 +11877,27 @@
     </w:p>
     <w:p>
       <w:pPr>
+        <w:pStyle w:val="Heading1"/>
+      </w:pPr>
+      <w:bookmarkStart w:id="5" w:name="_Toc498889439"/>
+      <w:r>
+        <w:lastRenderedPageBreak/>
+        <w:t>Test Case</w:t>
+      </w:r>
+      <w:bookmarkEnd w:id="5"/>
+    </w:p>
+    <w:p>
+      <w:pPr>
         <w:spacing w:line="360" w:lineRule="auto"/>
       </w:pPr>
-      <w:bookmarkStart w:id="4" w:name="_GoBack"/>
-      <w:bookmarkEnd w:id="4"/>
+      <w:r>
+        <w:t>Test case that you have proposed to test your distributed sy</w:t>
+      </w:r>
+      <w:r>
+        <w:t>stem and result of the test case</w:t>
+      </w:r>
+    </w:p>
+    <w:p>
       <w:r>
         <w:br w:type="page"/>
       </w:r>
@@ -11342,21 +11906,110 @@
       <w:pPr>
         <w:pStyle w:val="Heading1"/>
       </w:pPr>
-      <w:bookmarkStart w:id="5" w:name="_Toc498889439"/>
-      <w:r>
-        <w:t>Test Case</w:t>
-      </w:r>
-      <w:bookmarkEnd w:id="5"/>
+      <w:bookmarkStart w:id="6" w:name="_Toc498889440"/>
+      <w:r>
+        <w:lastRenderedPageBreak/>
+        <w:t>Reflections</w:t>
+      </w:r>
+      <w:bookmarkEnd w:id="6"/>
     </w:p>
     <w:p>
       <w:pPr>
         <w:spacing w:line="360" w:lineRule="auto"/>
       </w:pPr>
       <w:r>
-        <w:t>Test case that you have proposed to test your distributed sy</w:t>
-      </w:r>
-      <w:r>
-        <w:t>stem and result of the test case</w:t>
+        <w:t>- An explanation of your understanding any distributed system concepts that you have apply in your assignment.</w:t>
+      </w:r>
+    </w:p>
+    <w:p>
+      <w:pPr>
+        <w:spacing w:line="360" w:lineRule="auto"/>
+      </w:pPr>
+      <w:r>
+        <w:t>- A description of how you applied the distributed concepts in your assignment.</w:t>
+      </w:r>
+    </w:p>
+    <w:p>
+      <w:pPr>
+        <w:spacing w:line="360" w:lineRule="auto"/>
+      </w:pPr>
+      <w:r>
+        <w:t>- The problems encountered during this assignment and how you solved these problems.</w:t>
+      </w:r>
+    </w:p>
+    <w:p>
+      <w:pPr>
+        <w:spacing w:line="360" w:lineRule="auto"/>
+      </w:pPr>
+      <w:r>
+        <w:t>- An evaluation of the strengths and weaknesses of your submitted work.</w:t>
+      </w:r>
+    </w:p>
+    <w:p>
+      <w:pPr>
+        <w:spacing w:line="360" w:lineRule="auto"/>
+        <w:rPr>
+          <w:rFonts w:cs="Times New Roman"/>
+        </w:rPr>
+      </w:pPr>
+      <w:r>
+        <w:t xml:space="preserve">- Include </w:t>
+      </w:r>
+      <w:r>
+        <w:rPr>
+          <w:rFonts w:cs="Times New Roman"/>
+        </w:rPr>
+        <w:t>each group</w:t>
+      </w:r>
+      <w:r>
+        <w:rPr>
+          <w:rFonts w:cs="Times New Roman"/>
+        </w:rPr>
+        <w:t>'</w:t>
+      </w:r>
+      <w:r>
+        <w:rPr>
+          <w:rFonts w:cs="Times New Roman"/>
+        </w:rPr>
+        <w:t>s</w:t>
+      </w:r>
+      <w:r>
+        <w:rPr>
+          <w:rFonts w:eastAsia="Helvetica" w:cs="Times New Roman"/>
+        </w:rPr>
+        <w:t xml:space="preserve"> member contribution percentage</w:t>
+      </w:r>
+      <w:r>
+        <w:rPr>
+          <w:rFonts w:cs="Times New Roman"/>
+        </w:rPr>
+        <w:t>.</w:t>
+      </w:r>
+    </w:p>
+    <w:p>
+      <w:pPr>
+        <w:spacing w:line="360" w:lineRule="auto"/>
+        <w:rPr>
+          <w:rFonts w:cs="Times New Roman"/>
+        </w:rPr>
+      </w:pPr>
+    </w:p>
+    <w:p>
+      <w:pPr>
+        <w:pStyle w:val="Heading2"/>
+      </w:pPr>
+      <w:bookmarkStart w:id="7" w:name="_Toc498889441"/>
+      <w:r>
+        <w:t>Choong Kai Wern</w:t>
+      </w:r>
+      <w:bookmarkEnd w:id="7"/>
+    </w:p>
+    <w:p>
+      <w:pPr>
+        <w:spacing w:line="360" w:lineRule="auto"/>
+      </w:pPr>
+      <w:r>
+        <w:t>Blab la bla</w:t>
       </w:r>
     </w:p>
     <w:p>
@@ -11366,225 +12019,103 @@
     </w:p>
     <w:p>
       <w:pPr>
-        <w:pStyle w:val="Heading1"/>
-      </w:pPr>
-      <w:bookmarkStart w:id="6" w:name="_Toc498889440"/>
-      <w:r>
-        <w:t>Reflections</w:t>
-      </w:r>
-      <w:bookmarkEnd w:id="6"/>
+        <w:pStyle w:val="Heading2"/>
+      </w:pPr>
+      <w:bookmarkStart w:id="8" w:name="_Toc498889442"/>
+      <w:r>
+        <w:lastRenderedPageBreak/>
+        <w:t>Lim Shi Hern</w:t>
+      </w:r>
+      <w:bookmarkEnd w:id="8"/>
     </w:p>
     <w:p>
       <w:pPr>
         <w:spacing w:line="360" w:lineRule="auto"/>
       </w:pPr>
       <w:r>
-        <w:t xml:space="preserve">- </w:t>
-      </w:r>
-      <w:r>
-        <w:t>An explanation of your understanding any distributed system concepts that you have apply in your assignment.</w:t>
-      </w:r>
+        <w:t>Blab la bla</w:t>
+      </w:r>
+    </w:p>
+    <w:p>
+      <w:r>
+        <w:br w:type="page"/>
+      </w:r>
+    </w:p>
+    <w:p>
+      <w:pPr>
+        <w:pStyle w:val="Heading2"/>
+      </w:pPr>
+      <w:bookmarkStart w:id="9" w:name="_Toc498889443"/>
+      <w:r>
+        <w:lastRenderedPageBreak/>
+        <w:t>Mah Qi Hao</w:t>
+      </w:r>
+      <w:bookmarkEnd w:id="9"/>
     </w:p>
     <w:p>
       <w:pPr>
         <w:spacing w:line="360" w:lineRule="auto"/>
       </w:pPr>
       <w:r>
-        <w:t xml:space="preserve">- </w:t>
-      </w:r>
-      <w:r>
-        <w:t>A description of how you applied the distributed concepts in your assignment.</w:t>
-      </w:r>
+        <w:t>Blab la bla</w:t>
+      </w:r>
+    </w:p>
+    <w:p>
+      <w:r>
+        <w:br w:type="page"/>
+      </w:r>
+    </w:p>
+    <w:p>
+      <w:pPr>
+        <w:pStyle w:val="Heading2"/>
+      </w:pPr>
+      <w:bookmarkStart w:id="10" w:name="_Toc498889444"/>
+      <w:r>
+        <w:lastRenderedPageBreak/>
+        <w:t>Mu Chun Khang</w:t>
+      </w:r>
+      <w:bookmarkEnd w:id="10"/>
     </w:p>
     <w:p>
       <w:pPr>
         <w:spacing w:line="360" w:lineRule="auto"/>
       </w:pPr>
       <w:r>
-        <w:t xml:space="preserve">- </w:t>
-      </w:r>
-      <w:r>
-        <w:t>The problems encountered during this assignment and how you solved these problems.</w:t>
-      </w:r>
+        <w:t>Blab la bla</w:t>
+      </w:r>
+    </w:p>
+    <w:p>
+      <w:r>
+        <w:br w:type="page"/>
+      </w:r>
+    </w:p>
+    <w:p>
+      <w:pPr>
+        <w:pStyle w:val="Heading2"/>
+      </w:pPr>
+      <w:bookmarkStart w:id="11" w:name="_Toc498889445"/>
+      <w:r>
+        <w:lastRenderedPageBreak/>
+        <w:t>Ong Li Sheng</w:t>
+      </w:r>
+      <w:bookmarkEnd w:id="11"/>
     </w:p>
     <w:p>
       <w:pPr>
         <w:spacing w:line="360" w:lineRule="auto"/>
       </w:pPr>
       <w:r>
-        <w:t xml:space="preserve">- </w:t>
-      </w:r>
-      <w:r>
-        <w:t>An evaluation of the strengths and weaknesses of your submitted work.</w:t>
+        <w:t>Blab la bla</w:t>
       </w:r>
     </w:p>
     <w:p>
       <w:pPr>
         <w:spacing w:line="360" w:lineRule="auto"/>
-        <w:rPr>
-          <w:rFonts w:cs="Times New Roman"/>
-        </w:rPr>
-      </w:pPr>
-      <w:r>
-        <w:t xml:space="preserve">- Include </w:t>
-      </w:r>
-      <w:r>
-        <w:rPr>
-          <w:rFonts w:cs="Times New Roman"/>
-        </w:rPr>
-        <w:t>each group</w:t>
-      </w:r>
-      <w:r>
-        <w:rPr>
-          <w:rFonts w:cs="Times New Roman"/>
-        </w:rPr>
-        <w:t>'</w:t>
-      </w:r>
-      <w:r>
-        <w:rPr>
-          <w:rFonts w:cs="Times New Roman"/>
-        </w:rPr>
-        <w:t>s</w:t>
-      </w:r>
-      <w:r>
-        <w:rPr>
-          <w:rFonts w:eastAsia="Helvetica" w:cs="Times New Roman"/>
-        </w:rPr>
-        <w:t xml:space="preserve"> member contribution percentage</w:t>
-      </w:r>
-      <w:r>
-        <w:rPr>
-          <w:rFonts w:cs="Times New Roman"/>
-        </w:rPr>
-        <w:t>.</w:t>
-      </w:r>
-    </w:p>
-    <w:p>
-      <w:pPr>
-        <w:spacing w:line="360" w:lineRule="auto"/>
-        <w:rPr>
-          <w:rFonts w:cs="Times New Roman"/>
-        </w:rPr>
-      </w:pPr>
-    </w:p>
-    <w:p>
-      <w:pPr>
-        <w:pStyle w:val="Heading2"/>
-      </w:pPr>
-      <w:bookmarkStart w:id="7" w:name="_Toc498889441"/>
-      <w:r>
-        <w:t>Choong Kai Wern</w:t>
-      </w:r>
-      <w:bookmarkEnd w:id="7"/>
-    </w:p>
-    <w:p>
-      <w:pPr>
-        <w:spacing w:line="360" w:lineRule="auto"/>
-      </w:pPr>
-      <w:r>
-        <w:t>Blab la bla</w:t>
-      </w:r>
-    </w:p>
-    <w:p>
-      <w:r>
-        <w:br w:type="page"/>
-      </w:r>
-    </w:p>
-    <w:p>
-      <w:pPr>
-        <w:pStyle w:val="Heading2"/>
-      </w:pPr>
-      <w:bookmarkStart w:id="8" w:name="_Toc498889442"/>
-      <w:r>
-        <w:t>Lim Shi Hern</w:t>
-      </w:r>
-      <w:bookmarkEnd w:id="8"/>
-    </w:p>
-    <w:p>
-      <w:pPr>
-        <w:spacing w:line="360" w:lineRule="auto"/>
-      </w:pPr>
-      <w:r>
-        <w:t>Blab la bla</w:t>
-      </w:r>
-    </w:p>
-    <w:p>
-      <w:r>
-        <w:br w:type="page"/>
-      </w:r>
-    </w:p>
-    <w:p>
-      <w:pPr>
-        <w:pStyle w:val="Heading2"/>
-      </w:pPr>
-      <w:bookmarkStart w:id="9" w:name="_Toc498889443"/>
-      <w:r>
-        <w:t>Mah Qi Hao</w:t>
-      </w:r>
-      <w:bookmarkEnd w:id="9"/>
-    </w:p>
-    <w:p>
-      <w:pPr>
-        <w:spacing w:line="360" w:lineRule="auto"/>
-      </w:pPr>
-      <w:r>
-        <w:t>Blab la bla</w:t>
-      </w:r>
-    </w:p>
-    <w:p>
-      <w:r>
-        <w:br w:type="page"/>
-      </w:r>
-    </w:p>
-    <w:p>
-      <w:pPr>
-        <w:pStyle w:val="Heading2"/>
-      </w:pPr>
-      <w:bookmarkStart w:id="10" w:name="_Toc498889444"/>
-      <w:r>
-        <w:t>Mu Chun Khang</w:t>
-      </w:r>
-      <w:bookmarkEnd w:id="10"/>
-    </w:p>
-    <w:p>
-      <w:pPr>
-        <w:spacing w:line="360" w:lineRule="auto"/>
-      </w:pPr>
-      <w:r>
-        <w:t>Blab la bla</w:t>
-      </w:r>
-    </w:p>
-    <w:p>
-      <w:r>
-        <w:br w:type="page"/>
-      </w:r>
-    </w:p>
-    <w:p>
-      <w:pPr>
-        <w:pStyle w:val="Heading2"/>
-      </w:pPr>
-      <w:bookmarkStart w:id="11" w:name="_Toc498889445"/>
-      <w:r>
-        <w:t>Ong Li Sheng</w:t>
-      </w:r>
-      <w:bookmarkEnd w:id="11"/>
-    </w:p>
-    <w:p>
-      <w:pPr>
-        <w:spacing w:line="360" w:lineRule="auto"/>
-      </w:pPr>
-      <w:r>
-        <w:t>Blab la bla</w:t>
-      </w:r>
-    </w:p>
-    <w:p>
-      <w:pPr>
-        <w:spacing w:line="360" w:lineRule="auto"/>
       </w:pPr>
     </w:p>
     <w:sectPr>
-      <w:footerReference w:type="even" r:id="rId18"/>
-      <w:footerReference w:type="default" r:id="rId19"/>
+      <w:footerReference w:type="even" r:id="rId20"/>
+      <w:footerReference w:type="default" r:id="rId21"/>
       <w:pgSz w:w="11900" w:h="16840"/>
       <w:pgMar w:top="1440" w:right="1440" w:bottom="1440" w:left="1440" w:header="708" w:footer="708" w:gutter="0"/>
       <w:cols w:space="708"/>
@@ -11683,7 +12214,7 @@
         <w:rStyle w:val="PageNumber"/>
         <w:noProof/>
       </w:rPr>
-      <w:t>1</w:t>
+      <w:t>12</w:t>
     </w:r>
     <w:r>
       <w:rPr>
@@ -12523,7 +13054,7 @@
   <w:style w:type="paragraph" w:default="1" w:styleId="Normal">
     <w:name w:val="Normal"/>
     <w:qFormat/>
-    <w:rsid w:val="00816D2A"/>
+    <w:rsid w:val="0024670D"/>
   </w:style>
   <w:style w:type="paragraph" w:styleId="Heading1">
     <w:name w:val="heading 1"/>
@@ -12555,9 +13086,9 @@
     <w:uiPriority w:val="9"/>
     <w:unhideWhenUsed/>
     <w:qFormat/>
-    <w:rsid w:val="00A33563"/>
+    <w:rsid w:val="00872F02"/>
     <w:pPr>
-      <w:spacing w:line="360" w:lineRule="auto"/>
+      <w:spacing w:line="480" w:lineRule="auto"/>
       <w:outlineLvl w:val="1"/>
     </w:pPr>
     <w:rPr>
@@ -12804,7 +13335,7 @@
     <w:basedOn w:val="DefaultParagraphFont"/>
     <w:link w:val="Heading2"/>
     <w:uiPriority w:val="9"/>
-    <w:rsid w:val="00A33563"/>
+    <w:rsid w:val="00872F02"/>
     <w:rPr>
       <w:rFonts w:eastAsia="DengXian" w:cs="Times New Roman"/>
       <w:b/>
@@ -13081,7 +13612,7 @@
 </file>
 
 <file path=customXml/itemProps1.xml><?xml version="1.0" encoding="utf-8"?>
-<ds:datastoreItem xmlns:ds="http://schemas.openxmlformats.org/officeDocument/2006/customXml" ds:itemID="{B18D85D9-68B9-3545-8CB7-1D553935A264}">
+<ds:datastoreItem xmlns:ds="http://schemas.openxmlformats.org/officeDocument/2006/customXml" ds:itemID="{AF0C6CD3-42E5-894E-8C80-CEC2DFDC5DC9}">
   <ds:schemaRefs>
     <ds:schemaRef ds:uri="http://schemas.openxmlformats.org/officeDocument/2006/bibliography"/>
   </ds:schemaRefs>

</xml_diff>

<commit_message>
Add in alert for new supernode
</commit_message>
<xml_diff>
--- a/doc/report.docx
+++ b/doc/report.docx
@@ -969,7 +969,6 @@
                                 <w:szCs w:val="22"/>
                               </w:rPr>
                             </w:pPr>
-                            <w:proofErr w:type="spellStart"/>
                             <w:r>
                               <w:rPr>
                                 <w:rFonts w:ascii="Arial" w:eastAsia="Calibri" w:hAnsi="Arial" w:cs="Arial"/>
@@ -980,7 +979,6 @@
                               </w:rPr>
                               <w:t>Choong</w:t>
                             </w:r>
-                            <w:proofErr w:type="spellEnd"/>
                             <w:r>
                               <w:rPr>
                                 <w:rFonts w:ascii="Arial" w:hAnsi="Arial" w:cs="Arial"/>
@@ -1011,7 +1009,6 @@
                               </w:rPr>
                               <w:t xml:space="preserve"> </w:t>
                             </w:r>
-                            <w:proofErr w:type="spellStart"/>
                             <w:r>
                               <w:rPr>
                                 <w:rFonts w:ascii="Arial" w:eastAsia="Calibri" w:hAnsi="Arial" w:cs="Arial"/>
@@ -1022,7 +1019,6 @@
                               </w:rPr>
                               <w:t>Wern</w:t>
                             </w:r>
-                            <w:proofErr w:type="spellEnd"/>
                           </w:p>
                         </w:txbxContent>
                       </wps:txbx>
@@ -1057,7 +1053,6 @@
                           <w:szCs w:val="22"/>
                         </w:rPr>
                       </w:pPr>
-                      <w:proofErr w:type="spellStart"/>
                       <w:r>
                         <w:rPr>
                           <w:rFonts w:ascii="Arial" w:eastAsia="Calibri" w:hAnsi="Arial" w:cs="Arial"/>
@@ -1068,7 +1063,6 @@
                         </w:rPr>
                         <w:t>Choong</w:t>
                       </w:r>
-                      <w:proofErr w:type="spellEnd"/>
                       <w:r>
                         <w:rPr>
                           <w:rFonts w:ascii="Arial" w:hAnsi="Arial" w:cs="Arial"/>
@@ -1099,7 +1093,6 @@
                         </w:rPr>
                         <w:t xml:space="preserve"> </w:t>
                       </w:r>
-                      <w:proofErr w:type="spellStart"/>
                       <w:r>
                         <w:rPr>
                           <w:rFonts w:ascii="Arial" w:eastAsia="Calibri" w:hAnsi="Arial" w:cs="Arial"/>
@@ -1110,7 +1103,6 @@
                         </w:rPr>
                         <w:t>Wern</w:t>
                       </w:r>
-                      <w:proofErr w:type="spellEnd"/>
                     </w:p>
                   </w:txbxContent>
                 </v:textbox>
@@ -1520,7 +1512,6 @@
                                 <w:szCs w:val="22"/>
                               </w:rPr>
                             </w:pPr>
-                            <w:proofErr w:type="spellStart"/>
                             <w:r>
                               <w:rPr>
                                 <w:rFonts w:ascii="Arial" w:eastAsia="Calibri" w:hAnsi="Arial" w:cs="Arial"/>
@@ -1531,7 +1522,6 @@
                               </w:rPr>
                               <w:t>Choong</w:t>
                             </w:r>
-                            <w:proofErr w:type="spellEnd"/>
                             <w:r>
                               <w:rPr>
                                 <w:rFonts w:ascii="Arial" w:hAnsi="Arial" w:cs="Arial"/>
@@ -1562,7 +1552,6 @@
                               </w:rPr>
                               <w:t xml:space="preserve"> </w:t>
                             </w:r>
-                            <w:proofErr w:type="spellStart"/>
                             <w:r>
                               <w:rPr>
                                 <w:rFonts w:ascii="Arial" w:eastAsia="Calibri" w:hAnsi="Arial" w:cs="Arial"/>
@@ -1573,7 +1562,6 @@
                               </w:rPr>
                               <w:t>Wern</w:t>
                             </w:r>
-                            <w:proofErr w:type="spellEnd"/>
                           </w:p>
                         </w:txbxContent>
                       </wps:txbx>
@@ -1608,7 +1596,6 @@
                           <w:szCs w:val="22"/>
                         </w:rPr>
                       </w:pPr>
-                      <w:proofErr w:type="spellStart"/>
                       <w:r>
                         <w:rPr>
                           <w:rFonts w:ascii="Arial" w:eastAsia="Calibri" w:hAnsi="Arial" w:cs="Arial"/>
@@ -1619,7 +1606,6 @@
                         </w:rPr>
                         <w:t>Choong</w:t>
                       </w:r>
-                      <w:proofErr w:type="spellEnd"/>
                       <w:r>
                         <w:rPr>
                           <w:rFonts w:ascii="Arial" w:hAnsi="Arial" w:cs="Arial"/>
@@ -1650,7 +1636,6 @@
                         </w:rPr>
                         <w:t xml:space="preserve"> </w:t>
                       </w:r>
-                      <w:proofErr w:type="spellStart"/>
                       <w:r>
                         <w:rPr>
                           <w:rFonts w:ascii="Arial" w:eastAsia="Calibri" w:hAnsi="Arial" w:cs="Arial"/>
@@ -1661,7 +1646,6 @@
                         </w:rPr>
                         <w:t>Wern</w:t>
                       </w:r>
-                      <w:proofErr w:type="spellEnd"/>
                     </w:p>
                   </w:txbxContent>
                 </v:textbox>
@@ -1987,31 +1971,7 @@
           <w:szCs w:val="16"/>
           <w:lang w:val="en-US" w:eastAsia="en-US"/>
         </w:rPr>
-        <w:t xml:space="preserve">(refer to page 16, 5.5, Appendix 2, page 44 of the student handbook diploma and undergraduate </w:t>
-      </w:r>
-      <w:proofErr w:type="spellStart"/>
-      <w:r>
-        <w:rPr>
-          <w:rFonts w:ascii="Arial" w:eastAsia="Calibri" w:hAnsi="Arial" w:cs="Arial"/>
-          <w:bCs/>
-          <w:i/>
-          <w:sz w:val="16"/>
-          <w:szCs w:val="16"/>
-          <w:lang w:val="en-US" w:eastAsia="en-US"/>
-        </w:rPr>
-        <w:t>programme</w:t>
-      </w:r>
-      <w:proofErr w:type="spellEnd"/>
-      <w:r>
-        <w:rPr>
-          <w:rFonts w:ascii="Arial" w:eastAsia="Calibri" w:hAnsi="Arial" w:cs="Arial"/>
-          <w:bCs/>
-          <w:i/>
-          <w:sz w:val="16"/>
-          <w:szCs w:val="16"/>
-          <w:lang w:val="en-US" w:eastAsia="en-US"/>
-        </w:rPr>
-        <w:t>)</w:t>
+        <w:t>(refer to page 16, 5.5, Appendix 2, page 44 of the student handbook diploma and undergraduate programme)</w:t>
       </w:r>
       <w:r>
         <w:rPr>
@@ -3082,20 +3042,8 @@
                                 <w:sz w:val="21"/>
                                 <w:szCs w:val="22"/>
                               </w:rPr>
-                              <w:t xml:space="preserve">Lim Shi </w:t>
+                              <w:t>Lim Shi Hern</w:t>
                             </w:r>
-                            <w:proofErr w:type="spellStart"/>
-                            <w:r>
-                              <w:rPr>
-                                <w:rFonts w:ascii="Arial" w:eastAsia="Calibri" w:hAnsi="Arial" w:cs="Arial"/>
-                                <w:b/>
-                                <w:bCs/>
-                                <w:sz w:val="21"/>
-                                <w:szCs w:val="22"/>
-                              </w:rPr>
-                              <w:t>Hern</w:t>
-                            </w:r>
-                            <w:proofErr w:type="spellEnd"/>
                           </w:p>
                         </w:txbxContent>
                       </wps:txbx>
@@ -3138,20 +3086,8 @@
                           <w:sz w:val="21"/>
                           <w:szCs w:val="22"/>
                         </w:rPr>
-                        <w:t xml:space="preserve">Lim Shi </w:t>
+                        <w:t>Lim Shi Hern</w:t>
                       </w:r>
-                      <w:proofErr w:type="spellStart"/>
-                      <w:r>
-                        <w:rPr>
-                          <w:rFonts w:ascii="Arial" w:eastAsia="Calibri" w:hAnsi="Arial" w:cs="Arial"/>
-                          <w:b/>
-                          <w:bCs/>
-                          <w:sz w:val="21"/>
-                          <w:szCs w:val="22"/>
-                        </w:rPr>
-                        <w:t>Hern</w:t>
-                      </w:r>
-                      <w:proofErr w:type="spellEnd"/>
                     </w:p>
                   </w:txbxContent>
                 </v:textbox>
@@ -3568,20 +3504,8 @@
                                 <w:sz w:val="21"/>
                                 <w:szCs w:val="22"/>
                               </w:rPr>
-                              <w:t xml:space="preserve">Lim Shi </w:t>
+                              <w:t>Lim Shi Hern</w:t>
                             </w:r>
-                            <w:proofErr w:type="spellStart"/>
-                            <w:r>
-                              <w:rPr>
-                                <w:rFonts w:ascii="Arial" w:eastAsia="Calibri" w:hAnsi="Arial" w:cs="Arial"/>
-                                <w:b/>
-                                <w:bCs/>
-                                <w:sz w:val="21"/>
-                                <w:szCs w:val="22"/>
-                              </w:rPr>
-                              <w:t>Hern</w:t>
-                            </w:r>
-                            <w:proofErr w:type="spellEnd"/>
                           </w:p>
                         </w:txbxContent>
                       </wps:txbx>
@@ -3624,20 +3548,8 @@
                           <w:sz w:val="21"/>
                           <w:szCs w:val="22"/>
                         </w:rPr>
-                        <w:t xml:space="preserve">Lim Shi </w:t>
+                        <w:t>Lim Shi Hern</w:t>
                       </w:r>
-                      <w:proofErr w:type="spellStart"/>
-                      <w:r>
-                        <w:rPr>
-                          <w:rFonts w:ascii="Arial" w:eastAsia="Calibri" w:hAnsi="Arial" w:cs="Arial"/>
-                          <w:b/>
-                          <w:bCs/>
-                          <w:sz w:val="21"/>
-                          <w:szCs w:val="22"/>
-                        </w:rPr>
-                        <w:t>Hern</w:t>
-                      </w:r>
-                      <w:proofErr w:type="spellEnd"/>
                     </w:p>
                   </w:txbxContent>
                 </v:textbox>
@@ -3962,31 +3874,7 @@
           <w:szCs w:val="16"/>
           <w:lang w:val="en-US" w:eastAsia="en-US"/>
         </w:rPr>
-        <w:t xml:space="preserve">(refer to page 16, 5.5, Appendix 2, page 44 of the student handbook diploma and undergraduate </w:t>
-      </w:r>
-      <w:proofErr w:type="spellStart"/>
-      <w:r>
-        <w:rPr>
-          <w:rFonts w:ascii="Arial" w:eastAsia="Calibri" w:hAnsi="Arial" w:cs="Arial"/>
-          <w:bCs/>
-          <w:i/>
-          <w:sz w:val="16"/>
-          <w:szCs w:val="16"/>
-          <w:lang w:val="en-US" w:eastAsia="en-US"/>
-        </w:rPr>
-        <w:t>programme</w:t>
-      </w:r>
-      <w:proofErr w:type="spellEnd"/>
-      <w:r>
-        <w:rPr>
-          <w:rFonts w:ascii="Arial" w:eastAsia="Calibri" w:hAnsi="Arial" w:cs="Arial"/>
-          <w:bCs/>
-          <w:i/>
-          <w:sz w:val="16"/>
-          <w:szCs w:val="16"/>
-          <w:lang w:val="en-US" w:eastAsia="en-US"/>
-        </w:rPr>
-        <w:t>)</w:t>
+        <w:t>(refer to page 16, 5.5, Appendix 2, page 44 of the student handbook diploma and undergraduate programme)</w:t>
       </w:r>
       <w:r>
         <w:rPr>
@@ -5080,7 +4968,6 @@
                                 <w:szCs w:val="22"/>
                               </w:rPr>
                             </w:pPr>
-                            <w:proofErr w:type="spellStart"/>
                             <w:r>
                               <w:rPr>
                                 <w:rFonts w:ascii="Arial" w:eastAsia="Calibri" w:hAnsi="Arial" w:cs="Arial"/>
@@ -5089,31 +4976,8 @@
                                 <w:sz w:val="21"/>
                                 <w:szCs w:val="22"/>
                               </w:rPr>
-                              <w:t>Mah</w:t>
+                              <w:t>Mah Qi Hao</w:t>
                             </w:r>
-                            <w:proofErr w:type="spellEnd"/>
-                            <w:r>
-                              <w:rPr>
-                                <w:rFonts w:ascii="Arial" w:eastAsia="Calibri" w:hAnsi="Arial" w:cs="Arial"/>
-                                <w:b/>
-                                <w:bCs/>
-                                <w:sz w:val="21"/>
-                                <w:szCs w:val="22"/>
-                              </w:rPr>
-                              <w:t xml:space="preserve"> Qi </w:t>
-                            </w:r>
-                            <w:proofErr w:type="spellStart"/>
-                            <w:r>
-                              <w:rPr>
-                                <w:rFonts w:ascii="Arial" w:eastAsia="Calibri" w:hAnsi="Arial" w:cs="Arial"/>
-                                <w:b/>
-                                <w:bCs/>
-                                <w:sz w:val="21"/>
-                                <w:szCs w:val="22"/>
-                              </w:rPr>
-                              <w:t>Hao</w:t>
-                            </w:r>
-                            <w:proofErr w:type="spellEnd"/>
                           </w:p>
                         </w:txbxContent>
                       </wps:txbx>
@@ -5148,7 +5012,6 @@
                           <w:szCs w:val="22"/>
                         </w:rPr>
                       </w:pPr>
-                      <w:proofErr w:type="spellStart"/>
                       <w:r>
                         <w:rPr>
                           <w:rFonts w:ascii="Arial" w:eastAsia="Calibri" w:hAnsi="Arial" w:cs="Arial"/>
@@ -5157,31 +5020,8 @@
                           <w:sz w:val="21"/>
                           <w:szCs w:val="22"/>
                         </w:rPr>
-                        <w:t>Mah</w:t>
+                        <w:t>Mah Qi Hao</w:t>
                       </w:r>
-                      <w:proofErr w:type="spellEnd"/>
-                      <w:r>
-                        <w:rPr>
-                          <w:rFonts w:ascii="Arial" w:eastAsia="Calibri" w:hAnsi="Arial" w:cs="Arial"/>
-                          <w:b/>
-                          <w:bCs/>
-                          <w:sz w:val="21"/>
-                          <w:szCs w:val="22"/>
-                        </w:rPr>
-                        <w:t xml:space="preserve"> Qi </w:t>
-                      </w:r>
-                      <w:proofErr w:type="spellStart"/>
-                      <w:r>
-                        <w:rPr>
-                          <w:rFonts w:ascii="Arial" w:eastAsia="Calibri" w:hAnsi="Arial" w:cs="Arial"/>
-                          <w:b/>
-                          <w:bCs/>
-                          <w:sz w:val="21"/>
-                          <w:szCs w:val="22"/>
-                        </w:rPr>
-                        <w:t>Hao</w:t>
-                      </w:r>
-                      <w:proofErr w:type="spellEnd"/>
                     </w:p>
                   </w:txbxContent>
                 </v:textbox>
@@ -5591,7 +5431,6 @@
                                 <w:szCs w:val="22"/>
                               </w:rPr>
                             </w:pPr>
-                            <w:proofErr w:type="spellStart"/>
                             <w:r>
                               <w:rPr>
                                 <w:rFonts w:ascii="Arial" w:eastAsia="Calibri" w:hAnsi="Arial" w:cs="Arial"/>
@@ -5600,31 +5439,8 @@
                                 <w:sz w:val="21"/>
                                 <w:szCs w:val="22"/>
                               </w:rPr>
-                              <w:t>Mah</w:t>
+                              <w:t>Mah Qi Hao</w:t>
                             </w:r>
-                            <w:proofErr w:type="spellEnd"/>
-                            <w:r>
-                              <w:rPr>
-                                <w:rFonts w:ascii="Arial" w:eastAsia="Calibri" w:hAnsi="Arial" w:cs="Arial"/>
-                                <w:b/>
-                                <w:bCs/>
-                                <w:sz w:val="21"/>
-                                <w:szCs w:val="22"/>
-                              </w:rPr>
-                              <w:t xml:space="preserve"> Qi </w:t>
-                            </w:r>
-                            <w:proofErr w:type="spellStart"/>
-                            <w:r>
-                              <w:rPr>
-                                <w:rFonts w:ascii="Arial" w:eastAsia="Calibri" w:hAnsi="Arial" w:cs="Arial"/>
-                                <w:b/>
-                                <w:bCs/>
-                                <w:sz w:val="21"/>
-                                <w:szCs w:val="22"/>
-                              </w:rPr>
-                              <w:t>Hao</w:t>
-                            </w:r>
-                            <w:proofErr w:type="spellEnd"/>
                           </w:p>
                         </w:txbxContent>
                       </wps:txbx>
@@ -5659,7 +5475,6 @@
                           <w:szCs w:val="22"/>
                         </w:rPr>
                       </w:pPr>
-                      <w:proofErr w:type="spellStart"/>
                       <w:r>
                         <w:rPr>
                           <w:rFonts w:ascii="Arial" w:eastAsia="Calibri" w:hAnsi="Arial" w:cs="Arial"/>
@@ -5668,31 +5483,8 @@
                           <w:sz w:val="21"/>
                           <w:szCs w:val="22"/>
                         </w:rPr>
-                        <w:t>Mah</w:t>
+                        <w:t>Mah Qi Hao</w:t>
                       </w:r>
-                      <w:proofErr w:type="spellEnd"/>
-                      <w:r>
-                        <w:rPr>
-                          <w:rFonts w:ascii="Arial" w:eastAsia="Calibri" w:hAnsi="Arial" w:cs="Arial"/>
-                          <w:b/>
-                          <w:bCs/>
-                          <w:sz w:val="21"/>
-                          <w:szCs w:val="22"/>
-                        </w:rPr>
-                        <w:t xml:space="preserve"> Qi </w:t>
-                      </w:r>
-                      <w:proofErr w:type="spellStart"/>
-                      <w:r>
-                        <w:rPr>
-                          <w:rFonts w:ascii="Arial" w:eastAsia="Calibri" w:hAnsi="Arial" w:cs="Arial"/>
-                          <w:b/>
-                          <w:bCs/>
-                          <w:sz w:val="21"/>
-                          <w:szCs w:val="22"/>
-                        </w:rPr>
-                        <w:t>Hao</w:t>
-                      </w:r>
-                      <w:proofErr w:type="spellEnd"/>
                     </w:p>
                   </w:txbxContent>
                 </v:textbox>
@@ -6018,31 +5810,7 @@
           <w:szCs w:val="16"/>
           <w:lang w:val="en-US" w:eastAsia="en-US"/>
         </w:rPr>
-        <w:t xml:space="preserve">(refer to page 16, 5.5, Appendix 2, page 44 of the student handbook diploma and undergraduate </w:t>
-      </w:r>
-      <w:proofErr w:type="spellStart"/>
-      <w:r>
-        <w:rPr>
-          <w:rFonts w:ascii="Arial" w:eastAsia="Calibri" w:hAnsi="Arial" w:cs="Arial"/>
-          <w:bCs/>
-          <w:i/>
-          <w:sz w:val="16"/>
-          <w:szCs w:val="16"/>
-          <w:lang w:val="en-US" w:eastAsia="en-US"/>
-        </w:rPr>
-        <w:t>programme</w:t>
-      </w:r>
-      <w:proofErr w:type="spellEnd"/>
-      <w:r>
-        <w:rPr>
-          <w:rFonts w:ascii="Arial" w:eastAsia="Calibri" w:hAnsi="Arial" w:cs="Arial"/>
-          <w:bCs/>
-          <w:i/>
-          <w:sz w:val="16"/>
-          <w:szCs w:val="16"/>
-          <w:lang w:val="en-US" w:eastAsia="en-US"/>
-        </w:rPr>
-        <w:t>)</w:t>
+        <w:t>(refer to page 16, 5.5, Appendix 2, page 44 of the student handbook diploma and undergraduate programme)</w:t>
       </w:r>
       <w:r>
         <w:rPr>
@@ -7144,20 +6912,8 @@
                                 <w:sz w:val="21"/>
                                 <w:szCs w:val="22"/>
                               </w:rPr>
-                              <w:t xml:space="preserve">Mu Chun </w:t>
+                              <w:t>Mu Chun Khang</w:t>
                             </w:r>
-                            <w:proofErr w:type="spellStart"/>
-                            <w:r>
-                              <w:rPr>
-                                <w:rFonts w:ascii="Arial" w:eastAsia="Calibri" w:hAnsi="Arial" w:cs="Arial"/>
-                                <w:b/>
-                                <w:bCs/>
-                                <w:sz w:val="21"/>
-                                <w:szCs w:val="22"/>
-                              </w:rPr>
-                              <w:t>Khang</w:t>
-                            </w:r>
-                            <w:proofErr w:type="spellEnd"/>
                           </w:p>
                         </w:txbxContent>
                       </wps:txbx>
@@ -7200,20 +6956,8 @@
                           <w:sz w:val="21"/>
                           <w:szCs w:val="22"/>
                         </w:rPr>
-                        <w:t xml:space="preserve">Mu Chun </w:t>
+                        <w:t>Mu Chun Khang</w:t>
                       </w:r>
-                      <w:proofErr w:type="spellStart"/>
-                      <w:r>
-                        <w:rPr>
-                          <w:rFonts w:ascii="Arial" w:eastAsia="Calibri" w:hAnsi="Arial" w:cs="Arial"/>
-                          <w:b/>
-                          <w:bCs/>
-                          <w:sz w:val="21"/>
-                          <w:szCs w:val="22"/>
-                        </w:rPr>
-                        <w:t>Khang</w:t>
-                      </w:r>
-                      <w:proofErr w:type="spellEnd"/>
                     </w:p>
                   </w:txbxContent>
                 </v:textbox>
@@ -7645,20 +7389,8 @@
                                 <w:sz w:val="21"/>
                                 <w:szCs w:val="22"/>
                               </w:rPr>
-                              <w:t xml:space="preserve">Mu Chun </w:t>
+                              <w:t>Mu Chun Khang</w:t>
                             </w:r>
-                            <w:proofErr w:type="spellStart"/>
-                            <w:r>
-                              <w:rPr>
-                                <w:rFonts w:ascii="Arial" w:eastAsia="Calibri" w:hAnsi="Arial" w:cs="Arial"/>
-                                <w:b/>
-                                <w:bCs/>
-                                <w:sz w:val="21"/>
-                                <w:szCs w:val="22"/>
-                              </w:rPr>
-                              <w:t>Khang</w:t>
-                            </w:r>
-                            <w:proofErr w:type="spellEnd"/>
                           </w:p>
                         </w:txbxContent>
                       </wps:txbx>
@@ -7701,20 +7433,8 @@
                           <w:sz w:val="21"/>
                           <w:szCs w:val="22"/>
                         </w:rPr>
-                        <w:t xml:space="preserve">Mu Chun </w:t>
+                        <w:t>Mu Chun Khang</w:t>
                       </w:r>
-                      <w:proofErr w:type="spellStart"/>
-                      <w:r>
-                        <w:rPr>
-                          <w:rFonts w:ascii="Arial" w:eastAsia="Calibri" w:hAnsi="Arial" w:cs="Arial"/>
-                          <w:b/>
-                          <w:bCs/>
-                          <w:sz w:val="21"/>
-                          <w:szCs w:val="22"/>
-                        </w:rPr>
-                        <w:t>Khang</w:t>
-                      </w:r>
-                      <w:proofErr w:type="spellEnd"/>
                     </w:p>
                   </w:txbxContent>
                 </v:textbox>
@@ -8054,31 +7774,7 @@
           <w:szCs w:val="16"/>
           <w:lang w:val="en-US" w:eastAsia="en-US"/>
         </w:rPr>
-        <w:t xml:space="preserve">(refer to page 16, 5.5, Appendix 2, page 44 of the student handbook diploma and undergraduate </w:t>
-      </w:r>
-      <w:proofErr w:type="spellStart"/>
-      <w:r>
-        <w:rPr>
-          <w:rFonts w:ascii="Arial" w:eastAsia="Calibri" w:hAnsi="Arial" w:cs="Arial"/>
-          <w:bCs/>
-          <w:i/>
-          <w:sz w:val="16"/>
-          <w:szCs w:val="16"/>
-          <w:lang w:val="en-US" w:eastAsia="en-US"/>
-        </w:rPr>
-        <w:t>programme</w:t>
-      </w:r>
-      <w:proofErr w:type="spellEnd"/>
-      <w:r>
-        <w:rPr>
-          <w:rFonts w:ascii="Arial" w:eastAsia="Calibri" w:hAnsi="Arial" w:cs="Arial"/>
-          <w:bCs/>
-          <w:i/>
-          <w:sz w:val="16"/>
-          <w:szCs w:val="16"/>
-          <w:lang w:val="en-US" w:eastAsia="en-US"/>
-        </w:rPr>
-        <w:t>)</w:t>
+        <w:t>(refer to page 16, 5.5, Appendix 2, page 44 of the student handbook diploma and undergraduate programme)</w:t>
       </w:r>
       <w:r>
         <w:rPr>
@@ -10034,31 +9730,7 @@
           <w:szCs w:val="16"/>
           <w:lang w:val="en-US" w:eastAsia="en-US"/>
         </w:rPr>
-        <w:t xml:space="preserve">(refer to page 16, 5.5, Appendix 2, page 44 of the student handbook diploma and undergraduate </w:t>
-      </w:r>
-      <w:proofErr w:type="spellStart"/>
-      <w:r>
-        <w:rPr>
-          <w:rFonts w:ascii="Arial" w:eastAsia="Calibri" w:hAnsi="Arial" w:cs="Arial"/>
-          <w:bCs/>
-          <w:i/>
-          <w:sz w:val="16"/>
-          <w:szCs w:val="16"/>
-          <w:lang w:val="en-US" w:eastAsia="en-US"/>
-        </w:rPr>
-        <w:t>programme</w:t>
-      </w:r>
-      <w:proofErr w:type="spellEnd"/>
-      <w:r>
-        <w:rPr>
-          <w:rFonts w:ascii="Arial" w:eastAsia="Calibri" w:hAnsi="Arial" w:cs="Arial"/>
-          <w:bCs/>
-          <w:i/>
-          <w:sz w:val="16"/>
-          <w:szCs w:val="16"/>
-          <w:lang w:val="en-US" w:eastAsia="en-US"/>
-        </w:rPr>
-        <w:t>)</w:t>
+        <w:t>(refer to page 16, 5.5, Appendix 2, page 44 of the student handbook diploma and undergraduate programme)</w:t>
       </w:r>
       <w:r>
         <w:rPr>
@@ -10354,7 +10026,6 @@
           <w:szCs w:val="32"/>
         </w:rPr>
       </w:pPr>
-      <w:proofErr w:type="spellStart"/>
       <w:r>
         <w:rPr>
           <w:rFonts w:eastAsia="DengXian" w:cs="Times New Roman"/>
@@ -10362,29 +10033,8 @@
           <w:sz w:val="28"/>
           <w:szCs w:val="32"/>
         </w:rPr>
-        <w:t>Choong</w:t>
-      </w:r>
-      <w:proofErr w:type="spellEnd"/>
-      <w:r>
-        <w:rPr>
-          <w:rFonts w:eastAsia="DengXian" w:cs="Times New Roman"/>
-          <w:b/>
-          <w:sz w:val="28"/>
-          <w:szCs w:val="32"/>
-        </w:rPr>
-        <w:t xml:space="preserve"> Kai </w:t>
-      </w:r>
-      <w:proofErr w:type="spellStart"/>
-      <w:r>
-        <w:rPr>
-          <w:rFonts w:eastAsia="DengXian" w:cs="Times New Roman"/>
-          <w:b/>
-          <w:sz w:val="28"/>
-          <w:szCs w:val="32"/>
-        </w:rPr>
-        <w:t>Wern</w:t>
-      </w:r>
-      <w:proofErr w:type="spellEnd"/>
+        <w:t>Choong Kai Wern</w:t>
+      </w:r>
       <w:r>
         <w:rPr>
           <w:rFonts w:eastAsia="DengXian" w:cs="Times New Roman"/>
@@ -10455,19 +10105,8 @@
           <w:sz w:val="28"/>
           <w:szCs w:val="32"/>
         </w:rPr>
-        <w:t xml:space="preserve">Lim Shi </w:t>
-      </w:r>
-      <w:proofErr w:type="spellStart"/>
-      <w:r>
-        <w:rPr>
-          <w:rFonts w:eastAsia="DengXian" w:cs="Times New Roman"/>
-          <w:b/>
-          <w:sz w:val="28"/>
-          <w:szCs w:val="32"/>
-        </w:rPr>
-        <w:t>Hern</w:t>
-      </w:r>
-      <w:proofErr w:type="spellEnd"/>
+        <w:t>Lim Shi Hern</w:t>
+      </w:r>
       <w:r>
         <w:rPr>
           <w:rFonts w:eastAsia="DengXian" w:cs="Times New Roman"/>
@@ -10528,7 +10167,6 @@
           <w:szCs w:val="32"/>
         </w:rPr>
       </w:pPr>
-      <w:proofErr w:type="spellStart"/>
       <w:r>
         <w:rPr>
           <w:rFonts w:eastAsia="DengXian" w:cs="Times New Roman"/>
@@ -10536,29 +10174,8 @@
           <w:sz w:val="28"/>
           <w:szCs w:val="32"/>
         </w:rPr>
-        <w:t>Mah</w:t>
-      </w:r>
-      <w:proofErr w:type="spellEnd"/>
-      <w:r>
-        <w:rPr>
-          <w:rFonts w:eastAsia="DengXian" w:cs="Times New Roman"/>
-          <w:b/>
-          <w:sz w:val="28"/>
-          <w:szCs w:val="32"/>
-        </w:rPr>
-        <w:t xml:space="preserve"> Qi </w:t>
-      </w:r>
-      <w:proofErr w:type="spellStart"/>
-      <w:r>
-        <w:rPr>
-          <w:rFonts w:eastAsia="DengXian" w:cs="Times New Roman"/>
-          <w:b/>
-          <w:sz w:val="28"/>
-          <w:szCs w:val="32"/>
-        </w:rPr>
-        <w:t>Hao</w:t>
-      </w:r>
-      <w:proofErr w:type="spellEnd"/>
+        <w:t>Mah Qi Hao</w:t>
+      </w:r>
       <w:r>
         <w:rPr>
           <w:rFonts w:eastAsia="DengXian" w:cs="Times New Roman"/>
@@ -10627,19 +10244,8 @@
           <w:sz w:val="28"/>
           <w:szCs w:val="32"/>
         </w:rPr>
-        <w:t xml:space="preserve">Mu Chun </w:t>
-      </w:r>
-      <w:proofErr w:type="spellStart"/>
-      <w:r>
-        <w:rPr>
-          <w:rFonts w:eastAsia="DengXian" w:cs="Times New Roman"/>
-          <w:b/>
-          <w:sz w:val="28"/>
-          <w:szCs w:val="32"/>
-        </w:rPr>
-        <w:t>Khang</w:t>
-      </w:r>
-      <w:proofErr w:type="spellEnd"/>
+        <w:t>Mu Chun Khang</w:t>
+      </w:r>
       <w:r>
         <w:rPr>
           <w:rFonts w:eastAsia="DengXian" w:cs="Times New Roman"/>
@@ -11701,13 +11307,8 @@
         <w:t xml:space="preserve"> a distributed chat system</w:t>
       </w:r>
       <w:r>
-        <w:t xml:space="preserve"> called </w:t>
-      </w:r>
-      <w:proofErr w:type="spellStart"/>
-      <w:r>
-        <w:t>Mittere</w:t>
-      </w:r>
-      <w:proofErr w:type="spellEnd"/>
+        <w:t xml:space="preserve"> called Mittere</w:t>
+      </w:r>
       <w:r>
         <w:t>.</w:t>
       </w:r>
@@ -11723,13 +11324,8 @@
       <w:r>
         <w:t xml:space="preserve">The novelty of </w:t>
       </w:r>
-      <w:proofErr w:type="spellStart"/>
-      <w:r>
-        <w:t>Mittere</w:t>
-      </w:r>
-      <w:proofErr w:type="spellEnd"/>
-      <w:r>
-        <w:t xml:space="preserve"> </w:t>
+      <w:r>
+        <w:t xml:space="preserve">Mittere </w:t>
       </w:r>
       <w:r>
         <w:t xml:space="preserve">lies in the utilisation of the peer-to-peer system architecture. </w:t>
@@ -11747,15 +11343,7 @@
         <w:t xml:space="preserve">client-server </w:t>
       </w:r>
       <w:r>
-        <w:t xml:space="preserve">architecture, </w:t>
-      </w:r>
-      <w:proofErr w:type="spellStart"/>
-      <w:r>
-        <w:t>Mittere</w:t>
-      </w:r>
-      <w:proofErr w:type="spellEnd"/>
-      <w:r>
-        <w:t xml:space="preserve"> operates on the premise of intercommunicating nodes</w:t>
+        <w:t>architecture, Mittere operates on the premise of intercommunicating nodes</w:t>
       </w:r>
       <w:r>
         <w:t xml:space="preserve"> instead of a traditional server to handle all requests from clients</w:t>
@@ -11769,24 +11357,11 @@
       <w:r>
         <w:t xml:space="preserve">that can freely communicate with one another, all managed by an assigned </w:t>
       </w:r>
-      <w:proofErr w:type="spellStart"/>
       <w:r>
         <w:t>super</w:t>
       </w:r>
       <w:r>
-        <w:t>node</w:t>
-      </w:r>
-      <w:proofErr w:type="spellEnd"/>
-      <w:r>
-        <w:t xml:space="preserve">. The </w:t>
-      </w:r>
-      <w:proofErr w:type="spellStart"/>
-      <w:r>
-        <w:t>supernode</w:t>
-      </w:r>
-      <w:proofErr w:type="spellEnd"/>
-      <w:r>
-        <w:t xml:space="preserve"> acts as the entry point for new </w:t>
+        <w:t xml:space="preserve">node. The supernode acts as the entry point for new </w:t>
       </w:r>
       <w:r>
         <w:t>nodes trying t</w:t>
@@ -11795,23 +11370,7 @@
         <w:t>o join the system, introducing them to all existing nodes</w:t>
       </w:r>
       <w:r>
-        <w:t xml:space="preserve">. In terms of technologies, the project employs Scala as the high-level programming language, </w:t>
-      </w:r>
-      <w:proofErr w:type="spellStart"/>
-      <w:r>
-        <w:t>ScalaFX</w:t>
-      </w:r>
-      <w:proofErr w:type="spellEnd"/>
-      <w:r>
-        <w:t xml:space="preserve"> as the user interface (UI) domain-specific language (DSL), and </w:t>
-      </w:r>
-      <w:proofErr w:type="spellStart"/>
-      <w:r>
-        <w:t>Akka</w:t>
-      </w:r>
-      <w:proofErr w:type="spellEnd"/>
-      <w:r>
-        <w:t xml:space="preserve"> as </w:t>
+        <w:t xml:space="preserve">. In terms of technologies, the project employs Scala as the high-level programming language, ScalaFX as the user interface (UI) domain-specific language (DSL), and Akka as </w:t>
       </w:r>
       <w:r>
         <w:t xml:space="preserve">the </w:t>
@@ -11857,13 +11416,8 @@
       <w:r>
         <w:t xml:space="preserve">The physical model of </w:t>
       </w:r>
-      <w:proofErr w:type="spellStart"/>
-      <w:r>
-        <w:t>Mittere</w:t>
-      </w:r>
-      <w:proofErr w:type="spellEnd"/>
-      <w:r>
-        <w:t xml:space="preserve"> is based on the</w:t>
+      <w:r>
+        <w:t>Mittere is based on the</w:t>
       </w:r>
       <w:r>
         <w:t xml:space="preserve"> peer-to-peer </w:t>
@@ -11878,37 +11432,13 @@
         <w:t xml:space="preserve">Specifically, it comprises </w:t>
       </w:r>
       <w:r>
-        <w:t xml:space="preserve">of a system of nodes where each node can directly communicate with other nodes. Among all the nodes in the system, there will always be one </w:t>
-      </w:r>
-      <w:proofErr w:type="spellStart"/>
-      <w:r>
-        <w:t>supernode</w:t>
-      </w:r>
-      <w:proofErr w:type="spellEnd"/>
-      <w:r>
-        <w:t xml:space="preserve">. </w:t>
-      </w:r>
-      <w:r>
-        <w:t xml:space="preserve">To start a chat system, a node must first join itself to become a </w:t>
-      </w:r>
-      <w:proofErr w:type="spellStart"/>
-      <w:r>
-        <w:t>supernode</w:t>
-      </w:r>
-      <w:proofErr w:type="spellEnd"/>
-      <w:r>
-        <w:t>. Then, n</w:t>
-      </w:r>
-      <w:r>
-        <w:t xml:space="preserve">ew nodes must join the </w:t>
-      </w:r>
-      <w:proofErr w:type="spellStart"/>
-      <w:r>
-        <w:t>supernode</w:t>
-      </w:r>
-      <w:proofErr w:type="spellEnd"/>
-      <w:r>
-        <w:t xml:space="preserve"> to be in the same system. </w:t>
+        <w:t xml:space="preserve">of a system of nodes where each node can directly communicate with other nodes. Among all the nodes in the system, there will always be one supernode. </w:t>
+      </w:r>
+      <w:r>
+        <w:t>To start a chat system, a node must first join itself to become a supernode. Then, n</w:t>
+      </w:r>
+      <w:r>
+        <w:t xml:space="preserve">ew nodes must join the supernode to be in the same system. </w:t>
       </w:r>
       <w:r>
         <w:t xml:space="preserve">Figure 1 shows the system architecture diagram. </w:t>
@@ -12091,16 +11621,8 @@
         <w:rPr>
           <w:sz w:val="22"/>
         </w:rPr>
-        <w:t xml:space="preserve">: System architecture diagram for </w:t>
-      </w:r>
-      <w:proofErr w:type="spellStart"/>
-      <w:r>
-        <w:rPr>
-          <w:sz w:val="22"/>
-        </w:rPr>
-        <w:t>Mittere</w:t>
-      </w:r>
-      <w:proofErr w:type="spellEnd"/>
+        <w:t>: System architecture diagram for Mittere</w:t>
+      </w:r>
     </w:p>
     <w:p>
       <w:pPr>
@@ -12118,85 +11640,35 @@
         <w:spacing w:line="360" w:lineRule="auto"/>
         <w:jc w:val="both"/>
       </w:pPr>
-      <w:proofErr w:type="spellStart"/>
-      <w:r>
-        <w:t>Mittere</w:t>
-      </w:r>
-      <w:proofErr w:type="spellEnd"/>
-      <w:r>
-        <w:t xml:space="preserve"> is comprised of four components, namely </w:t>
-      </w:r>
-      <w:proofErr w:type="spellStart"/>
-      <w:r>
-        <w:t>ActorSystem</w:t>
-      </w:r>
-      <w:proofErr w:type="spellEnd"/>
-      <w:r>
-        <w:t xml:space="preserve">, </w:t>
-      </w:r>
-      <w:proofErr w:type="spellStart"/>
-      <w:r>
-        <w:t>Supernode</w:t>
-      </w:r>
-      <w:proofErr w:type="spellEnd"/>
-      <w:r>
-        <w:t xml:space="preserve">, Node and Display. At this juncture, </w:t>
-      </w:r>
-      <w:proofErr w:type="spellStart"/>
-      <w:r>
-        <w:t>ActorSystem</w:t>
-      </w:r>
-      <w:proofErr w:type="spellEnd"/>
-      <w:r>
-        <w:t xml:space="preserve"> is responsible for </w:t>
+      <w:r>
+        <w:t xml:space="preserve">Mittere is comprised of four components, namely ActorSystem, Supernode, Node and Display. At this juncture, ActorSystem is responsible for </w:t>
       </w:r>
       <w:r>
         <w:t xml:space="preserve">handling the remote networking aspect of the system. </w:t>
       </w:r>
       <w:r>
-        <w:t xml:space="preserve">It is subscribed to remote events such as </w:t>
-      </w:r>
-      <w:proofErr w:type="spellStart"/>
-      <w:r>
-        <w:t>DisassociatedEvent</w:t>
-      </w:r>
-      <w:proofErr w:type="spellEnd"/>
-      <w:r>
-        <w:t xml:space="preserve"> and </w:t>
-      </w:r>
-      <w:proofErr w:type="spellStart"/>
-      <w:r>
-        <w:t>DeadLetter</w:t>
+        <w:t>It is subscribed to remote events such as DisassociatedEvent and DeadLetter</w:t>
+      </w:r>
+      <w:r>
+        <w:t xml:space="preserve">s to inform the </w:t>
+      </w:r>
+      <w:r>
+        <w:t>node</w:t>
+      </w:r>
+      <w:r>
+        <w:t xml:space="preserve"> about the status of remote node</w:t>
       </w:r>
       <w:r>
         <w:t>s</w:t>
       </w:r>
-      <w:proofErr w:type="spellEnd"/>
-      <w:r>
-        <w:t xml:space="preserve"> to inform the </w:t>
-      </w:r>
-      <w:r>
-        <w:t>node</w:t>
-      </w:r>
-      <w:r>
-        <w:t xml:space="preserve"> about the status of remote node</w:t>
-      </w:r>
-      <w:r>
-        <w:t>s</w:t>
-      </w:r>
       <w:r>
         <w:t xml:space="preserve">. </w:t>
       </w:r>
       <w:r>
         <w:t xml:space="preserve">On the other hand, </w:t>
       </w:r>
-      <w:proofErr w:type="spellStart"/>
-      <w:r>
-        <w:t>Supernode</w:t>
-      </w:r>
-      <w:proofErr w:type="spellEnd"/>
-      <w:r>
-        <w:t xml:space="preserve"> passes information regarding</w:t>
+      <w:r>
+        <w:t>Supernode passes information regarding</w:t>
       </w:r>
       <w:r>
         <w:t xml:space="preserve"> the chat system environment such as list of users and rooms. </w:t>
@@ -12211,54 +11683,22 @@
         <w:t>handles all the core functionalities of the chat system which include keeping track of users, rooms and messages. Display is responsible for managing the graphical user interface (GUI) of the system.</w:t>
       </w:r>
       <w:r>
-        <w:t xml:space="preserve"> The interactive model of </w:t>
-      </w:r>
-      <w:proofErr w:type="spellStart"/>
-      <w:r>
-        <w:t>Mittere</w:t>
-      </w:r>
-      <w:proofErr w:type="spellEnd"/>
-      <w:r>
-        <w:t xml:space="preserve"> is based on an asynchronous distributed system. It has no assumed bounds on process execution speed, message transmission delay and clock drift rates. </w:t>
+        <w:t xml:space="preserve"> The interactive model of Mittere is based on an asynchronous distributed system. It has no assumed bounds on process execution speed, message transmission delay and clock drift rates. </w:t>
       </w:r>
       <w:r>
         <w:t xml:space="preserve">Figure 2 shows the communication protocol sequence </w:t>
       </w:r>
       <w:r>
-        <w:t xml:space="preserve">diagram of </w:t>
-      </w:r>
-      <w:proofErr w:type="spellStart"/>
-      <w:r>
-        <w:t>Mittere</w:t>
-      </w:r>
-      <w:proofErr w:type="spellEnd"/>
-      <w:r>
-        <w:t xml:space="preserve">. It should be noted that the diagram also shows how </w:t>
-      </w:r>
-      <w:r>
-        <w:t xml:space="preserve">the nodes check to see whether they should be the new </w:t>
-      </w:r>
-      <w:proofErr w:type="spellStart"/>
-      <w:r>
-        <w:t>supernode</w:t>
-      </w:r>
-      <w:proofErr w:type="spellEnd"/>
-      <w:r>
-        <w:t xml:space="preserve"> </w:t>
+        <w:t xml:space="preserve">diagram of Mittere. It should be noted that the diagram also shows how </w:t>
+      </w:r>
+      <w:r>
+        <w:t xml:space="preserve">the nodes check to see whether they should be the new supernode </w:t>
       </w:r>
       <w:r>
         <w:t>when</w:t>
       </w:r>
       <w:r>
-        <w:t xml:space="preserve"> the current </w:t>
-      </w:r>
-      <w:proofErr w:type="spellStart"/>
-      <w:r>
-        <w:t>supernode</w:t>
-      </w:r>
-      <w:proofErr w:type="spellEnd"/>
-      <w:r>
-        <w:t xml:space="preserve"> </w:t>
+        <w:t xml:space="preserve"> the current supernode </w:t>
       </w:r>
       <w:r>
         <w:t xml:space="preserve">disconnects or crashes. </w:t>
@@ -12506,16 +11946,8 @@
         <w:rPr>
           <w:sz w:val="22"/>
         </w:rPr>
-        <w:t xml:space="preserve"> for </w:t>
-      </w:r>
-      <w:proofErr w:type="spellStart"/>
-      <w:r>
-        <w:rPr>
-          <w:sz w:val="22"/>
-        </w:rPr>
-        <w:t>Mittere</w:t>
-      </w:r>
-      <w:proofErr w:type="spellEnd"/>
+        <w:t xml:space="preserve"> for Mittere</w:t>
+      </w:r>
     </w:p>
     <w:p>
       <w:pPr>
@@ -12557,15 +11989,7 @@
         </w:rPr>
       </w:pPr>
       <w:r>
-        <w:t xml:space="preserve">Scalability is important in a distributed system, especially a communication system with many users. A system is scalable if it remains effective with significant increases in resources and users. At this juncture, the peer-to-peer system architecture is adopted because it promotes scalability. In </w:t>
-      </w:r>
-      <w:proofErr w:type="spellStart"/>
-      <w:r>
-        <w:t>Mittere</w:t>
-      </w:r>
-      <w:proofErr w:type="spellEnd"/>
-      <w:r>
-        <w:t xml:space="preserve">, each node is only concerned with fulfilling its own responsibilities of sending and receiving messages. In other words, a node will never handle a message that it does not intend to send or receive. </w:t>
+        <w:t xml:space="preserve">Scalability is important in a distributed system, especially a communication system with many users. A system is scalable if it remains effective with significant increases in resources and users. At this juncture, the peer-to-peer system architecture is adopted because it promotes scalability. In Mittere, each node is only concerned with fulfilling its own responsibilities of sending and receiving messages. In other words, a node will never handle a message that it does not intend to send or receive. </w:t>
       </w:r>
       <w:r>
         <w:t>Hence, the system can be scaled up to accommodate more nodes because no single node is responsible for everything.</w:t>
@@ -12574,15 +11998,7 @@
         <w:t xml:space="preserve"> </w:t>
       </w:r>
       <w:r>
-        <w:t xml:space="preserve">In </w:t>
-      </w:r>
-      <w:proofErr w:type="spellStart"/>
-      <w:r>
-        <w:t>Mittere</w:t>
-      </w:r>
-      <w:proofErr w:type="spellEnd"/>
-      <w:r>
-        <w:t>, the nodes each need to store a local copy of all nodes in the system to communicate with one another</w:t>
+        <w:t>In Mittere, the nodes each need to store a local copy of all nodes in the system to communicate with one another</w:t>
       </w:r>
       <w:r>
         <w:rPr>
@@ -12600,315 +12016,199 @@
         <w:rPr>
           <w:color w:val="0070C0"/>
         </w:rPr>
-        <w:t xml:space="preserve">by utilizing </w:t>
-      </w:r>
-      <w:proofErr w:type="spellStart"/>
+        <w:t xml:space="preserve">by utilizing Akka Actors, it allows us to build system that scale up, using the resource more efficiently and scale out to multiple server easily. </w:t>
+      </w:r>
       <w:r>
         <w:rPr>
           <w:color w:val="0070C0"/>
         </w:rPr>
-        <w:t>Akka</w:t>
-      </w:r>
-      <w:proofErr w:type="spellEnd"/>
+        <w:t>This means that</w:t>
+      </w:r>
       <w:r>
         <w:rPr>
           <w:color w:val="0070C0"/>
         </w:rPr>
-        <w:t xml:space="preserve"> Actors, it allows us to build system that scale up, using the resource more efficiently and scale out to multiple server easily. </w:t>
+        <w:t xml:space="preserve"> the chat system can scale up with</w:t>
       </w:r>
       <w:r>
         <w:rPr>
           <w:color w:val="0070C0"/>
         </w:rPr>
-        <w:t>This means that</w:t>
+        <w:t xml:space="preserve"> many users without significantly affecting the core functionalities</w:t>
       </w:r>
       <w:r>
         <w:rPr>
           <w:color w:val="0070C0"/>
         </w:rPr>
-        <w:t xml:space="preserve"> the chat system can scale up with</w:t>
+        <w:t xml:space="preserve"> or changing of codebase</w:t>
       </w:r>
       <w:r>
         <w:rPr>
           <w:color w:val="0070C0"/>
         </w:rPr>
-        <w:t xml:space="preserve"> many users without significantly affecting the core functionalities</w:t>
+        <w:t>.</w:t>
       </w:r>
       <w:r>
         <w:rPr>
           <w:color w:val="0070C0"/>
         </w:rPr>
-        <w:t xml:space="preserve"> or changing of codebase</w:t>
+        <w:t xml:space="preserve"> Akka is also proven to have high performance. It can handle up to 50 million messages per second on a single machine with small memory foot print, such that it allows creation of 2.5 million actors per GB of heap. Furthermore, in our codebase, we strictly follow best practice to ensure scalability of the system. In our system, we only use `tell` to send message, </w:t>
       </w:r>
       <w:r>
         <w:rPr>
           <w:color w:val="0070C0"/>
         </w:rPr>
-        <w:t>.</w:t>
+        <w:t>as it is</w:t>
       </w:r>
       <w:r>
         <w:rPr>
           <w:color w:val="0070C0"/>
         </w:rPr>
+        <w:t xml:space="preserve"> non-blocking and give best concurrency and scalability characteristic to our system. </w:t>
+      </w:r>
+    </w:p>
+    <w:p>
+      <w:pPr>
+        <w:spacing w:line="360" w:lineRule="auto"/>
+        <w:jc w:val="both"/>
+      </w:pPr>
+    </w:p>
+    <w:p>
+      <w:pPr>
+        <w:pStyle w:val="Heading2"/>
+      </w:pPr>
+      <w:bookmarkStart w:id="7" w:name="_Toc498899975"/>
+      <w:r>
+        <w:t>Reliability</w:t>
+      </w:r>
+      <w:bookmarkEnd w:id="7"/>
+    </w:p>
+    <w:p>
+      <w:pPr>
+        <w:spacing w:line="360" w:lineRule="auto"/>
+        <w:jc w:val="both"/>
+      </w:pPr>
+      <w:r>
+        <w:t xml:space="preserve">On the other hand, reliability is also essential in distributed systems. In Mittere, there will always be a supernode assigned. Herein, the supernode </w:t>
+      </w:r>
+      <w:r>
+        <w:t>oversees the</w:t>
+      </w:r>
+      <w:r>
         <w:t xml:space="preserve"> </w:t>
       </w:r>
-      <w:proofErr w:type="spellStart"/>
-      <w:r>
-        <w:rPr>
-          <w:color w:val="0070C0"/>
-        </w:rPr>
-        <w:t>Akka</w:t>
-      </w:r>
-      <w:proofErr w:type="spellEnd"/>
-      <w:r>
-        <w:rPr>
-          <w:color w:val="0070C0"/>
-        </w:rPr>
-        <w:t xml:space="preserve"> is also proven to have high performance. It can handle up to 50 million messages per second on a single machine with small memory foot print, such that it allows creation of 2.5 million actors per GB of heap. Furthermore, in our codebase, we strictly follow best practice to ensure scalability of the system. In our system, we only use `tell` to send message, </w:t>
-      </w:r>
-      <w:r>
-        <w:rPr>
-          <w:color w:val="0070C0"/>
-        </w:rPr>
-        <w:t>as it is</w:t>
-      </w:r>
-      <w:r>
-        <w:rPr>
-          <w:color w:val="0070C0"/>
-        </w:rPr>
-        <w:t xml:space="preserve"> non-blocking and give best concurrency and scalability characteristic to our system. </w:t>
-      </w:r>
+      <w:r>
+        <w:t xml:space="preserve">handling new nodes that just joined the system. Specifically, it </w:t>
+      </w:r>
+      <w:r>
+        <w:t>keeps track of all the available rooms and nodes in the system. When a new node enters the system</w:t>
+      </w:r>
+      <w:r>
+        <w:t xml:space="preserve"> through the supernode</w:t>
+      </w:r>
+      <w:r>
+        <w:t>,</w:t>
+      </w:r>
+      <w:r>
+        <w:t xml:space="preserve"> its </w:t>
+      </w:r>
+      <w:r>
+        <w:t xml:space="preserve">reference is broadcasted to all existing nodes in the system. </w:t>
+      </w:r>
+      <w:r>
+        <w:t xml:space="preserve">The new node is also provided with the references to all other nodes in the system. </w:t>
+      </w:r>
+      <w:r>
+        <w:t xml:space="preserve">To ensure reliability in this context, </w:t>
+      </w:r>
+      <w:r>
+        <w:t>the supernode</w:t>
+      </w:r>
+      <w:r>
+        <w:rPr>
+          <w:rFonts w:cs="Times New Roman"/>
+        </w:rPr>
+        <w:t>'</w:t>
+      </w:r>
+      <w:r>
+        <w:rPr>
+          <w:rFonts w:cs="Times New Roman"/>
+        </w:rPr>
+        <w:t>s</w:t>
+      </w:r>
+      <w:r>
+        <w:t xml:space="preserve"> role </w:t>
+      </w:r>
+      <w:r>
+        <w:t>is passed o</w:t>
+      </w:r>
+      <w:r>
+        <w:t>n to another node in the system if the current su</w:t>
+      </w:r>
+      <w:r>
+        <w:t xml:space="preserve">pernode disconnects or crashes. </w:t>
+      </w:r>
+      <w:r>
+        <w:t>Herein, the new supernode is always ch</w:t>
+      </w:r>
+      <w:r>
+        <w:t xml:space="preserve">osen based on alphabetical order. </w:t>
+      </w:r>
+      <w:r>
+        <w:t xml:space="preserve">It will then broadcast itself to other nodes in the system to inform them. </w:t>
+      </w:r>
+      <w:r>
+        <w:t xml:space="preserve">This way, a new node can always join the system </w:t>
+      </w:r>
+      <w:r>
+        <w:t xml:space="preserve">even when the original supernode has disconnected or crashed. </w:t>
+      </w:r>
+      <w:r>
+        <w:t xml:space="preserve">After joining the system, a node no longer relies on the supernode to communicate with other nodes. </w:t>
+      </w:r>
+      <w:r>
+        <w:t xml:space="preserve">Since a node has a copy </w:t>
+      </w:r>
+      <w:r>
+        <w:lastRenderedPageBreak/>
+        <w:t xml:space="preserve">of all current nodes that will always be updated by the supernode, it can start chatting with other nodes without further assistance. Even if the supernode disconnects or crashes, the node can still communicate with the rest of the nodes. </w:t>
+      </w:r>
+    </w:p>
+    <w:p>
+      <w:pPr>
+        <w:pStyle w:val="Heading1"/>
+      </w:pPr>
+      <w:bookmarkStart w:id="8" w:name="_Toc498899976"/>
+      <w:r>
+        <w:t>Test Case</w:t>
+      </w:r>
+      <w:bookmarkEnd w:id="8"/>
     </w:p>
     <w:p>
       <w:pPr>
         <w:spacing w:line="360" w:lineRule="auto"/>
-        <w:jc w:val="both"/>
-      </w:pPr>
-    </w:p>
-    <w:p>
-      <w:pPr>
-        <w:pStyle w:val="Heading2"/>
-      </w:pPr>
-      <w:bookmarkStart w:id="7" w:name="_Toc498899975"/>
-      <w:r>
-        <w:t>Reliability</w:t>
-      </w:r>
-      <w:bookmarkEnd w:id="7"/>
+      </w:pPr>
+      <w:r>
+        <w:t>In order to ensure the reliability and fault tolerance of our system, we have designed a few test cases to ensure that our system handle both process and communication omission failure effectively.</w:t>
+      </w:r>
     </w:p>
     <w:p>
       <w:pPr>
         <w:spacing w:line="360" w:lineRule="auto"/>
-        <w:jc w:val="both"/>
-      </w:pPr>
-      <w:r>
-        <w:t xml:space="preserve">On the other hand, reliability is also essential in distributed systems. In </w:t>
-      </w:r>
-      <w:proofErr w:type="spellStart"/>
-      <w:r>
-        <w:t>Mittere</w:t>
-      </w:r>
-      <w:proofErr w:type="spellEnd"/>
-      <w:r>
-        <w:t xml:space="preserve">, there will always be a </w:t>
-      </w:r>
-      <w:proofErr w:type="spellStart"/>
-      <w:r>
-        <w:t>supernode</w:t>
-      </w:r>
-      <w:proofErr w:type="spellEnd"/>
-      <w:r>
-        <w:t xml:space="preserve"> assigned. Herein, the </w:t>
-      </w:r>
-      <w:proofErr w:type="spellStart"/>
-      <w:r>
-        <w:t>supernode</w:t>
-      </w:r>
-      <w:proofErr w:type="spellEnd"/>
-      <w:r>
-        <w:t xml:space="preserve"> </w:t>
-      </w:r>
-      <w:r>
-        <w:t>oversees the</w:t>
-      </w:r>
-      <w:r>
-        <w:t xml:space="preserve"> </w:t>
-      </w:r>
-      <w:r>
-        <w:t xml:space="preserve">handling new nodes that just joined the system. Specifically, it </w:t>
-      </w:r>
-      <w:r>
-        <w:t>keeps track of all the available rooms and nodes in the system. When a new node enters the system</w:t>
-      </w:r>
-      <w:r>
-        <w:t xml:space="preserve"> through the </w:t>
-      </w:r>
-      <w:proofErr w:type="spellStart"/>
-      <w:r>
-        <w:t>supernode</w:t>
-      </w:r>
-      <w:proofErr w:type="spellEnd"/>
-      <w:r>
-        <w:t>,</w:t>
-      </w:r>
-      <w:r>
-        <w:t xml:space="preserve"> its </w:t>
-      </w:r>
-      <w:r>
-        <w:t xml:space="preserve">reference is broadcasted to all existing nodes in the system. </w:t>
-      </w:r>
-      <w:r>
-        <w:t xml:space="preserve">The new node is also provided with the references to all other nodes in the system. </w:t>
-      </w:r>
-      <w:r>
-        <w:t xml:space="preserve">To ensure reliability in this context, </w:t>
-      </w:r>
-      <w:r>
-        <w:t xml:space="preserve">the </w:t>
-      </w:r>
-      <w:proofErr w:type="spellStart"/>
-      <w:r>
-        <w:t>supernode</w:t>
-      </w:r>
-      <w:r>
-        <w:rPr>
-          <w:rFonts w:cs="Times New Roman"/>
-        </w:rPr>
-        <w:t>'</w:t>
-      </w:r>
-      <w:r>
-        <w:rPr>
-          <w:rFonts w:cs="Times New Roman"/>
-        </w:rPr>
-        <w:t>s</w:t>
-      </w:r>
-      <w:proofErr w:type="spellEnd"/>
-      <w:r>
-        <w:t xml:space="preserve"> role </w:t>
-      </w:r>
-      <w:r>
-        <w:t>is passed o</w:t>
-      </w:r>
-      <w:r>
-        <w:t xml:space="preserve">n to another node in the system if the current </w:t>
-      </w:r>
-      <w:proofErr w:type="spellStart"/>
-      <w:r>
-        <w:t>su</w:t>
-      </w:r>
-      <w:r>
-        <w:t>pernode</w:t>
-      </w:r>
-      <w:proofErr w:type="spellEnd"/>
-      <w:r>
-        <w:t xml:space="preserve"> disconnects or crashes. </w:t>
-      </w:r>
-      <w:r>
-        <w:t xml:space="preserve">Herein, the new </w:t>
-      </w:r>
-      <w:proofErr w:type="spellStart"/>
-      <w:r>
-        <w:t>supernode</w:t>
-      </w:r>
-      <w:proofErr w:type="spellEnd"/>
-      <w:r>
-        <w:t xml:space="preserve"> is always ch</w:t>
-      </w:r>
-      <w:r>
-        <w:t xml:space="preserve">osen based on alphabetical order. </w:t>
-      </w:r>
-      <w:r>
-        <w:t xml:space="preserve">It will then broadcast itself to other nodes in the system to inform them. </w:t>
-      </w:r>
-      <w:r>
-        <w:t xml:space="preserve">This way, a new node can always join the system </w:t>
-      </w:r>
-      <w:r>
-        <w:t xml:space="preserve">even when the original </w:t>
-      </w:r>
-      <w:proofErr w:type="spellStart"/>
-      <w:r>
-        <w:t>supernode</w:t>
-      </w:r>
-      <w:proofErr w:type="spellEnd"/>
-      <w:r>
-        <w:t xml:space="preserve"> has disconnected or crashed. </w:t>
-      </w:r>
-      <w:r>
-        <w:t xml:space="preserve">After joining the system, a node no longer relies on the </w:t>
-      </w:r>
-      <w:proofErr w:type="spellStart"/>
-      <w:r>
-        <w:t>supernode</w:t>
-      </w:r>
-      <w:proofErr w:type="spellEnd"/>
-      <w:r>
-        <w:t xml:space="preserve"> to communicate with other nodes. </w:t>
-      </w:r>
-      <w:r>
-        <w:t xml:space="preserve">Since a node has a copy </w:t>
-      </w:r>
-      <w:r>
-        <w:lastRenderedPageBreak/>
-        <w:t xml:space="preserve">of all current nodes that will always be updated by the </w:t>
-      </w:r>
-      <w:proofErr w:type="spellStart"/>
-      <w:r>
-        <w:t>supernode</w:t>
-      </w:r>
-      <w:proofErr w:type="spellEnd"/>
-      <w:r>
-        <w:t xml:space="preserve">, it can start chatting with other nodes without further assistance. Even if the </w:t>
-      </w:r>
-      <w:proofErr w:type="spellStart"/>
-      <w:r>
-        <w:t>supernode</w:t>
-      </w:r>
-      <w:proofErr w:type="spellEnd"/>
-      <w:r>
-        <w:t xml:space="preserve"> disconnects or crashes, the node can still communicate with the rest of the nodes. </w:t>
-      </w:r>
-    </w:p>
-    <w:p>
-      <w:pPr>
-        <w:pStyle w:val="Heading1"/>
-      </w:pPr>
-      <w:bookmarkStart w:id="8" w:name="_Toc498899976"/>
-      <w:r>
-        <w:t>Test Case</w:t>
-      </w:r>
-      <w:bookmarkEnd w:id="8"/>
+      </w:pPr>
     </w:p>
     <w:p>
       <w:pPr>
         <w:spacing w:line="360" w:lineRule="auto"/>
-      </w:pPr>
-      <w:r>
-        <w:t>In order to ensure the reliability and fault tolerance of our system, we have designed a few test cases to ensure that our system handle both process and communication omission failure effectively.</w:t>
-      </w:r>
-    </w:p>
-    <w:p>
-      <w:pPr>
-        <w:spacing w:line="360" w:lineRule="auto"/>
-      </w:pPr>
-    </w:p>
-    <w:p>
-      <w:pPr>
-        <w:spacing w:line="360" w:lineRule="auto"/>
-        <w:rPr>
-          <w:b/>
-        </w:rPr>
-      </w:pPr>
-      <w:r>
-        <w:rPr>
-          <w:b/>
-        </w:rPr>
-        <w:t>P</w:t>
-      </w:r>
-      <w:r>
-        <w:rPr>
-          <w:b/>
-        </w:rPr>
-        <w:t>rocess omission failure</w:t>
+        <w:rPr>
+          <w:b/>
+        </w:rPr>
+      </w:pPr>
+      <w:r>
+        <w:rPr>
+          <w:b/>
+        </w:rPr>
+        <w:t>Process omission failure</w:t>
       </w:r>
     </w:p>
     <w:p>
@@ -12956,15 +12256,7 @@
         <w:spacing w:line="360" w:lineRule="auto"/>
       </w:pPr>
       <w:r>
-        <w:t xml:space="preserve">Start several nodes and connect to a same </w:t>
-      </w:r>
-      <w:proofErr w:type="spellStart"/>
-      <w:r>
-        <w:t>supernode</w:t>
-      </w:r>
-      <w:proofErr w:type="spellEnd"/>
-      <w:r>
-        <w:t>.</w:t>
+        <w:t>Start several nodes and connect to a same supernode.</w:t>
       </w:r>
     </w:p>
     <w:p>
@@ -13048,21 +12340,7 @@
         <w:rPr>
           <w:b/>
         </w:rPr>
-        <w:t xml:space="preserve">Scenario 2: </w:t>
-      </w:r>
-      <w:proofErr w:type="spellStart"/>
-      <w:r>
-        <w:rPr>
-          <w:b/>
-        </w:rPr>
-        <w:t>Supernode</w:t>
-      </w:r>
-      <w:proofErr w:type="spellEnd"/>
-      <w:r>
-        <w:rPr>
-          <w:b/>
-        </w:rPr>
-        <w:t xml:space="preserve"> get disconnected.</w:t>
+        <w:t>Scenario 2: Supernode get disconnected.</w:t>
       </w:r>
     </w:p>
     <w:p>
@@ -13083,15 +12361,7 @@
         <w:spacing w:line="360" w:lineRule="auto"/>
       </w:pPr>
       <w:r>
-        <w:t xml:space="preserve">Start several nodes and connect to a same </w:t>
-      </w:r>
-      <w:proofErr w:type="spellStart"/>
-      <w:r>
-        <w:t>supernode</w:t>
-      </w:r>
-      <w:proofErr w:type="spellEnd"/>
-      <w:r>
-        <w:t>.</w:t>
+        <w:t>Start several nodes and connect to a same supernode.</w:t>
       </w:r>
     </w:p>
     <w:p>
@@ -13107,15 +12377,7 @@
         <w:t xml:space="preserve">Close </w:t>
       </w:r>
       <w:r>
-        <w:t xml:space="preserve">the </w:t>
-      </w:r>
-      <w:proofErr w:type="spellStart"/>
-      <w:r>
-        <w:t>supernode</w:t>
-      </w:r>
-      <w:proofErr w:type="spellEnd"/>
-      <w:r>
-        <w:t xml:space="preserve"> application.</w:t>
+        <w:t>the supernode application.</w:t>
       </w:r>
     </w:p>
     <w:p>
@@ -13141,65 +12403,77 @@
         <w:spacing w:line="360" w:lineRule="auto"/>
       </w:pPr>
       <w:r>
-        <w:t xml:space="preserve">One of the node should become </w:t>
-      </w:r>
-      <w:proofErr w:type="spellStart"/>
-      <w:r>
-        <w:t>supernode</w:t>
-      </w:r>
-      <w:proofErr w:type="spellEnd"/>
+        <w:t>One of the node should become supernode.</w:t>
+      </w:r>
+    </w:p>
+    <w:p>
+      <w:pPr>
+        <w:pStyle w:val="ListParagraph"/>
+        <w:numPr>
+          <w:ilvl w:val="0"/>
+          <w:numId w:val="13"/>
+        </w:numPr>
+        <w:spacing w:line="360" w:lineRule="auto"/>
+      </w:pPr>
+      <w:r>
+        <w:t>Each node application should have alert, informing user a new supernode is assigned.</w:t>
+      </w:r>
+      <w:bookmarkStart w:id="9" w:name="_GoBack"/>
+      <w:bookmarkEnd w:id="9"/>
+    </w:p>
+    <w:p>
+      <w:pPr>
+        <w:spacing w:line="360" w:lineRule="auto"/>
+      </w:pPr>
+    </w:p>
+    <w:p>
+      <w:pPr>
+        <w:spacing w:line="360" w:lineRule="auto"/>
+      </w:pPr>
+      <w:r>
+        <w:t>The expected result is achieved.</w:t>
+      </w:r>
+    </w:p>
+    <w:p>
+      <w:pPr>
+        <w:spacing w:line="360" w:lineRule="auto"/>
+        <w:rPr>
+          <w:b/>
+        </w:rPr>
+      </w:pPr>
+    </w:p>
+    <w:p>
+      <w:pPr>
+        <w:spacing w:line="360" w:lineRule="auto"/>
+        <w:rPr>
+          <w:b/>
+        </w:rPr>
+      </w:pPr>
+      <w:r>
+        <w:rPr>
+          <w:b/>
+        </w:rPr>
+        <w:t>Communication</w:t>
+      </w:r>
+      <w:r>
+        <w:rPr>
+          <w:b/>
+        </w:rPr>
+        <w:t xml:space="preserve"> omission failure</w:t>
+      </w:r>
+    </w:p>
+    <w:p>
+      <w:pPr>
+        <w:spacing w:line="360" w:lineRule="auto"/>
+      </w:pPr>
+      <w:r>
+        <w:t>One of the possible communication omission failure in our system is where the message is failed to send out</w:t>
+      </w:r>
+      <w:r>
+        <w:t xml:space="preserve"> or receive by other nodes</w:t>
+      </w:r>
       <w:r>
         <w:t>.</w:t>
-      </w:r>
-    </w:p>
-    <w:p>
-      <w:pPr>
-        <w:spacing w:line="360" w:lineRule="auto"/>
-      </w:pPr>
-    </w:p>
-    <w:p>
-      <w:pPr>
-        <w:spacing w:line="360" w:lineRule="auto"/>
-      </w:pPr>
-      <w:r>
-        <w:lastRenderedPageBreak/>
-        <w:t>The expected result is achieved.</w:t>
-      </w:r>
-    </w:p>
-    <w:p>
-      <w:pPr>
-        <w:spacing w:line="360" w:lineRule="auto"/>
-        <w:rPr>
-          <w:b/>
-        </w:rPr>
-      </w:pPr>
-    </w:p>
-    <w:p>
-      <w:pPr>
-        <w:spacing w:line="360" w:lineRule="auto"/>
-        <w:rPr>
-          <w:b/>
-        </w:rPr>
-      </w:pPr>
-      <w:r>
-        <w:rPr>
-          <w:b/>
-        </w:rPr>
-        <w:t>Communication</w:t>
-      </w:r>
-      <w:r>
-        <w:rPr>
-          <w:b/>
-        </w:rPr>
-        <w:t xml:space="preserve"> omission failure</w:t>
-      </w:r>
-    </w:p>
-    <w:p>
-      <w:pPr>
-        <w:spacing w:line="360" w:lineRule="auto"/>
-      </w:pPr>
-      <w:r>
-        <w:t>One of the possible communication omission failure in our system is send-omission failures, where the message is failed to send out.</w:t>
       </w:r>
     </w:p>
     <w:p>
@@ -13254,13 +12528,8 @@
         <w:spacing w:line="360" w:lineRule="auto"/>
       </w:pPr>
       <w:r>
-        <w:t xml:space="preserve">Start several nodes and connect to a same </w:t>
-      </w:r>
-      <w:proofErr w:type="spellStart"/>
-      <w:r>
-        <w:t>supernode.</w:t>
-      </w:r>
-      <w:proofErr w:type="spellEnd"/>
+        <w:t>Start several nodes and connect to a same supernode.</w:t>
+      </w:r>
     </w:p>
     <w:p>
       <w:pPr>
@@ -13332,8 +12601,19 @@
       <w:r>
         <w:t>to send out the message.</w:t>
       </w:r>
-      <w:bookmarkStart w:id="9" w:name="_GoBack"/>
-      <w:bookmarkEnd w:id="9"/>
+    </w:p>
+    <w:p>
+      <w:pPr>
+        <w:spacing w:line="360" w:lineRule="auto"/>
+      </w:pPr>
+    </w:p>
+    <w:p>
+      <w:pPr>
+        <w:spacing w:line="360" w:lineRule="auto"/>
+      </w:pPr>
+      <w:r>
+        <w:t>The expected result is achieved.</w:t>
+      </w:r>
     </w:p>
     <w:p>
       <w:pPr>
@@ -13392,20 +12672,10 @@
         <w:pStyle w:val="Heading2"/>
       </w:pPr>
       <w:bookmarkStart w:id="11" w:name="_Toc498899978"/>
-      <w:proofErr w:type="spellStart"/>
-      <w:r>
-        <w:t>Choong</w:t>
-      </w:r>
-      <w:proofErr w:type="spellEnd"/>
-      <w:r>
-        <w:t xml:space="preserve"> Kai </w:t>
-      </w:r>
-      <w:proofErr w:type="spellStart"/>
-      <w:r>
-        <w:t>Wern</w:t>
+      <w:r>
+        <w:t>Choong Kai Wern</w:t>
       </w:r>
       <w:bookmarkEnd w:id="11"/>
-      <w:proofErr w:type="spellEnd"/>
     </w:p>
     <w:p>
       <w:pPr>
@@ -13469,340 +12739,299 @@
           <w:rFonts w:cs="Times New Roman"/>
           <w:lang w:val="en-US"/>
         </w:rPr>
-        <w:t xml:space="preserve">Another concept I have learned is related to the communication paradigm of a distributed system. I have learned about message passing. Message passing is when one process pass messages to another process. It is widely used in </w:t>
-      </w:r>
-      <w:proofErr w:type="spellStart"/>
-      <w:r>
+        <w:t xml:space="preserve">Another concept I have learned is related to the communication paradigm of a distributed system. I have learned about message passing. Message passing is when one process pass messages to another process. It is widely used in interprocess communication. However, in our system, through the use of Akka framework, we use the same concept to pass message to remote actors asynchronously to produce a reactive system. </w:t>
+      </w:r>
+    </w:p>
+    <w:p>
+      <w:pPr>
+        <w:spacing w:line="360" w:lineRule="auto"/>
+        <w:jc w:val="both"/>
         <w:rPr>
           <w:rFonts w:cs="Times New Roman"/>
           <w:lang w:val="en-US"/>
         </w:rPr>
-        <w:t>interprocess</w:t>
-      </w:r>
-      <w:proofErr w:type="spellEnd"/>
+      </w:pPr>
+    </w:p>
+    <w:p>
+      <w:pPr>
+        <w:spacing w:line="360" w:lineRule="auto"/>
+        <w:jc w:val="both"/>
+        <w:rPr>
+          <w:rFonts w:eastAsia="Times New Roman" w:cs="Times New Roman"/>
+          <w:color w:val="24292E"/>
+        </w:rPr>
+      </w:pPr>
       <w:r>
         <w:rPr>
           <w:rFonts w:cs="Times New Roman"/>
           <w:lang w:val="en-US"/>
         </w:rPr>
-        <w:t xml:space="preserve"> communication. However, in our system, through the use of </w:t>
-      </w:r>
-      <w:proofErr w:type="spellStart"/>
+        <w:t>One of the main problem we faced</w:t>
+      </w:r>
       <w:r>
         <w:rPr>
           <w:rFonts w:cs="Times New Roman"/>
           <w:lang w:val="en-US"/>
         </w:rPr>
-        <w:t>Akka</w:t>
-      </w:r>
-      <w:proofErr w:type="spellEnd"/>
+        <w:t xml:space="preserve"> in this assignment</w:t>
+      </w:r>
       <w:r>
         <w:rPr>
           <w:rFonts w:cs="Times New Roman"/>
           <w:lang w:val="en-US"/>
         </w:rPr>
-        <w:t xml:space="preserve"> framework, we use the same concept to pass message to remote actors asynchronously to produce a reactive system. </w:t>
-      </w:r>
-    </w:p>
-    <w:p>
-      <w:pPr>
-        <w:spacing w:line="360" w:lineRule="auto"/>
-        <w:jc w:val="both"/>
-        <w:rPr>
-          <w:rFonts w:cs="Times New Roman"/>
-          <w:lang w:val="en-US"/>
-        </w:rPr>
-      </w:pPr>
-    </w:p>
-    <w:p>
-      <w:pPr>
-        <w:spacing w:line="360" w:lineRule="auto"/>
-        <w:jc w:val="both"/>
+        <w:t xml:space="preserve"> is unstructured and redundant code base. </w:t>
+      </w:r>
+      <w:r>
         <w:rPr>
           <w:rFonts w:eastAsia="Times New Roman" w:cs="Times New Roman"/>
           <w:color w:val="24292E"/>
         </w:rPr>
-      </w:pPr>
-      <w:r>
-        <w:rPr>
-          <w:rFonts w:cs="Times New Roman"/>
-          <w:lang w:val="en-US"/>
-        </w:rPr>
-        <w:t>One of the main problem we faced</w:t>
-      </w:r>
-      <w:r>
-        <w:rPr>
-          <w:rFonts w:cs="Times New Roman"/>
-          <w:lang w:val="en-US"/>
-        </w:rPr>
-        <w:t xml:space="preserve"> in this assignment</w:t>
-      </w:r>
-      <w:r>
-        <w:rPr>
-          <w:rFonts w:cs="Times New Roman"/>
-          <w:lang w:val="en-US"/>
-        </w:rPr>
-        <w:t xml:space="preserve"> is unstructured and redundant code base. </w:t>
+        <w:t xml:space="preserve">The original implementation is </w:t>
       </w:r>
       <w:r>
         <w:rPr>
           <w:rFonts w:eastAsia="Times New Roman" w:cs="Times New Roman"/>
           <w:color w:val="24292E"/>
         </w:rPr>
-        <w:t xml:space="preserve">The original implementation is </w:t>
+        <w:t xml:space="preserve">to </w:t>
       </w:r>
       <w:r>
         <w:rPr>
           <w:rFonts w:eastAsia="Times New Roman" w:cs="Times New Roman"/>
           <w:color w:val="24292E"/>
         </w:rPr>
-        <w:t xml:space="preserve">to </w:t>
+        <w:t>implement all the functionality into one </w:t>
+      </w:r>
+      <w:r>
+        <w:rPr>
+          <w:rFonts w:cs="Times New Roman"/>
+          <w:color w:val="24292E"/>
+        </w:rPr>
+        <w:t>Node</w:t>
       </w:r>
       <w:r>
         <w:rPr>
           <w:rFonts w:eastAsia="Times New Roman" w:cs="Times New Roman"/>
           <w:color w:val="24292E"/>
         </w:rPr>
-        <w:t>implement all the functionality into one </w:t>
+        <w:t xml:space="preserve"> actor, which involves in </w:t>
+      </w:r>
+      <w:r>
+        <w:rPr>
+          <w:rFonts w:eastAsia="Times New Roman" w:cs="Times New Roman"/>
+          <w:color w:val="24292E"/>
+        </w:rPr>
+        <w:t xml:space="preserve">several tasks such as </w:t>
+      </w:r>
+      <w:r>
+        <w:rPr>
+          <w:rFonts w:eastAsia="Times New Roman" w:cs="Times New Roman"/>
+          <w:color w:val="24292E"/>
+        </w:rPr>
+        <w:t>handling join, creating cha</w:t>
+      </w:r>
+      <w:r>
+        <w:rPr>
+          <w:rFonts w:eastAsia="Times New Roman" w:cs="Times New Roman"/>
+          <w:color w:val="24292E"/>
+        </w:rPr>
+        <w:t>t room and chatting with other user</w:t>
+      </w:r>
+      <w:r>
+        <w:rPr>
+          <w:rFonts w:eastAsia="Times New Roman" w:cs="Times New Roman"/>
+          <w:color w:val="24292E"/>
+        </w:rPr>
+        <w:t xml:space="preserve">. </w:t>
+      </w:r>
+      <w:r>
+        <w:rPr>
+          <w:rFonts w:eastAsia="Times New Roman" w:cs="Times New Roman"/>
+          <w:color w:val="24292E"/>
+        </w:rPr>
+        <w:t xml:space="preserve">This approach </w:t>
+      </w:r>
+      <w:r>
+        <w:rPr>
+          <w:rFonts w:eastAsia="Times New Roman" w:cs="Times New Roman"/>
+          <w:color w:val="24292E"/>
+        </w:rPr>
+        <w:t>is not maintainable in long term.</w:t>
+      </w:r>
+    </w:p>
+    <w:p>
+      <w:pPr>
+        <w:spacing w:line="360" w:lineRule="auto"/>
+        <w:jc w:val="both"/>
+        <w:rPr>
+          <w:rFonts w:eastAsia="Times New Roman" w:cs="Times New Roman"/>
+          <w:color w:val="24292E"/>
+        </w:rPr>
+      </w:pPr>
+    </w:p>
+    <w:p>
+      <w:pPr>
+        <w:spacing w:line="360" w:lineRule="auto"/>
+        <w:jc w:val="both"/>
+        <w:rPr>
+          <w:rFonts w:eastAsia="Times New Roman" w:cs="Times New Roman"/>
+          <w:color w:val="24292E"/>
+        </w:rPr>
+      </w:pPr>
+      <w:r>
+        <w:rPr>
+          <w:rFonts w:eastAsia="Times New Roman" w:cs="Times New Roman"/>
+          <w:color w:val="24292E"/>
+        </w:rPr>
+        <w:t>One of the possible</w:t>
+      </w:r>
+      <w:r>
+        <w:rPr>
+          <w:rFonts w:eastAsia="Times New Roman" w:cs="Times New Roman"/>
+          <w:color w:val="24292E"/>
+        </w:rPr>
+        <w:t xml:space="preserve"> approach is to use State. H</w:t>
+      </w:r>
+      <w:r>
+        <w:rPr>
+          <w:rFonts w:eastAsia="Times New Roman" w:cs="Times New Roman"/>
+          <w:color w:val="24292E"/>
+        </w:rPr>
+        <w:t>owever</w:t>
+      </w:r>
+      <w:r>
+        <w:rPr>
+          <w:rFonts w:eastAsia="Times New Roman" w:cs="Times New Roman"/>
+          <w:color w:val="24292E"/>
+        </w:rPr>
+        <w:t>,</w:t>
+      </w:r>
+      <w:r>
+        <w:rPr>
+          <w:rFonts w:eastAsia="Times New Roman" w:cs="Times New Roman"/>
+          <w:color w:val="24292E"/>
+        </w:rPr>
+        <w:t xml:space="preserve"> since o</w:t>
+      </w:r>
+      <w:r>
+        <w:rPr>
+          <w:rFonts w:eastAsia="Times New Roman" w:cs="Times New Roman"/>
+          <w:color w:val="24292E"/>
+        </w:rPr>
+        <w:t>ur architecture is peer to peer, t</w:t>
+      </w:r>
+      <w:r>
+        <w:rPr>
+          <w:rFonts w:eastAsia="Times New Roman" w:cs="Times New Roman"/>
+          <w:color w:val="24292E"/>
+        </w:rPr>
+        <w:t>his approach is less suitable. In the chat system, there is only two possible state, which is</w:t>
+      </w:r>
+      <w:r>
+        <w:rPr>
+          <w:rFonts w:eastAsia="Times New Roman" w:cs="Times New Roman"/>
+          <w:color w:val="24292E"/>
+        </w:rPr>
+        <w:t> </w:t>
       </w:r>
       <w:r>
         <w:rPr>
           <w:rFonts w:cs="Times New Roman"/>
           <w:color w:val="24292E"/>
         </w:rPr>
-        <w:t>Node</w:t>
+        <w:t>Initial</w:t>
       </w:r>
       <w:r>
         <w:rPr>
           <w:rFonts w:eastAsia="Times New Roman" w:cs="Times New Roman"/>
           <w:color w:val="24292E"/>
         </w:rPr>
-        <w:t xml:space="preserve"> actor, which involves in </w:t>
+        <w:t> </w:t>
       </w:r>
       <w:r>
         <w:rPr>
           <w:rFonts w:eastAsia="Times New Roman" w:cs="Times New Roman"/>
           <w:color w:val="24292E"/>
         </w:rPr>
-        <w:t xml:space="preserve">several tasks such as </w:t>
+        <w:t>and</w:t>
       </w:r>
       <w:r>
         <w:rPr>
           <w:rFonts w:eastAsia="Times New Roman" w:cs="Times New Roman"/>
           <w:color w:val="24292E"/>
         </w:rPr>
-        <w:t>handling join, creating cha</w:t>
+        <w:t> </w:t>
+      </w:r>
+      <w:r>
+        <w:rPr>
+          <w:rFonts w:cs="Times New Roman"/>
+          <w:color w:val="24292E"/>
+        </w:rPr>
+        <w:t>Joined</w:t>
       </w:r>
       <w:r>
         <w:rPr>
           <w:rFonts w:eastAsia="Times New Roman" w:cs="Times New Roman"/>
           <w:color w:val="24292E"/>
         </w:rPr>
-        <w:t>t room and chatting with other user</w:t>
+        <w:t>. However just splitting into these 2 state still result in a huge chunk of code.</w:t>
       </w:r>
       <w:r>
         <w:rPr>
           <w:rFonts w:eastAsia="Times New Roman" w:cs="Times New Roman"/>
           <w:color w:val="24292E"/>
         </w:rPr>
-        <w:t xml:space="preserve">. </w:t>
-      </w:r>
-      <w:r>
+        <w:t xml:space="preserve"> At the same time, we have to handle disassociated event in both state, which might results in redundant code.</w:t>
+      </w:r>
+    </w:p>
+    <w:p>
+      <w:pPr>
+        <w:spacing w:line="360" w:lineRule="auto"/>
+        <w:jc w:val="both"/>
         <w:rPr>
           <w:rFonts w:eastAsia="Times New Roman" w:cs="Times New Roman"/>
           <w:color w:val="24292E"/>
         </w:rPr>
-        <w:t xml:space="preserve">This approach </w:t>
-      </w:r>
-      <w:r>
+      </w:pPr>
+    </w:p>
+    <w:p>
+      <w:pPr>
+        <w:spacing w:line="360" w:lineRule="auto"/>
+        <w:jc w:val="both"/>
         <w:rPr>
           <w:rFonts w:eastAsia="Times New Roman" w:cs="Times New Roman"/>
           <w:color w:val="24292E"/>
         </w:rPr>
-        <w:t>is not maintainable in long term.</w:t>
-      </w:r>
-    </w:p>
-    <w:p>
-      <w:pPr>
-        <w:spacing w:line="360" w:lineRule="auto"/>
-        <w:jc w:val="both"/>
+      </w:pPr>
+      <w:r>
         <w:rPr>
           <w:rFonts w:eastAsia="Times New Roman" w:cs="Times New Roman"/>
           <w:color w:val="24292E"/>
         </w:rPr>
-      </w:pPr>
-    </w:p>
-    <w:p>
-      <w:pPr>
-        <w:spacing w:line="360" w:lineRule="auto"/>
-        <w:jc w:val="both"/>
+        <w:t>Hence we use another approach, inspired from</w:t>
+      </w:r>
+      <w:r>
         <w:rPr>
           <w:rFonts w:eastAsia="Times New Roman" w:cs="Times New Roman"/>
           <w:color w:val="24292E"/>
         </w:rPr>
-      </w:pPr>
+        <w:t xml:space="preserve"> one of the</w:t>
+      </w:r>
       <w:r>
         <w:rPr>
           <w:rFonts w:eastAsia="Times New Roman" w:cs="Times New Roman"/>
           <w:color w:val="24292E"/>
         </w:rPr>
-        <w:t>One of the possible</w:t>
-      </w:r>
-      <w:r>
-        <w:rPr>
-          <w:rFonts w:eastAsia="Times New Roman" w:cs="Times New Roman"/>
-          <w:color w:val="24292E"/>
-        </w:rPr>
-        <w:t xml:space="preserve"> approach is to use State. H</w:t>
-      </w:r>
-      <w:r>
-        <w:rPr>
-          <w:rFonts w:eastAsia="Times New Roman" w:cs="Times New Roman"/>
-          <w:color w:val="24292E"/>
-        </w:rPr>
-        <w:t>owever</w:t>
-      </w:r>
-      <w:r>
-        <w:rPr>
-          <w:rFonts w:eastAsia="Times New Roman" w:cs="Times New Roman"/>
-          <w:color w:val="24292E"/>
-        </w:rPr>
-        <w:t>,</w:t>
-      </w:r>
-      <w:r>
-        <w:rPr>
-          <w:rFonts w:eastAsia="Times New Roman" w:cs="Times New Roman"/>
-          <w:color w:val="24292E"/>
-        </w:rPr>
-        <w:t xml:space="preserve"> since o</w:t>
-      </w:r>
-      <w:r>
-        <w:rPr>
-          <w:rFonts w:eastAsia="Times New Roman" w:cs="Times New Roman"/>
-          <w:color w:val="24292E"/>
-        </w:rPr>
-        <w:t>ur architecture is peer to peer, t</w:t>
-      </w:r>
-      <w:r>
-        <w:rPr>
-          <w:rFonts w:eastAsia="Times New Roman" w:cs="Times New Roman"/>
-          <w:color w:val="24292E"/>
-        </w:rPr>
-        <w:t>his approach is less suitable. In the chat system, there is only two possible state, which is</w:t>
-      </w:r>
-      <w:r>
-        <w:rPr>
-          <w:rFonts w:eastAsia="Times New Roman" w:cs="Times New Roman"/>
-          <w:color w:val="24292E"/>
-        </w:rPr>
         <w:t> </w:t>
       </w:r>
-      <w:r>
-        <w:rPr>
-          <w:rFonts w:cs="Times New Roman"/>
-          <w:color w:val="24292E"/>
-        </w:rPr>
-        <w:t>Initial</w:t>
-      </w:r>
-      <w:r>
-        <w:rPr>
-          <w:rFonts w:eastAsia="Times New Roman" w:cs="Times New Roman"/>
-          <w:color w:val="24292E"/>
-        </w:rPr>
-        <w:t> </w:t>
-      </w:r>
-      <w:r>
-        <w:rPr>
-          <w:rFonts w:eastAsia="Times New Roman" w:cs="Times New Roman"/>
-          <w:color w:val="24292E"/>
-        </w:rPr>
-        <w:t>and</w:t>
-      </w:r>
-      <w:r>
-        <w:rPr>
-          <w:rFonts w:eastAsia="Times New Roman" w:cs="Times New Roman"/>
-          <w:color w:val="24292E"/>
-        </w:rPr>
-        <w:t> </w:t>
-      </w:r>
-      <w:r>
-        <w:rPr>
-          <w:rFonts w:cs="Times New Roman"/>
-          <w:color w:val="24292E"/>
-        </w:rPr>
-        <w:t>Joined</w:t>
-      </w:r>
-      <w:r>
-        <w:rPr>
-          <w:rFonts w:eastAsia="Times New Roman" w:cs="Times New Roman"/>
-          <w:color w:val="24292E"/>
-        </w:rPr>
-        <w:t>. However just splitting into these 2 state still result in a huge chunk of code.</w:t>
-      </w:r>
-      <w:r>
-        <w:rPr>
-          <w:rFonts w:eastAsia="Times New Roman" w:cs="Times New Roman"/>
-          <w:color w:val="24292E"/>
-        </w:rPr>
-        <w:t xml:space="preserve"> At the same time, we have to handle disassociated event in both state, which might results in redundant code.</w:t>
-      </w:r>
-    </w:p>
-    <w:p>
-      <w:pPr>
-        <w:spacing w:line="360" w:lineRule="auto"/>
-        <w:jc w:val="both"/>
-        <w:rPr>
-          <w:rFonts w:eastAsia="Times New Roman" w:cs="Times New Roman"/>
-          <w:color w:val="24292E"/>
-        </w:rPr>
-      </w:pPr>
-    </w:p>
-    <w:p>
-      <w:pPr>
-        <w:spacing w:line="360" w:lineRule="auto"/>
-        <w:jc w:val="both"/>
-        <w:rPr>
-          <w:rFonts w:eastAsia="Times New Roman" w:cs="Times New Roman"/>
-          <w:color w:val="24292E"/>
-        </w:rPr>
-      </w:pPr>
-      <w:r>
-        <w:rPr>
-          <w:rFonts w:eastAsia="Times New Roman" w:cs="Times New Roman"/>
-          <w:color w:val="24292E"/>
-        </w:rPr>
-        <w:t>Hence we use another approach, inspired from</w:t>
-      </w:r>
-      <w:r>
-        <w:rPr>
-          <w:rFonts w:eastAsia="Times New Roman" w:cs="Times New Roman"/>
-          <w:color w:val="24292E"/>
-        </w:rPr>
-        <w:t xml:space="preserve"> one of the</w:t>
-      </w:r>
-      <w:r>
-        <w:rPr>
-          <w:rFonts w:eastAsia="Times New Roman" w:cs="Times New Roman"/>
-          <w:color w:val="24292E"/>
-        </w:rPr>
-        <w:t> </w:t>
-      </w:r>
       <w:hyperlink r:id="rId20" w:history="1">
-        <w:proofErr w:type="spellStart"/>
         <w:r>
           <w:rPr>
             <w:rFonts w:eastAsia="Times New Roman" w:cs="Times New Roman"/>
             <w:color w:val="0366D6"/>
           </w:rPr>
-          <w:t>Akka</w:t>
-        </w:r>
-        <w:proofErr w:type="spellEnd"/>
-        <w:r>
-          <w:rPr>
-            <w:rFonts w:eastAsia="Times New Roman" w:cs="Times New Roman"/>
-            <w:color w:val="0366D6"/>
-          </w:rPr>
-          <w:t xml:space="preserve"> tutorial</w:t>
+          <w:t>Akka tutorial</w:t>
         </w:r>
       </w:hyperlink>
       <w:r>
@@ -13889,7 +13118,6 @@
         </w:rPr>
         <w:t> </w:t>
       </w:r>
-      <w:proofErr w:type="spellStart"/>
       <w:r>
         <w:rPr>
           <w:rFonts w:cs="Times New Roman"/>
@@ -13897,7 +13125,6 @@
         </w:rPr>
         <w:t>joinManangement</w:t>
       </w:r>
-      <w:proofErr w:type="spellEnd"/>
       <w:r>
         <w:rPr>
           <w:rFonts w:eastAsia="Times New Roman" w:cs="Times New Roman"/>
@@ -13912,7 +13139,6 @@
         </w:rPr>
         <w:t> </w:t>
       </w:r>
-      <w:proofErr w:type="spellStart"/>
       <w:r>
         <w:rPr>
           <w:rFonts w:cs="Times New Roman"/>
@@ -13920,7 +13146,6 @@
         </w:rPr>
         <w:t>sessionManagement</w:t>
       </w:r>
-      <w:proofErr w:type="spellEnd"/>
       <w:r>
         <w:rPr>
           <w:rFonts w:eastAsia="Times New Roman" w:cs="Times New Roman"/>
@@ -13942,7 +13167,6 @@
         </w:rPr>
         <w:t> </w:t>
       </w:r>
-      <w:proofErr w:type="spellStart"/>
       <w:r>
         <w:rPr>
           <w:rFonts w:cs="Times New Roman"/>
@@ -13950,7 +13174,6 @@
         </w:rPr>
         <w:t>chatManagement</w:t>
       </w:r>
-      <w:proofErr w:type="spellEnd"/>
       <w:r>
         <w:rPr>
           <w:rFonts w:eastAsia="Times New Roman" w:cs="Times New Roman"/>
@@ -14133,39 +13356,7 @@
           <w:rFonts w:eastAsia="Times New Roman" w:cs="Times New Roman"/>
           <w:color w:val="24292E"/>
         </w:rPr>
-        <w:t xml:space="preserve">Automatically reassign </w:t>
-      </w:r>
-      <w:proofErr w:type="spellStart"/>
-      <w:r>
-        <w:rPr>
-          <w:rFonts w:eastAsia="Times New Roman" w:cs="Times New Roman"/>
-          <w:color w:val="24292E"/>
-        </w:rPr>
-        <w:t>supernode</w:t>
-      </w:r>
-      <w:proofErr w:type="spellEnd"/>
-      <w:r>
-        <w:rPr>
-          <w:rFonts w:eastAsia="Times New Roman" w:cs="Times New Roman"/>
-          <w:color w:val="24292E"/>
-        </w:rPr>
-        <w:t xml:space="preserve"> if </w:t>
-      </w:r>
-      <w:proofErr w:type="spellStart"/>
-      <w:r>
-        <w:rPr>
-          <w:rFonts w:eastAsia="Times New Roman" w:cs="Times New Roman"/>
-          <w:color w:val="24292E"/>
-        </w:rPr>
-        <w:t>supernode</w:t>
-      </w:r>
-      <w:proofErr w:type="spellEnd"/>
-      <w:r>
-        <w:rPr>
-          <w:rFonts w:eastAsia="Times New Roman" w:cs="Times New Roman"/>
-          <w:color w:val="24292E"/>
-        </w:rPr>
-        <w:t xml:space="preserve"> fail or disconnect</w:t>
+        <w:t>Automatically reassign supernode if supernode fail or disconnect</w:t>
       </w:r>
     </w:p>
     <w:p>
@@ -14416,19 +13607,9 @@
             <w:pPr>
               <w:jc w:val="center"/>
             </w:pPr>
-            <w:proofErr w:type="spellStart"/>
             <w:r>
-              <w:t>Choong</w:t>
+              <w:t>Choong Kai Wern</w:t>
             </w:r>
-            <w:proofErr w:type="spellEnd"/>
-            <w:r>
-              <w:t xml:space="preserve"> Kai </w:t>
-            </w:r>
-            <w:proofErr w:type="spellStart"/>
-            <w:r>
-              <w:t>Wern</w:t>
-            </w:r>
-            <w:proofErr w:type="spellEnd"/>
           </w:p>
         </w:tc>
         <w:tc>
@@ -14461,57 +13642,8 @@
               <w:jc w:val="center"/>
             </w:pPr>
             <w:r>
-              <w:t xml:space="preserve">Lim Shi </w:t>
+              <w:t>Lim Shi Hern</w:t>
             </w:r>
-            <w:proofErr w:type="spellStart"/>
-            <w:r>
-              <w:t>Hern</w:t>
-            </w:r>
-            <w:proofErr w:type="spellEnd"/>
-          </w:p>
-        </w:tc>
-        <w:tc>
-          <w:tcPr>
-            <w:tcW w:w="2268" w:type="dxa"/>
-            <w:vAlign w:val="center"/>
-          </w:tcPr>
-          <w:p>
-            <w:pPr>
-              <w:jc w:val="center"/>
-            </w:pPr>
-            <w:r>
-              <w:t>100</w:t>
-            </w:r>
-          </w:p>
-        </w:tc>
-      </w:tr>
-      <w:tr>
-        <w:trPr>
-          <w:trHeight w:val="510"/>
-          <w:jc w:val="center"/>
-        </w:trPr>
-        <w:tc>
-          <w:tcPr>
-            <w:tcW w:w="3114" w:type="dxa"/>
-            <w:vAlign w:val="center"/>
-          </w:tcPr>
-          <w:p>
-            <w:pPr>
-              <w:jc w:val="center"/>
-            </w:pPr>
-            <w:proofErr w:type="spellStart"/>
-            <w:r>
-              <w:t>Mah</w:t>
-            </w:r>
-            <w:proofErr w:type="spellEnd"/>
-            <w:r>
-              <w:t xml:space="preserve"> Qi </w:t>
-            </w:r>
-            <w:proofErr w:type="spellStart"/>
-            <w:r>
-              <w:t>Hao</w:t>
-            </w:r>
-            <w:proofErr w:type="spellEnd"/>
           </w:p>
         </w:tc>
         <w:tc>
@@ -14544,13 +13676,42 @@
               <w:jc w:val="center"/>
             </w:pPr>
             <w:r>
-              <w:t xml:space="preserve">Mu Chun </w:t>
+              <w:t>Mah Qi Hao</w:t>
             </w:r>
-            <w:proofErr w:type="spellStart"/>
+          </w:p>
+        </w:tc>
+        <w:tc>
+          <w:tcPr>
+            <w:tcW w:w="2268" w:type="dxa"/>
+            <w:vAlign w:val="center"/>
+          </w:tcPr>
+          <w:p>
+            <w:pPr>
+              <w:jc w:val="center"/>
+            </w:pPr>
             <w:r>
-              <w:t>Khang</w:t>
+              <w:t>100</w:t>
             </w:r>
-            <w:proofErr w:type="spellEnd"/>
+          </w:p>
+        </w:tc>
+      </w:tr>
+      <w:tr>
+        <w:trPr>
+          <w:trHeight w:val="510"/>
+          <w:jc w:val="center"/>
+        </w:trPr>
+        <w:tc>
+          <w:tcPr>
+            <w:tcW w:w="3114" w:type="dxa"/>
+            <w:vAlign w:val="center"/>
+          </w:tcPr>
+          <w:p>
+            <w:pPr>
+              <w:jc w:val="center"/>
+            </w:pPr>
+            <w:r>
+              <w:t>Mu Chun Khang</w:t>
+            </w:r>
           </w:p>
         </w:tc>
         <w:tc>
@@ -14618,14 +13779,9 @@
       <w:bookmarkStart w:id="12" w:name="_Toc498899979"/>
       <w:r>
         <w:lastRenderedPageBreak/>
-        <w:t xml:space="preserve">Lim Shi </w:t>
-      </w:r>
-      <w:proofErr w:type="spellStart"/>
-      <w:r>
-        <w:t>Hern</w:t>
+        <w:t>Lim Shi Hern</w:t>
       </w:r>
       <w:bookmarkEnd w:id="12"/>
-      <w:proofErr w:type="spellEnd"/>
     </w:p>
     <w:p>
       <w:pPr>
@@ -14660,17 +13816,8 @@
           <w:rFonts w:eastAsia="Helvetica" w:cs="Times New Roman"/>
           <w:lang w:val="en-US"/>
         </w:rPr>
-        <w:t xml:space="preserve">ve understand and applied in this assignment is that the communication paradigms used here is remote message passing and the communicating entities are the nodes and </w:t>
-      </w:r>
-      <w:proofErr w:type="spellStart"/>
-      <w:r>
-        <w:rPr>
-          <w:rFonts w:eastAsia="Helvetica" w:cs="Times New Roman"/>
-          <w:lang w:val="en-US"/>
-        </w:rPr>
-        <w:t>supernodes</w:t>
-      </w:r>
-      <w:proofErr w:type="spellEnd"/>
+        <w:t>ve understand and applied in this assignment is that the communication paradigms used here is remote message passing and the communicating entities are the nodes and supernodes</w:t>
+      </w:r>
       <w:r>
         <w:rPr>
           <w:rFonts w:cs="Times New Roman"/>
@@ -14706,7 +13853,19 @@
         <w:rPr>
           <w:lang w:val="en-US"/>
         </w:rPr>
-        <w:t>Another concept understood and implemented in the system is the computer clocks and timing events. To elaborate, each computer in a distributed system has its own internal clock that can be read by local processes to obtain the value of the current time. Two computer can associate timestamps with their event based on their own internal clock. However, even the two process in each computer read their clocks at same time, their local clocks may supply different time values. Also, our system is an asynchronous distributed system. Which means that there are  no assumptions about time.</w:t>
+        <w:t xml:space="preserve">Another concept understood and implemented in the system is the computer clocks and timing events. To elaborate, each computer in a distributed system has its own internal clock that can be read by local processes to obtain the value of the current time. Two computer can associate timestamps with their event based on their own internal clock. However, even the two process in each computer read their clocks at same time, their local clocks may supply different time values. Also, our system is an asynchronous distributed system. Which means that there </w:t>
+      </w:r>
+      <w:r>
+        <w:rPr>
+          <w:lang w:val="en-US"/>
+        </w:rPr>
+        <w:t>are no</w:t>
+      </w:r>
+      <w:r>
+        <w:rPr>
+          <w:lang w:val="en-US"/>
+        </w:rPr>
+        <w:t xml:space="preserve"> assumptions about time.</w:t>
       </w:r>
     </w:p>
     <w:p>
@@ -14731,170 +13890,140 @@
         <w:rPr>
           <w:lang w:val="en-US"/>
         </w:rPr>
-        <w:t xml:space="preserve">Uniform Interface for Chat. During the original implementation, we focused on just getting node to chat with another node. In our implementation, we use the term user, which consists </w:t>
+        <w:t xml:space="preserve">During the original implementation, we focused on just getting node to chat with another node. In our implementation, we use the term user, which consists </w:t>
       </w:r>
       <w:r>
         <w:rPr>
           <w:lang w:val="en-US"/>
         </w:rPr>
-        <w:t xml:space="preserve">of username and </w:t>
-      </w:r>
-      <w:proofErr w:type="spellStart"/>
+        <w:t xml:space="preserve">of username and ActorRef to identify each node. Basically, we just keep track of a key value pairs of "username" and "ActorRef", in order for us to look up the address so we can send the message to the remote `Node`. Each messages with other users is also tracked separately in a key value pairs of "username" and "messages", which is an "ArrayBuffer[Message]". Later on, </w:t>
+      </w:r>
       <w:r>
         <w:rPr>
           <w:lang w:val="en-US"/>
         </w:rPr>
-        <w:t>ActorRef</w:t>
-      </w:r>
-      <w:proofErr w:type="spellEnd"/>
+        <w:t xml:space="preserve">we add in </w:t>
+      </w:r>
       <w:r>
         <w:rPr>
           <w:lang w:val="en-US"/>
         </w:rPr>
-        <w:t xml:space="preserve"> to identify each node. Basically, we just keep track of a key value pairs of "username" and "</w:t>
-      </w:r>
-      <w:proofErr w:type="spellStart"/>
+        <w:t>"Room"</w:t>
+      </w:r>
       <w:r>
         <w:rPr>
           <w:lang w:val="en-US"/>
         </w:rPr>
-        <w:t>ActorRef</w:t>
-      </w:r>
-      <w:proofErr w:type="spellEnd"/>
+        <w:t xml:space="preserve"> to</w:t>
+      </w:r>
       <w:r>
         <w:rPr>
           <w:lang w:val="en-US"/>
         </w:rPr>
-        <w:t>", in order for us to look up the address so we can send the message to the remote `Node`. Each messages with other users is also tracked separately in a key value pairs of "username" and "messages", which is an "</w:t>
-      </w:r>
-      <w:proofErr w:type="spellStart"/>
-      <w:r>
+        <w:t xml:space="preserve"> allows for user to have group chat with other users. We tracked a separate key value pair of "roomName" and "Room" object. The "Room" class contains of "name", "Set[ActorRef]" and "ArrayBuffer[Message]". We have both "User" and "Room" class, with the trait "Chattable" at this stage. This makes our UI and "akka" implementation more complicated as the implementation is slightly different for both scenario.</w:t>
+      </w:r>
+    </w:p>
+    <w:p>
+      <w:pPr>
+        <w:spacing w:line="360" w:lineRule="auto"/>
+        <w:jc w:val="both"/>
         <w:rPr>
           <w:lang w:val="en-US"/>
         </w:rPr>
-        <w:t>ArrayBuffer</w:t>
-      </w:r>
-      <w:proofErr w:type="spellEnd"/>
-      <w:r>
+      </w:pPr>
+    </w:p>
+    <w:p>
+      <w:pPr>
+        <w:spacing w:line="360" w:lineRule="auto"/>
+        <w:jc w:val="both"/>
         <w:rPr>
           <w:lang w:val="en-US"/>
         </w:rPr>
-        <w:t>[Message]". Later on, adding in a "Room" allows for user to have group chat with other users. We tracked a separate key value pair of "</w:t>
-      </w:r>
-      <w:proofErr w:type="spellStart"/>
+      </w:pPr>
       <w:r>
         <w:rPr>
           <w:lang w:val="en-US"/>
         </w:rPr>
-        <w:t>roomName</w:t>
-      </w:r>
-      <w:proofErr w:type="spellEnd"/>
+        <w:t xml:space="preserve">If a user </w:t>
+      </w:r>
       <w:r>
         <w:rPr>
           <w:lang w:val="en-US"/>
         </w:rPr>
-        <w:t>" and "Room" object. The "Room" class contains of "name", "Set[</w:t>
-      </w:r>
-      <w:proofErr w:type="spellStart"/>
+        <w:t>sends</w:t>
+      </w:r>
       <w:r>
         <w:rPr>
           <w:lang w:val="en-US"/>
         </w:rPr>
-        <w:t>ActorRef</w:t>
-      </w:r>
-      <w:proofErr w:type="spellEnd"/>
+        <w:t xml:space="preserve"> a message to a User, we look up the user's ActorRef and send to it. If a user </w:t>
+      </w:r>
       <w:r>
         <w:rPr>
           <w:lang w:val="en-US"/>
         </w:rPr>
-        <w:t>]" and "</w:t>
-      </w:r>
-      <w:proofErr w:type="spellStart"/>
+        <w:t>sends</w:t>
+      </w:r>
       <w:r>
         <w:rPr>
           <w:lang w:val="en-US"/>
         </w:rPr>
-        <w:t>ArrayBuffer</w:t>
-      </w:r>
-      <w:proofErr w:type="spellEnd"/>
+        <w:t xml:space="preserve"> a message to a Room, we look up the room object and loop through the users and send the message to each of the user. This implementation is redundant in some sense and increase the complexity of the code at both front end and back end part. Hence, we uniform the interface by just using Room alone. Since eventually, </w:t>
+      </w:r>
       <w:r>
         <w:rPr>
           <w:lang w:val="en-US"/>
         </w:rPr>
-        <w:t>[Message]". We have both "User" and "Room" class, with the trait "</w:t>
-      </w:r>
-      <w:proofErr w:type="spellStart"/>
+        <w:t>a</w:t>
+      </w:r>
       <w:r>
         <w:rPr>
           <w:lang w:val="en-US"/>
         </w:rPr>
-        <w:t>Chattable</w:t>
-      </w:r>
-      <w:proofErr w:type="spellEnd"/>
+        <w:t xml:space="preserve"> one-to-one messaging is just a communication </w:t>
+      </w:r>
       <w:r>
         <w:rPr>
           <w:lang w:val="en-US"/>
         </w:rPr>
-        <w:t>" at this stage. This makes our UI and "</w:t>
-      </w:r>
-      <w:proofErr w:type="spellStart"/>
+        <w:lastRenderedPageBreak/>
+        <w:t xml:space="preserve">within a Room with just 2 </w:t>
+      </w:r>
       <w:r>
         <w:rPr>
           <w:lang w:val="en-US"/>
         </w:rPr>
-        <w:t>akka</w:t>
-      </w:r>
-      <w:proofErr w:type="spellEnd"/>
+        <w:t>users</w:t>
+      </w:r>
       <w:r>
         <w:rPr>
           <w:lang w:val="en-US"/>
         </w:rPr>
-        <w:t>" implementation more complicated as the implementation is slightly different for both scenario.</w:t>
-      </w:r>
-    </w:p>
-    <w:p>
-      <w:pPr>
-        <w:spacing w:line="360" w:lineRule="auto"/>
-        <w:jc w:val="both"/>
+        <w:t xml:space="preserve">. We implement the changes by creating Room for each online </w:t>
+      </w:r>
+      <w:r>
         <w:rPr>
           <w:lang w:val="en-US"/>
         </w:rPr>
-      </w:pPr>
-    </w:p>
-    <w:p>
-      <w:pPr>
-        <w:spacing w:line="360" w:lineRule="auto"/>
-        <w:jc w:val="both"/>
+        <w:t>user</w:t>
+      </w:r>
+      <w:r>
         <w:rPr>
           <w:lang w:val="en-US"/>
         </w:rPr>
-      </w:pPr>
+        <w:t xml:space="preserve"> in a Node. The Room are then identified by the name of</w:t>
+      </w:r>
       <w:r>
         <w:rPr>
           <w:lang w:val="en-US"/>
         </w:rPr>
-        <w:t xml:space="preserve">If a user send a message to a User, we look up the user's </w:t>
-      </w:r>
-      <w:proofErr w:type="spellStart"/>
+        <w:t xml:space="preserve"> both user, joined with ":". To</w:t>
+      </w:r>
       <w:r>
         <w:rPr>
           <w:lang w:val="en-US"/>
         </w:rPr>
-        <w:t>ActorRef</w:t>
-      </w:r>
-      <w:proofErr w:type="spellEnd"/>
-      <w:r>
-        <w:rPr>
-          <w:lang w:val="en-US"/>
-        </w:rPr>
-        <w:t xml:space="preserve"> and send to it. If a user send a message to a Room, we look up the room object and loop through the users and send the message to each of the user. This implementation is redundant in some sense and increase the complexity of the code at both front end and back end part. Hence, we uniform the interface by just using Room alone. Since eventually, an one-to-one messaging is just a communication </w:t>
-      </w:r>
-      <w:r>
-        <w:rPr>
-          <w:lang w:val="en-US"/>
-        </w:rPr>
-        <w:lastRenderedPageBreak/>
-        <w:t>within a Room with just 2 user. We implement the changes by creating Room for each online users in a Node. The Room are then identified by the name of both user, joined with ":". The ensure that the identifier is consistent, the first part of the identifier (before ":") will always be the smaller String. With this approach, we are able to make the code more straightforward and simple, hence improve the maintainability of the chat system.</w:t>
+        <w:t xml:space="preserve"> ensure that the identifier is consistent, the first part of the identifier (before ":") will always be the smaller String. With this approach, we are able to make the code more straightforward and simple, hence improve the maintainability of the chat system.</w:t>
       </w:r>
     </w:p>
     <w:p>
@@ -15008,19 +14137,9 @@
             <w:pPr>
               <w:jc w:val="center"/>
             </w:pPr>
-            <w:proofErr w:type="spellStart"/>
             <w:r>
-              <w:t>Choong</w:t>
+              <w:t>Choong Kai Wern</w:t>
             </w:r>
-            <w:proofErr w:type="spellEnd"/>
-            <w:r>
-              <w:t xml:space="preserve"> Kai </w:t>
-            </w:r>
-            <w:proofErr w:type="spellStart"/>
-            <w:r>
-              <w:t>Wern</w:t>
-            </w:r>
-            <w:proofErr w:type="spellEnd"/>
           </w:p>
         </w:tc>
         <w:tc>
@@ -15053,57 +14172,8 @@
               <w:jc w:val="center"/>
             </w:pPr>
             <w:r>
-              <w:t xml:space="preserve">Lim Shi </w:t>
+              <w:t>Lim Shi Hern</w:t>
             </w:r>
-            <w:proofErr w:type="spellStart"/>
-            <w:r>
-              <w:t>Hern</w:t>
-            </w:r>
-            <w:proofErr w:type="spellEnd"/>
-          </w:p>
-        </w:tc>
-        <w:tc>
-          <w:tcPr>
-            <w:tcW w:w="2268" w:type="dxa"/>
-            <w:vAlign w:val="center"/>
-          </w:tcPr>
-          <w:p>
-            <w:pPr>
-              <w:jc w:val="center"/>
-            </w:pPr>
-            <w:r>
-              <w:t>100</w:t>
-            </w:r>
-          </w:p>
-        </w:tc>
-      </w:tr>
-      <w:tr>
-        <w:trPr>
-          <w:trHeight w:val="510"/>
-          <w:jc w:val="center"/>
-        </w:trPr>
-        <w:tc>
-          <w:tcPr>
-            <w:tcW w:w="3114" w:type="dxa"/>
-            <w:vAlign w:val="center"/>
-          </w:tcPr>
-          <w:p>
-            <w:pPr>
-              <w:jc w:val="center"/>
-            </w:pPr>
-            <w:proofErr w:type="spellStart"/>
-            <w:r>
-              <w:t>Mah</w:t>
-            </w:r>
-            <w:proofErr w:type="spellEnd"/>
-            <w:r>
-              <w:t xml:space="preserve"> Qi </w:t>
-            </w:r>
-            <w:proofErr w:type="spellStart"/>
-            <w:r>
-              <w:t>Hao</w:t>
-            </w:r>
-            <w:proofErr w:type="spellEnd"/>
           </w:p>
         </w:tc>
         <w:tc>
@@ -15136,13 +14206,42 @@
               <w:jc w:val="center"/>
             </w:pPr>
             <w:r>
-              <w:t xml:space="preserve">Mu Chun </w:t>
+              <w:t>Mah Qi Hao</w:t>
             </w:r>
-            <w:proofErr w:type="spellStart"/>
+          </w:p>
+        </w:tc>
+        <w:tc>
+          <w:tcPr>
+            <w:tcW w:w="2268" w:type="dxa"/>
+            <w:vAlign w:val="center"/>
+          </w:tcPr>
+          <w:p>
+            <w:pPr>
+              <w:jc w:val="center"/>
+            </w:pPr>
             <w:r>
-              <w:t>Khang</w:t>
+              <w:t>100</w:t>
             </w:r>
-            <w:proofErr w:type="spellEnd"/>
+          </w:p>
+        </w:tc>
+      </w:tr>
+      <w:tr>
+        <w:trPr>
+          <w:trHeight w:val="510"/>
+          <w:jc w:val="center"/>
+        </w:trPr>
+        <w:tc>
+          <w:tcPr>
+            <w:tcW w:w="3114" w:type="dxa"/>
+            <w:vAlign w:val="center"/>
+          </w:tcPr>
+          <w:p>
+            <w:pPr>
+              <w:jc w:val="center"/>
+            </w:pPr>
+            <w:r>
+              <w:t>Mu Chun Khang</w:t>
+            </w:r>
           </w:p>
         </w:tc>
         <w:tc>
@@ -15210,21 +14309,11 @@
         <w:pStyle w:val="Heading2"/>
       </w:pPr>
       <w:bookmarkStart w:id="13" w:name="_Toc498899980"/>
-      <w:proofErr w:type="spellStart"/>
       <w:r>
         <w:lastRenderedPageBreak/>
-        <w:t>Mah</w:t>
-      </w:r>
-      <w:proofErr w:type="spellEnd"/>
-      <w:r>
-        <w:t xml:space="preserve"> Qi </w:t>
-      </w:r>
-      <w:proofErr w:type="spellStart"/>
-      <w:r>
-        <w:t>Hao</w:t>
+        <w:t>Mah Qi Hao</w:t>
       </w:r>
       <w:bookmarkEnd w:id="13"/>
-      <w:proofErr w:type="spellEnd"/>
     </w:p>
     <w:p>
       <w:pPr>
@@ -15277,23 +14366,7 @@
         <w:jc w:val="both"/>
       </w:pPr>
       <w:r>
-        <w:t xml:space="preserve">Moreover, we have used peer-to-peer architecture where there is no server acting as a middleman. In this architecture, all of the processes involved in a task or activity play similar roles, interacting cooperatively as peers without any distinction between client and server processes or the computers on which they run. In practical terms, all participating processes run the same program and offer the same set of interfaces to each other. In our system, a peer will only need to join to the </w:t>
-      </w:r>
-      <w:proofErr w:type="spellStart"/>
-      <w:r>
-        <w:t>supernode</w:t>
-      </w:r>
-      <w:proofErr w:type="spellEnd"/>
-      <w:r>
-        <w:t xml:space="preserve"> to get the list of peers. After the list of peers is received, the peer can talk to all of the peers directly without the </w:t>
-      </w:r>
-      <w:proofErr w:type="spellStart"/>
-      <w:r>
-        <w:t>supernode</w:t>
-      </w:r>
-      <w:proofErr w:type="spellEnd"/>
-      <w:r>
-        <w:t>.</w:t>
+        <w:t>Moreover, we have used peer-to-peer architecture where there is no server acting as a middleman. In this architecture, all of the processes involved in a task or activity play similar roles, interacting cooperatively as peers without any distinction between client and server processes or the computers on which they run. In practical terms, all participating processes run the same program and offer the same set of interfaces to each other. In our system, a peer will only need to join to the supernode to get the list of peers. After the list of peers is received, the peer can talk to all of the peers directly without the supernode.</w:t>
       </w:r>
     </w:p>
     <w:p>
@@ -15308,39 +14381,7 @@
         <w:jc w:val="both"/>
       </w:pPr>
       <w:r>
-        <w:t xml:space="preserve">Furthermore, our system is also fault tolerance because the system will be still working if the </w:t>
-      </w:r>
-      <w:proofErr w:type="spellStart"/>
-      <w:r>
-        <w:t>supernode</w:t>
-      </w:r>
-      <w:proofErr w:type="spellEnd"/>
-      <w:r>
-        <w:t xml:space="preserve"> crashed or disconnected. We are managed to solve this problem through the reassigned of </w:t>
-      </w:r>
-      <w:proofErr w:type="spellStart"/>
-      <w:r>
-        <w:t>supernode</w:t>
-      </w:r>
-      <w:proofErr w:type="spellEnd"/>
-      <w:r>
-        <w:t xml:space="preserve"> to another node and all the nodes will be updated. We have also used the disassociate event to manage the crashes of other nodes. If a node disconnected from the </w:t>
-      </w:r>
-      <w:proofErr w:type="spellStart"/>
-      <w:r>
-        <w:t>supernode</w:t>
-      </w:r>
-      <w:proofErr w:type="spellEnd"/>
-      <w:r>
-        <w:t xml:space="preserve">, the </w:t>
-      </w:r>
-      <w:proofErr w:type="spellStart"/>
-      <w:r>
-        <w:t>supernode</w:t>
-      </w:r>
-      <w:proofErr w:type="spellEnd"/>
-      <w:r>
-        <w:t xml:space="preserve"> will process the disassociate event and remove name of the node from the system to avoid any new messages sent to the user or node.</w:t>
+        <w:t>Furthermore, our system is also fault tolerance because the system will be still working if the supernode crashed or disconnected. We are managed to solve this problem through the reassigned of supernode to another node and all the nodes will be updated. We have also used the disassociate event to manage the crashes of other nodes. If a node disconnected from the supernode, the supernode will process the disassociate event and remove name of the node from the system to avoid any new messages sent to the user or node.</w:t>
       </w:r>
     </w:p>
     <w:p>
@@ -15373,15 +14414,7 @@
         <w:t>computer hardware, operating systems, programming languages, implementations by different developers.</w:t>
       </w:r>
       <w:r>
-        <w:t xml:space="preserve"> In this system, we have used a middleware to map the heterogeneity of the underlying networks, hardware, operating systems and programming languages. The task of middleware is to provide a higher-level programming abstraction for the development of distributed systems and, through layering, to abstract over heterogeneity in the underlying infrastructure to promote interoperability and portability. Therefore, we have used </w:t>
-      </w:r>
-      <w:proofErr w:type="spellStart"/>
-      <w:r>
-        <w:t>Akka</w:t>
-      </w:r>
-      <w:proofErr w:type="spellEnd"/>
-      <w:r>
-        <w:t xml:space="preserve"> as our middleware of the system where every process is an individual actor. Each actor will have to communicate with each other through messages passing.</w:t>
+        <w:t xml:space="preserve"> In this system, we have used a middleware to map the heterogeneity of the underlying networks, hardware, operating systems and programming languages. The task of middleware is to provide a higher-level programming abstraction for the development of distributed systems and, through layering, to abstract over heterogeneity in the underlying infrastructure to promote interoperability and portability. Therefore, we have used Akka as our middleware of the system where every process is an individual actor. Each actor will have to communicate with each other through messages passing.</w:t>
       </w:r>
     </w:p>
     <w:p>
@@ -15409,208 +14442,82 @@
         <w:rPr>
           <w:rFonts w:hint="eastAsia"/>
         </w:rPr>
-        <w:t xml:space="preserve">One of the major challenges in creating the Graphical User Interface (GUI) is that the limited resources available online for </w:t>
-      </w:r>
-      <w:proofErr w:type="spellStart"/>
+        <w:t>One of the major challenges in creating the Graphical User Interface (GUI) is that the limited resources available online for scalafx. It is because the limited documentation for scalafx and limited number of blogs, forums and extra documentations. Hence, we are trying to search for javafx instead of scalafx because since scalafx is just wrapper for javafx and we are able to write scalafx according to javafx resources.</w:t>
+      </w:r>
+    </w:p>
+    <w:p>
+      <w:pPr>
+        <w:spacing w:line="360" w:lineRule="auto"/>
+        <w:jc w:val="both"/>
+      </w:pPr>
+    </w:p>
+    <w:p>
+      <w:pPr>
+        <w:spacing w:line="360" w:lineRule="auto"/>
+        <w:jc w:val="both"/>
+      </w:pPr>
       <w:r>
         <w:rPr>
           <w:rFonts w:hint="eastAsia"/>
         </w:rPr>
-        <w:t>scalafx</w:t>
-      </w:r>
-      <w:proofErr w:type="spellEnd"/>
+        <w:t>We also meet a problem in customizing the list cell of the list view of the chatroom. Since it is a chatroom, we hope to create an interface that is familiar to the user like all other chatrooms. When we are trying to achieve this, we ran into a problem which is the limited customization of default list cell. Therefore, we implemented our own custom list cell with custom font size, font family, padding, background colour, alignment, background radius, minimum width, and maximum width.</w:t>
+      </w:r>
+    </w:p>
+    <w:p>
+      <w:pPr>
+        <w:spacing w:line="360" w:lineRule="auto"/>
+        <w:jc w:val="both"/>
+      </w:pPr>
+    </w:p>
+    <w:p>
+      <w:pPr>
+        <w:spacing w:line="360" w:lineRule="auto"/>
+        <w:jc w:val="both"/>
+      </w:pPr>
       <w:r>
         <w:rPr>
           <w:rFonts w:hint="eastAsia"/>
         </w:rPr>
-        <w:t xml:space="preserve">. It is because the limited documentation for </w:t>
-      </w:r>
-      <w:proofErr w:type="spellStart"/>
+        <w:t>After we customized the list cell for chatroom, we found that changing the cell alignment to left and right is still insufficient for group chat because the sender is unable to be identified only through changing the cell alignment to left and right. Thus, we created another type of list cell that can show the sender of the message and use it in group chat.</w:t>
+      </w:r>
+    </w:p>
+    <w:p>
+      <w:pPr>
+        <w:spacing w:line="360" w:lineRule="auto"/>
+        <w:jc w:val="both"/>
+      </w:pPr>
+      <w:r>
+        <w:tab/>
+      </w:r>
+    </w:p>
+    <w:p>
+      <w:pPr>
+        <w:spacing w:line="360" w:lineRule="auto"/>
+        <w:jc w:val="both"/>
+      </w:pPr>
       <w:r>
         <w:rPr>
           <w:rFonts w:hint="eastAsia"/>
         </w:rPr>
-        <w:t>scalafx</w:t>
-      </w:r>
-      <w:proofErr w:type="spellEnd"/>
+        <w:t>Rather than sending single line messages, we are trying to send both single line and multi-line of messages. Meanwhile, we are trying to keep the "enter to send behaviour" for our text area. Therefore, we had customized the text area where it will add a newline while the key combination of shift and enter is pressed, and send the messages when enter is pressed.</w:t>
+      </w:r>
+    </w:p>
+    <w:p>
+      <w:r>
+        <w:br w:type="page"/>
+      </w:r>
+    </w:p>
+    <w:p>
+      <w:pPr>
+        <w:spacing w:line="360" w:lineRule="auto"/>
+        <w:jc w:val="both"/>
+      </w:pPr>
       <w:r>
         <w:rPr>
           <w:rFonts w:hint="eastAsia"/>
         </w:rPr>
-        <w:t xml:space="preserve"> and limited number of blogs, forums and extra documentations. Hence, we are trying to search for </w:t>
-      </w:r>
-      <w:proofErr w:type="spellStart"/>
-      <w:r>
-        <w:rPr>
-          <w:rFonts w:hint="eastAsia"/>
-        </w:rPr>
-        <w:t>javafx</w:t>
-      </w:r>
-      <w:proofErr w:type="spellEnd"/>
-      <w:r>
-        <w:rPr>
-          <w:rFonts w:hint="eastAsia"/>
-        </w:rPr>
-        <w:t xml:space="preserve"> instead of </w:t>
-      </w:r>
-      <w:proofErr w:type="spellStart"/>
-      <w:r>
-        <w:rPr>
-          <w:rFonts w:hint="eastAsia"/>
-        </w:rPr>
-        <w:t>scalafx</w:t>
-      </w:r>
-      <w:proofErr w:type="spellEnd"/>
-      <w:r>
-        <w:rPr>
-          <w:rFonts w:hint="eastAsia"/>
-        </w:rPr>
-        <w:t xml:space="preserve"> because since </w:t>
-      </w:r>
-      <w:proofErr w:type="spellStart"/>
-      <w:r>
-        <w:rPr>
-          <w:rFonts w:hint="eastAsia"/>
-        </w:rPr>
-        <w:t>scalafx</w:t>
-      </w:r>
-      <w:proofErr w:type="spellEnd"/>
-      <w:r>
-        <w:rPr>
-          <w:rFonts w:hint="eastAsia"/>
-        </w:rPr>
-        <w:t xml:space="preserve"> is just wrapper for </w:t>
-      </w:r>
-      <w:proofErr w:type="spellStart"/>
-      <w:r>
-        <w:rPr>
-          <w:rFonts w:hint="eastAsia"/>
-        </w:rPr>
-        <w:t>javafx</w:t>
-      </w:r>
-      <w:proofErr w:type="spellEnd"/>
-      <w:r>
-        <w:rPr>
-          <w:rFonts w:hint="eastAsia"/>
-        </w:rPr>
-        <w:t xml:space="preserve"> and we are able to write </w:t>
-      </w:r>
-      <w:proofErr w:type="spellStart"/>
-      <w:r>
-        <w:rPr>
-          <w:rFonts w:hint="eastAsia"/>
-        </w:rPr>
-        <w:t>scalafx</w:t>
-      </w:r>
-      <w:proofErr w:type="spellEnd"/>
-      <w:r>
-        <w:rPr>
-          <w:rFonts w:hint="eastAsia"/>
-        </w:rPr>
-        <w:t xml:space="preserve"> according to </w:t>
-      </w:r>
-      <w:proofErr w:type="spellStart"/>
-      <w:r>
-        <w:rPr>
-          <w:rFonts w:hint="eastAsia"/>
-        </w:rPr>
-        <w:t>javafx</w:t>
-      </w:r>
-      <w:proofErr w:type="spellEnd"/>
-      <w:r>
-        <w:rPr>
-          <w:rFonts w:hint="eastAsia"/>
-        </w:rPr>
-        <w:t xml:space="preserve"> resources.</w:t>
-      </w:r>
-    </w:p>
-    <w:p>
-      <w:pPr>
-        <w:spacing w:line="360" w:lineRule="auto"/>
-        <w:jc w:val="both"/>
-      </w:pPr>
-    </w:p>
-    <w:p>
-      <w:pPr>
-        <w:spacing w:line="360" w:lineRule="auto"/>
-        <w:jc w:val="both"/>
-      </w:pPr>
-      <w:r>
-        <w:rPr>
-          <w:rFonts w:hint="eastAsia"/>
-        </w:rPr>
-        <w:t>We also meet a problem in customizing the list cell of the list view of the chatroom. Since it is a chatroom, we hope to create an interface that is familiar to the user like all other chatrooms. When we are trying to achieve this, we ran into a problem which is the limited customization of default list cell. Therefore, we implemented our own custom list cell with custom font size, font family, padding, background colour, alignment, background radius, minimum width, and maximum width.</w:t>
-      </w:r>
-    </w:p>
-    <w:p>
-      <w:pPr>
-        <w:spacing w:line="360" w:lineRule="auto"/>
-        <w:jc w:val="both"/>
-      </w:pPr>
-    </w:p>
-    <w:p>
-      <w:pPr>
-        <w:spacing w:line="360" w:lineRule="auto"/>
-        <w:jc w:val="both"/>
-      </w:pPr>
-      <w:r>
-        <w:rPr>
-          <w:rFonts w:hint="eastAsia"/>
-        </w:rPr>
-        <w:t>After we customized the list cell for chatroom, we found that changing the cell alignment to left and right is still insufficient for group chat because the sender is unable to be identified only through changing the cell alignment to left and right. Thus, we created another type of list cell that can show the sender of the message and use it in group chat.</w:t>
-      </w:r>
-    </w:p>
-    <w:p>
-      <w:pPr>
-        <w:spacing w:line="360" w:lineRule="auto"/>
-        <w:jc w:val="both"/>
-      </w:pPr>
-      <w:r>
-        <w:tab/>
-      </w:r>
-    </w:p>
-    <w:p>
-      <w:pPr>
-        <w:spacing w:line="360" w:lineRule="auto"/>
-        <w:jc w:val="both"/>
-      </w:pPr>
-      <w:r>
-        <w:rPr>
-          <w:rFonts w:hint="eastAsia"/>
-        </w:rPr>
-        <w:t>Rather than sending single line messages, we are trying to send both single line and multi-line of messages. Meanwhile, we are trying to keep the "enter to send behaviour" for our text area. Therefore, we had customized the text area where it will add a newline while the key combination of shift and enter is pressed, and send the messages when enter is pressed.</w:t>
-      </w:r>
-    </w:p>
-    <w:p>
-      <w:r>
-        <w:br w:type="page"/>
-      </w:r>
-    </w:p>
-    <w:p>
-      <w:pPr>
-        <w:spacing w:line="360" w:lineRule="auto"/>
-        <w:jc w:val="both"/>
-      </w:pPr>
-      <w:r>
-        <w:rPr>
-          <w:rFonts w:hint="eastAsia"/>
-        </w:rPr>
         <w:lastRenderedPageBreak/>
-        <w:t xml:space="preserve">Also, we also encountered a problem when we are trying to make the entire </w:t>
-      </w:r>
-      <w:proofErr w:type="spellStart"/>
-      <w:r>
-        <w:rPr>
-          <w:rFonts w:hint="eastAsia"/>
-        </w:rPr>
-        <w:t>sy</w:t>
-      </w:r>
-      <w:proofErr w:type="spellEnd"/>
-      <w:r>
-        <w:rPr>
-          <w:rFonts w:hint="eastAsia"/>
-        </w:rPr>
-        <w:t xml:space="preserve"> to be responsive because the components will be misaligned and shrink into inappropriate size. Therefore, we are making great efforts in modifying the layout settings and properties of every component to ensure responsiveness of the interfaces.</w:t>
+        <w:t>Also, we also encountered a problem when we are trying to make the entire sy to be responsive because the components will be misaligned and shrink into inappropriate size. Therefore, we are making great efforts in modifying the layout settings and properties of every component to ensure responsiveness of the interfaces.</w:t>
       </w:r>
     </w:p>
     <w:p>
@@ -15884,19 +14791,9 @@
             <w:pPr>
               <w:jc w:val="center"/>
             </w:pPr>
-            <w:proofErr w:type="spellStart"/>
             <w:r>
-              <w:t>Choong</w:t>
+              <w:t>Choong Kai Wern</w:t>
             </w:r>
-            <w:proofErr w:type="spellEnd"/>
-            <w:r>
-              <w:t xml:space="preserve"> Kai </w:t>
-            </w:r>
-            <w:proofErr w:type="spellStart"/>
-            <w:r>
-              <w:t>Wern</w:t>
-            </w:r>
-            <w:proofErr w:type="spellEnd"/>
           </w:p>
         </w:tc>
         <w:tc>
@@ -15929,57 +14826,8 @@
               <w:jc w:val="center"/>
             </w:pPr>
             <w:r>
-              <w:t xml:space="preserve">Lim Shi </w:t>
+              <w:t>Lim Shi Hern</w:t>
             </w:r>
-            <w:proofErr w:type="spellStart"/>
-            <w:r>
-              <w:t>Hern</w:t>
-            </w:r>
-            <w:proofErr w:type="spellEnd"/>
-          </w:p>
-        </w:tc>
-        <w:tc>
-          <w:tcPr>
-            <w:tcW w:w="2268" w:type="dxa"/>
-            <w:vAlign w:val="center"/>
-          </w:tcPr>
-          <w:p>
-            <w:pPr>
-              <w:jc w:val="center"/>
-            </w:pPr>
-            <w:r>
-              <w:t>100</w:t>
-            </w:r>
-          </w:p>
-        </w:tc>
-      </w:tr>
-      <w:tr>
-        <w:trPr>
-          <w:trHeight w:val="510"/>
-          <w:jc w:val="center"/>
-        </w:trPr>
-        <w:tc>
-          <w:tcPr>
-            <w:tcW w:w="3114" w:type="dxa"/>
-            <w:vAlign w:val="center"/>
-          </w:tcPr>
-          <w:p>
-            <w:pPr>
-              <w:jc w:val="center"/>
-            </w:pPr>
-            <w:proofErr w:type="spellStart"/>
-            <w:r>
-              <w:t>Mah</w:t>
-            </w:r>
-            <w:proofErr w:type="spellEnd"/>
-            <w:r>
-              <w:t xml:space="preserve"> Qi </w:t>
-            </w:r>
-            <w:proofErr w:type="spellStart"/>
-            <w:r>
-              <w:t>Hao</w:t>
-            </w:r>
-            <w:proofErr w:type="spellEnd"/>
           </w:p>
         </w:tc>
         <w:tc>
@@ -16012,13 +14860,42 @@
               <w:jc w:val="center"/>
             </w:pPr>
             <w:r>
-              <w:t xml:space="preserve">Mu Chun </w:t>
+              <w:t>Mah Qi Hao</w:t>
             </w:r>
-            <w:proofErr w:type="spellStart"/>
+          </w:p>
+        </w:tc>
+        <w:tc>
+          <w:tcPr>
+            <w:tcW w:w="2268" w:type="dxa"/>
+            <w:vAlign w:val="center"/>
+          </w:tcPr>
+          <w:p>
+            <w:pPr>
+              <w:jc w:val="center"/>
+            </w:pPr>
             <w:r>
-              <w:t>Khang</w:t>
+              <w:t>100</w:t>
             </w:r>
-            <w:proofErr w:type="spellEnd"/>
+          </w:p>
+        </w:tc>
+      </w:tr>
+      <w:tr>
+        <w:trPr>
+          <w:trHeight w:val="510"/>
+          <w:jc w:val="center"/>
+        </w:trPr>
+        <w:tc>
+          <w:tcPr>
+            <w:tcW w:w="3114" w:type="dxa"/>
+            <w:vAlign w:val="center"/>
+          </w:tcPr>
+          <w:p>
+            <w:pPr>
+              <w:jc w:val="center"/>
+            </w:pPr>
+            <w:r>
+              <w:t>Mu Chun Khang</w:t>
+            </w:r>
           </w:p>
         </w:tc>
         <w:tc>
@@ -16083,14 +14960,9 @@
       <w:bookmarkStart w:id="14" w:name="_Toc498899981"/>
       <w:r>
         <w:lastRenderedPageBreak/>
-        <w:t xml:space="preserve">Mu Chun </w:t>
-      </w:r>
-      <w:proofErr w:type="spellStart"/>
-      <w:r>
-        <w:t>Khang</w:t>
+        <w:t>Mu Chun Khang</w:t>
       </w:r>
       <w:bookmarkEnd w:id="14"/>
-      <w:proofErr w:type="spellEnd"/>
     </w:p>
     <w:p>
       <w:pPr>
@@ -16140,23 +15012,7 @@
         <w:jc w:val="both"/>
       </w:pPr>
       <w:r>
-        <w:t xml:space="preserve">In terms of how the distributed concepts are applied in the project, </w:t>
-      </w:r>
-      <w:proofErr w:type="spellStart"/>
-      <w:r>
-        <w:t>Mittere</w:t>
-      </w:r>
-      <w:proofErr w:type="spellEnd"/>
-      <w:r>
-        <w:t xml:space="preserve"> employs </w:t>
-      </w:r>
-      <w:proofErr w:type="spellStart"/>
-      <w:r>
-        <w:t>Akka</w:t>
-      </w:r>
-      <w:proofErr w:type="spellEnd"/>
-      <w:r>
-        <w:t xml:space="preserve">, a framework that </w:t>
+        <w:t xml:space="preserve">In terms of how the distributed concepts are applied in the project, Mittere employs Akka, a framework that </w:t>
       </w:r>
       <w:r>
         <w:t>relies on the concept of actors and message passing to build a concurrent, distributed system</w:t>
@@ -16165,15 +15021,7 @@
         <w:t xml:space="preserve">. Meanwhile, independent failures </w:t>
       </w:r>
       <w:r>
-        <w:t xml:space="preserve">are ensured since </w:t>
-      </w:r>
-      <w:proofErr w:type="spellStart"/>
-      <w:r>
-        <w:t>Mittere</w:t>
-      </w:r>
-      <w:proofErr w:type="spellEnd"/>
-      <w:r>
-        <w:t xml:space="preserve"> is composed of a system of independent nodes. Each node can disconnect or crash independently without affecting the other nodes in the chat system. </w:t>
+        <w:t xml:space="preserve">are ensured since Mittere is composed of a system of independent nodes. Each node can disconnect or crash independently without affecting the other nodes in the chat system. </w:t>
       </w:r>
       <w:r>
         <w:t xml:space="preserve">On the other hand, failure handling is implemented with the notion of </w:t>
@@ -16181,279 +15029,146 @@
       <w:r>
         <w:t xml:space="preserve">disassociation and </w:t>
       </w:r>
-      <w:proofErr w:type="spellStart"/>
-      <w:r>
-        <w:t>supernodes</w:t>
-      </w:r>
-      <w:proofErr w:type="spellEnd"/>
+      <w:r>
+        <w:t xml:space="preserve">supernodes. </w:t>
+      </w:r>
+      <w:r>
+        <w:t>Herein, the Akka actor system will send the DisassociatedEvent message to all remaining nodes when a node fails.</w:t>
+      </w:r>
+      <w:r>
+        <w:t xml:space="preserve"> </w:t>
+      </w:r>
+      <w:r>
+        <w:t xml:space="preserve">Nonetheless, the failed node can still rejoin the system by joining the supernode. </w:t>
+      </w:r>
+    </w:p>
+    <w:p>
+      <w:pPr>
+        <w:spacing w:line="360" w:lineRule="auto"/>
+        <w:jc w:val="both"/>
+      </w:pPr>
+    </w:p>
+    <w:p>
+      <w:pPr>
+        <w:spacing w:line="360" w:lineRule="auto"/>
+        <w:jc w:val="both"/>
+      </w:pPr>
+      <w:r>
+        <w:t xml:space="preserve">The implementation of Mittere was faced with several problems. </w:t>
+      </w:r>
+      <w:r>
+        <w:t xml:space="preserve">Namely, I faced a huge problem when dealing with fault tolerance. During the initial implementation, whenever the host node disconnected, the remaining nodes could still communicate with each other because they still retain a local copy of node references each. However, no new nodes can join the system since the entry point is lost. To rectify this problem, I proposed the concept of supernode </w:t>
+      </w:r>
+      <w:r>
+        <w:t>whereby one of the nodes i</w:t>
+      </w:r>
+      <w:r>
+        <w:t xml:space="preserve">n the system will always be the entry point. </w:t>
+      </w:r>
+      <w:r>
+        <w:t xml:space="preserve">The supernode </w:t>
+      </w:r>
+      <w:r>
+        <w:t>is responsible in</w:t>
+      </w:r>
+      <w:r>
+        <w:t xml:space="preserve"> getting new nodes up to date with the chat environment and informing existing nodes about the arrival of new nodes. Herein, when the supernode fails, </w:t>
+      </w:r>
+      <w:r>
+        <w:t>all</w:t>
+      </w:r>
+      <w:r>
+        <w:t xml:space="preserve"> remaining </w:t>
+      </w:r>
+      <w:r>
+        <w:t xml:space="preserve">nodes will </w:t>
+      </w:r>
+      <w:r>
+        <w:t xml:space="preserve">be notified. Subsequently, they will </w:t>
+      </w:r>
+      <w:r>
+        <w:t>reassign a new supernode among themselves</w:t>
+      </w:r>
+      <w:r>
+        <w:t xml:space="preserve"> by selecting the node with the smallest name alphabetically to ensure consistency</w:t>
+      </w:r>
       <w:r>
         <w:t xml:space="preserve">. </w:t>
       </w:r>
       <w:r>
-        <w:t xml:space="preserve">Herein, the </w:t>
-      </w:r>
-      <w:proofErr w:type="spellStart"/>
-      <w:r>
-        <w:t>Akka</w:t>
-      </w:r>
-      <w:proofErr w:type="spellEnd"/>
-      <w:r>
-        <w:t xml:space="preserve"> actor system will send the </w:t>
-      </w:r>
-      <w:proofErr w:type="spellStart"/>
-      <w:r>
-        <w:t>DisassociatedEvent</w:t>
-      </w:r>
-      <w:proofErr w:type="spellEnd"/>
-      <w:r>
-        <w:t xml:space="preserve"> message to all remaining nodes when a node fails.</w:t>
+        <w:t xml:space="preserve">With that, the nodes will send a message to the new supernode to </w:t>
+      </w:r>
+      <w:r>
+        <w:t>acknowledge</w:t>
+      </w:r>
+      <w:r>
+        <w:t xml:space="preserve"> it. Meanwhile, the new supernode will also </w:t>
+      </w:r>
+      <w:r>
+        <w:t>send messages to the other nodes to inform them of its role.</w:t>
+      </w:r>
+    </w:p>
+    <w:p>
+      <w:r>
+        <w:br w:type="page"/>
+      </w:r>
+    </w:p>
+    <w:p>
+      <w:pPr>
+        <w:spacing w:line="360" w:lineRule="auto"/>
+        <w:jc w:val="both"/>
+      </w:pPr>
+      <w:r>
+        <w:lastRenderedPageBreak/>
+        <w:t xml:space="preserve">Of course, Mittere has its strengths and weaknesses. </w:t>
+      </w:r>
+      <w:r>
+        <w:t xml:space="preserve">One of the strengths of the chat system is heterogeneity. Mittere works equally on different operating systems due to the underlying Java Virtual Machine (JVM). Besides that, Mittere is also </w:t>
+      </w:r>
+      <w:r>
+        <w:t>decentralised</w:t>
+      </w:r>
+      <w:r>
+        <w:t>. This is because it employs a pe</w:t>
+      </w:r>
+      <w:r>
+        <w:t xml:space="preserve">er-to-peer system architecture whereby </w:t>
+      </w:r>
+      <w:r>
+        <w:t xml:space="preserve">there is no single point of failure. On the other hand, one weakness of Mittere is </w:t>
+      </w:r>
+      <w:r>
+        <w:t xml:space="preserve">the lack of data persistency. Since </w:t>
+      </w:r>
+      <w:r>
+        <w:t xml:space="preserve">the messages received by each node are not stored in local databases or logs, </w:t>
+      </w:r>
+      <w:r>
+        <w:t>chat history is</w:t>
+      </w:r>
+      <w:r>
+        <w:t xml:space="preserve"> effectively lost when the node </w:t>
+      </w:r>
+      <w:r>
+        <w:t xml:space="preserve">disconnects or crashes before </w:t>
+      </w:r>
+      <w:r>
+        <w:t>joining</w:t>
+      </w:r>
+      <w:r>
+        <w:t xml:space="preserve"> the same system</w:t>
+      </w:r>
+      <w:r>
+        <w:t xml:space="preserve"> again</w:t>
+      </w:r>
+      <w:r>
+        <w:t>.</w:t>
       </w:r>
       <w:r>
         <w:t xml:space="preserve"> </w:t>
       </w:r>
       <w:r>
-        <w:t xml:space="preserve">Nonetheless, the failed node can still </w:t>
-      </w:r>
-      <w:proofErr w:type="spellStart"/>
-      <w:r>
-        <w:t>rejoin</w:t>
-      </w:r>
-      <w:proofErr w:type="spellEnd"/>
-      <w:r>
-        <w:t xml:space="preserve"> the system by joining the </w:t>
-      </w:r>
-      <w:proofErr w:type="spellStart"/>
-      <w:r>
-        <w:t>supernode</w:t>
-      </w:r>
-      <w:proofErr w:type="spellEnd"/>
-      <w:r>
-        <w:t xml:space="preserve">. </w:t>
-      </w:r>
-    </w:p>
-    <w:p>
-      <w:pPr>
-        <w:spacing w:line="360" w:lineRule="auto"/>
-        <w:jc w:val="both"/>
-      </w:pPr>
-    </w:p>
-    <w:p>
-      <w:pPr>
-        <w:spacing w:line="360" w:lineRule="auto"/>
-        <w:jc w:val="both"/>
-      </w:pPr>
-      <w:r>
-        <w:t xml:space="preserve">The implementation of </w:t>
-      </w:r>
-      <w:proofErr w:type="spellStart"/>
-      <w:r>
-        <w:t>Mittere</w:t>
-      </w:r>
-      <w:proofErr w:type="spellEnd"/>
-      <w:r>
-        <w:t xml:space="preserve"> was faced with several problems. </w:t>
-      </w:r>
-      <w:r>
-        <w:t xml:space="preserve">Namely, I faced a huge problem when dealing with fault tolerance. During the initial implementation, whenever the host node disconnected, the remaining nodes could still communicate with each other because they still retain a local copy of node references each. However, no new nodes can join the system since the entry point is lost. To rectify this problem, I proposed the concept of </w:t>
-      </w:r>
-      <w:proofErr w:type="spellStart"/>
-      <w:r>
-        <w:t>supernode</w:t>
-      </w:r>
-      <w:proofErr w:type="spellEnd"/>
-      <w:r>
-        <w:t xml:space="preserve"> </w:t>
-      </w:r>
-      <w:r>
-        <w:t>whereby one of the nodes i</w:t>
-      </w:r>
-      <w:r>
-        <w:t xml:space="preserve">n the system will always be the entry point. </w:t>
-      </w:r>
-      <w:r>
-        <w:t xml:space="preserve">The </w:t>
-      </w:r>
-      <w:proofErr w:type="spellStart"/>
-      <w:r>
-        <w:t>supernode</w:t>
-      </w:r>
-      <w:proofErr w:type="spellEnd"/>
-      <w:r>
-        <w:t xml:space="preserve"> </w:t>
-      </w:r>
-      <w:r>
-        <w:t>is responsible in</w:t>
-      </w:r>
-      <w:r>
-        <w:t xml:space="preserve"> getting new nodes up to date with the chat environment and informing existing nodes about the arrival of new nodes. Herein, when the </w:t>
-      </w:r>
-      <w:proofErr w:type="spellStart"/>
-      <w:r>
-        <w:t>supernode</w:t>
-      </w:r>
-      <w:proofErr w:type="spellEnd"/>
-      <w:r>
-        <w:t xml:space="preserve"> fails, </w:t>
-      </w:r>
-      <w:r>
-        <w:t>all</w:t>
-      </w:r>
-      <w:r>
-        <w:t xml:space="preserve"> remaining </w:t>
-      </w:r>
-      <w:r>
-        <w:t xml:space="preserve">nodes will </w:t>
-      </w:r>
-      <w:r>
-        <w:t xml:space="preserve">be notified. Subsequently, they will </w:t>
-      </w:r>
-      <w:r>
-        <w:t xml:space="preserve">reassign a new </w:t>
-      </w:r>
-      <w:proofErr w:type="spellStart"/>
-      <w:r>
-        <w:t>supernode</w:t>
-      </w:r>
-      <w:proofErr w:type="spellEnd"/>
-      <w:r>
-        <w:t xml:space="preserve"> among themselves</w:t>
-      </w:r>
-      <w:r>
-        <w:t xml:space="preserve"> by selecting the node with the smallest name alphabetically to ensure consistency</w:t>
-      </w:r>
-      <w:r>
-        <w:t xml:space="preserve">. </w:t>
-      </w:r>
-      <w:r>
-        <w:t xml:space="preserve">With that, the nodes will send a message to the new </w:t>
-      </w:r>
-      <w:proofErr w:type="spellStart"/>
-      <w:r>
-        <w:t>supernode</w:t>
-      </w:r>
-      <w:proofErr w:type="spellEnd"/>
-      <w:r>
-        <w:t xml:space="preserve"> to </w:t>
-      </w:r>
-      <w:r>
-        <w:t>acknowledge</w:t>
-      </w:r>
-      <w:r>
-        <w:t xml:space="preserve"> it. Meanwhile, the new </w:t>
-      </w:r>
-      <w:proofErr w:type="spellStart"/>
-      <w:r>
-        <w:t>supernode</w:t>
-      </w:r>
-      <w:proofErr w:type="spellEnd"/>
-      <w:r>
-        <w:t xml:space="preserve"> will also </w:t>
-      </w:r>
-      <w:r>
-        <w:t>send messages to the other nodes to inform them of its role.</w:t>
-      </w:r>
-    </w:p>
-    <w:p>
-      <w:r>
-        <w:br w:type="page"/>
-      </w:r>
-    </w:p>
-    <w:p>
-      <w:pPr>
-        <w:spacing w:line="360" w:lineRule="auto"/>
-        <w:jc w:val="both"/>
-      </w:pPr>
-      <w:r>
-        <w:lastRenderedPageBreak/>
-        <w:t xml:space="preserve">Of course, </w:t>
-      </w:r>
-      <w:proofErr w:type="spellStart"/>
-      <w:r>
-        <w:t>Mittere</w:t>
-      </w:r>
-      <w:proofErr w:type="spellEnd"/>
-      <w:r>
-        <w:t xml:space="preserve"> has its strengths and weaknesses. </w:t>
-      </w:r>
-      <w:r>
-        <w:t xml:space="preserve">One of the strengths of the chat system is heterogeneity. </w:t>
-      </w:r>
-      <w:proofErr w:type="spellStart"/>
-      <w:r>
-        <w:t>Mittere</w:t>
-      </w:r>
-      <w:proofErr w:type="spellEnd"/>
-      <w:r>
-        <w:t xml:space="preserve"> works equally on different operating systems due to the underlying Java Virtual Machine (JVM). Besides that, </w:t>
-      </w:r>
-      <w:proofErr w:type="spellStart"/>
-      <w:r>
-        <w:t>Mittere</w:t>
-      </w:r>
-      <w:proofErr w:type="spellEnd"/>
-      <w:r>
-        <w:t xml:space="preserve"> is also </w:t>
-      </w:r>
-      <w:r>
-        <w:t>decentralised</w:t>
-      </w:r>
-      <w:r>
-        <w:t>. This is because it employs a pe</w:t>
-      </w:r>
-      <w:r>
-        <w:t xml:space="preserve">er-to-peer system architecture whereby </w:t>
-      </w:r>
-      <w:r>
-        <w:t xml:space="preserve">there is no single point of failure. On the other hand, one weakness of </w:t>
-      </w:r>
-      <w:proofErr w:type="spellStart"/>
-      <w:r>
-        <w:t>Mittere</w:t>
-      </w:r>
-      <w:proofErr w:type="spellEnd"/>
-      <w:r>
-        <w:t xml:space="preserve"> is </w:t>
-      </w:r>
-      <w:r>
-        <w:t xml:space="preserve">the lack of data persistency. Since </w:t>
-      </w:r>
-      <w:r>
-        <w:t xml:space="preserve">the messages received by each node are not stored in local databases or logs, </w:t>
-      </w:r>
-      <w:r>
-        <w:t>chat history is</w:t>
-      </w:r>
-      <w:r>
-        <w:t xml:space="preserve"> effectively lost when the node </w:t>
-      </w:r>
-      <w:r>
-        <w:t xml:space="preserve">disconnects or crashes before </w:t>
-      </w:r>
-      <w:r>
-        <w:t>joining</w:t>
-      </w:r>
-      <w:r>
-        <w:t xml:space="preserve"> the same system</w:t>
-      </w:r>
-      <w:r>
-        <w:t xml:space="preserve"> again</w:t>
-      </w:r>
-      <w:r>
-        <w:t>.</w:t>
-      </w:r>
-      <w:r>
-        <w:t xml:space="preserve"> </w:t>
-      </w:r>
-      <w:r>
-        <w:t xml:space="preserve">Also, </w:t>
-      </w:r>
-      <w:proofErr w:type="spellStart"/>
-      <w:r>
-        <w:t>Mittere</w:t>
-      </w:r>
-      <w:proofErr w:type="spellEnd"/>
-      <w:r>
-        <w:t xml:space="preserve"> offers poor security. In this context, the chat messages are not encrypted in any way, and therefore can be easily intercepted and read by any malicious party.</w:t>
+        <w:t>Also, Mittere offers poor security. In this context, the chat messages are not encrypted in any way, and therefore can be easily intercepted and read by any malicious party.</w:t>
       </w:r>
     </w:p>
     <w:p>
@@ -16533,19 +15248,9 @@
             <w:pPr>
               <w:jc w:val="center"/>
             </w:pPr>
-            <w:proofErr w:type="spellStart"/>
             <w:r>
-              <w:t>Choong</w:t>
+              <w:t>Choong Kai Wern</w:t>
             </w:r>
-            <w:proofErr w:type="spellEnd"/>
-            <w:r>
-              <w:t xml:space="preserve"> Kai </w:t>
-            </w:r>
-            <w:proofErr w:type="spellStart"/>
-            <w:r>
-              <w:t>Wern</w:t>
-            </w:r>
-            <w:proofErr w:type="spellEnd"/>
           </w:p>
         </w:tc>
         <w:tc>
@@ -16578,57 +15283,8 @@
               <w:jc w:val="center"/>
             </w:pPr>
             <w:r>
-              <w:t xml:space="preserve">Lim Shi </w:t>
+              <w:t>Lim Shi Hern</w:t>
             </w:r>
-            <w:proofErr w:type="spellStart"/>
-            <w:r>
-              <w:t>Hern</w:t>
-            </w:r>
-            <w:proofErr w:type="spellEnd"/>
-          </w:p>
-        </w:tc>
-        <w:tc>
-          <w:tcPr>
-            <w:tcW w:w="2268" w:type="dxa"/>
-            <w:vAlign w:val="center"/>
-          </w:tcPr>
-          <w:p>
-            <w:pPr>
-              <w:jc w:val="center"/>
-            </w:pPr>
-            <w:r>
-              <w:t>100</w:t>
-            </w:r>
-          </w:p>
-        </w:tc>
-      </w:tr>
-      <w:tr>
-        <w:trPr>
-          <w:trHeight w:val="510"/>
-          <w:jc w:val="center"/>
-        </w:trPr>
-        <w:tc>
-          <w:tcPr>
-            <w:tcW w:w="3114" w:type="dxa"/>
-            <w:vAlign w:val="center"/>
-          </w:tcPr>
-          <w:p>
-            <w:pPr>
-              <w:jc w:val="center"/>
-            </w:pPr>
-            <w:proofErr w:type="spellStart"/>
-            <w:r>
-              <w:t>Mah</w:t>
-            </w:r>
-            <w:proofErr w:type="spellEnd"/>
-            <w:r>
-              <w:t xml:space="preserve"> Qi </w:t>
-            </w:r>
-            <w:proofErr w:type="spellStart"/>
-            <w:r>
-              <w:t>Hao</w:t>
-            </w:r>
-            <w:proofErr w:type="spellEnd"/>
           </w:p>
         </w:tc>
         <w:tc>
@@ -16661,13 +15317,42 @@
               <w:jc w:val="center"/>
             </w:pPr>
             <w:r>
-              <w:t xml:space="preserve">Mu Chun </w:t>
+              <w:t>Mah Qi Hao</w:t>
             </w:r>
-            <w:proofErr w:type="spellStart"/>
+          </w:p>
+        </w:tc>
+        <w:tc>
+          <w:tcPr>
+            <w:tcW w:w="2268" w:type="dxa"/>
+            <w:vAlign w:val="center"/>
+          </w:tcPr>
+          <w:p>
+            <w:pPr>
+              <w:jc w:val="center"/>
+            </w:pPr>
             <w:r>
-              <w:t>Khang</w:t>
+              <w:t>100</w:t>
             </w:r>
-            <w:proofErr w:type="spellEnd"/>
+          </w:p>
+        </w:tc>
+      </w:tr>
+      <w:tr>
+        <w:trPr>
+          <w:trHeight w:val="510"/>
+          <w:jc w:val="center"/>
+        </w:trPr>
+        <w:tc>
+          <w:tcPr>
+            <w:tcW w:w="3114" w:type="dxa"/>
+            <w:vAlign w:val="center"/>
+          </w:tcPr>
+          <w:p>
+            <w:pPr>
+              <w:jc w:val="center"/>
+            </w:pPr>
+            <w:r>
+              <w:t>Mu Chun Khang</w:t>
+            </w:r>
           </w:p>
         </w:tc>
         <w:tc>
@@ -16824,21 +15509,31 @@
         <w:rPr>
           <w:lang w:val="en-US"/>
         </w:rPr>
-        <w:t xml:space="preserve">Since we are building a Scala application, Scala application runs on a Java Virtual Machine(JVM), which makes our application able to work on different operating systems. Windows, </w:t>
-      </w:r>
-      <w:proofErr w:type="spellStart"/>
-      <w:r>
+        <w:t xml:space="preserve">Since we are building a Scala application, Scala application runs on a Java Virtual Machine(JVM), which makes our application able to work on different operating systems. Windows, macOS and Linux can run the chat program as long they have a JVM in their environment. </w:t>
+      </w:r>
+    </w:p>
+    <w:p>
+      <w:pPr>
+        <w:spacing w:line="360" w:lineRule="auto"/>
+        <w:jc w:val="both"/>
         <w:rPr>
           <w:lang w:val="en-US"/>
         </w:rPr>
-        <w:t>macOS</w:t>
-      </w:r>
-      <w:proofErr w:type="spellEnd"/>
-      <w:r>
+      </w:pPr>
+    </w:p>
+    <w:p>
+      <w:pPr>
+        <w:spacing w:line="360" w:lineRule="auto"/>
+        <w:jc w:val="both"/>
         <w:rPr>
           <w:lang w:val="en-US"/>
         </w:rPr>
-        <w:t xml:space="preserve"> and Linux can run the chat program as long they have a JVM in their environment. </w:t>
+      </w:pPr>
+      <w:r>
+        <w:rPr>
+          <w:lang w:val="en-US"/>
+        </w:rPr>
+        <w:t xml:space="preserve">Peer-to-peer is used in this assignment as all the peers are only responsible for sending their message out and receiving messages that is directed towards them. The peers do not need to carry out the responsibility of other peers that are not related to them. In our peer-to-peer architecture, there is a supernode who is also a node, but has extra responsibility of handling new incoming nodes that are looking to join the conversation. </w:t>
       </w:r>
     </w:p>
     <w:p>
@@ -16862,480 +15557,82 @@
         <w:rPr>
           <w:lang w:val="en-US"/>
         </w:rPr>
-        <w:t xml:space="preserve">Peer-to-peer is used in this assignment as all the peers are only responsible for sending their message out and receiving messages that is directed towards them. The peers do not need to carry out the responsibility of other peers that are not related to them. In our peer-to-peer architecture, there is a </w:t>
-      </w:r>
-      <w:proofErr w:type="spellStart"/>
-      <w:r>
+        <w:lastRenderedPageBreak/>
+        <w:t xml:space="preserve">In our assignment, when the current supernode process crashes, the actor system of the application will be informed, and it will send out a notification to all the nodes connected. Then a new supernode will be assigned automatically alphabetically. So once the original supernode crashes, all the remaining node can continues chatting without the need of a supernode. When a new node wants to join, they can join using the new supernode address. The process of can be said as fail stop as the actor system is able to detect on the supernode crashes. </w:t>
+      </w:r>
+    </w:p>
+    <w:p>
+      <w:pPr>
+        <w:spacing w:line="360" w:lineRule="auto"/>
+        <w:jc w:val="both"/>
         <w:rPr>
           <w:lang w:val="en-US"/>
         </w:rPr>
-        <w:t>supernode</w:t>
-      </w:r>
-      <w:proofErr w:type="spellEnd"/>
-      <w:r>
+      </w:pPr>
+    </w:p>
+    <w:p>
+      <w:pPr>
+        <w:spacing w:line="360" w:lineRule="auto"/>
+        <w:jc w:val="both"/>
         <w:rPr>
           <w:lang w:val="en-US"/>
         </w:rPr>
-        <w:t xml:space="preserve"> who is also a node, but has extra responsibility of handling new incoming nodes that are looking to join the conversation. </w:t>
-      </w:r>
-    </w:p>
-    <w:p>
-      <w:pPr>
-        <w:spacing w:line="360" w:lineRule="auto"/>
-        <w:jc w:val="both"/>
+      </w:pPr>
+      <w:r>
         <w:rPr>
           <w:lang w:val="en-US"/>
         </w:rPr>
-      </w:pPr>
-    </w:p>
-    <w:p>
-      <w:pPr>
-        <w:spacing w:line="360" w:lineRule="auto"/>
-        <w:jc w:val="both"/>
-        <w:rPr>
-          <w:lang w:val="en-US"/>
-        </w:rPr>
-      </w:pPr>
-      <w:r>
-        <w:rPr>
-          <w:lang w:val="en-US"/>
-        </w:rPr>
-        <w:lastRenderedPageBreak/>
-        <w:t xml:space="preserve">In our assignment, when the current </w:t>
-      </w:r>
-      <w:proofErr w:type="spellStart"/>
-      <w:r>
-        <w:rPr>
-          <w:lang w:val="en-US"/>
-        </w:rPr>
-        <w:t>supernode</w:t>
-      </w:r>
-      <w:proofErr w:type="spellEnd"/>
-      <w:r>
-        <w:rPr>
-          <w:lang w:val="en-US"/>
-        </w:rPr>
-        <w:t xml:space="preserve"> process crashes, the actor system of the application will be informed, and it will send out a notification to all the nodes connected. Then a new </w:t>
-      </w:r>
-      <w:proofErr w:type="spellStart"/>
-      <w:r>
-        <w:rPr>
-          <w:lang w:val="en-US"/>
-        </w:rPr>
-        <w:t>supernode</w:t>
-      </w:r>
-      <w:proofErr w:type="spellEnd"/>
-      <w:r>
-        <w:rPr>
-          <w:lang w:val="en-US"/>
-        </w:rPr>
-        <w:t xml:space="preserve"> will be assigned automatically alphabetically. So once the original </w:t>
-      </w:r>
-      <w:proofErr w:type="spellStart"/>
-      <w:r>
-        <w:rPr>
-          <w:lang w:val="en-US"/>
-        </w:rPr>
-        <w:t>supernode</w:t>
-      </w:r>
-      <w:proofErr w:type="spellEnd"/>
-      <w:r>
-        <w:rPr>
-          <w:lang w:val="en-US"/>
-        </w:rPr>
-        <w:t xml:space="preserve"> crashes, all the remaining node can continues chatting without the need of a </w:t>
-      </w:r>
-      <w:proofErr w:type="spellStart"/>
-      <w:r>
-        <w:rPr>
-          <w:lang w:val="en-US"/>
-        </w:rPr>
-        <w:t>supernode</w:t>
-      </w:r>
-      <w:proofErr w:type="spellEnd"/>
-      <w:r>
-        <w:rPr>
-          <w:lang w:val="en-US"/>
-        </w:rPr>
-        <w:t xml:space="preserve">. When a new node wants to join, they can join using the new </w:t>
-      </w:r>
-      <w:proofErr w:type="spellStart"/>
-      <w:r>
-        <w:rPr>
-          <w:lang w:val="en-US"/>
-        </w:rPr>
-        <w:t>supernode</w:t>
-      </w:r>
-      <w:proofErr w:type="spellEnd"/>
-      <w:r>
-        <w:rPr>
-          <w:lang w:val="en-US"/>
-        </w:rPr>
-        <w:t xml:space="preserve"> address. The process of can be said as fail stop as the actor system is able to detect on the </w:t>
-      </w:r>
-      <w:proofErr w:type="spellStart"/>
-      <w:r>
-        <w:rPr>
-          <w:lang w:val="en-US"/>
-        </w:rPr>
-        <w:t>supernode</w:t>
-      </w:r>
-      <w:proofErr w:type="spellEnd"/>
-      <w:r>
-        <w:rPr>
-          <w:lang w:val="en-US"/>
-        </w:rPr>
-        <w:t xml:space="preserve"> crashes. </w:t>
-      </w:r>
-    </w:p>
-    <w:p>
-      <w:pPr>
-        <w:spacing w:line="360" w:lineRule="auto"/>
-        <w:jc w:val="both"/>
-        <w:rPr>
-          <w:lang w:val="en-US"/>
-        </w:rPr>
-      </w:pPr>
-    </w:p>
-    <w:p>
-      <w:pPr>
-        <w:spacing w:line="360" w:lineRule="auto"/>
-        <w:jc w:val="both"/>
-        <w:rPr>
-          <w:lang w:val="en-US"/>
-        </w:rPr>
-      </w:pPr>
-      <w:r>
-        <w:rPr>
-          <w:lang w:val="en-US"/>
-        </w:rPr>
-        <w:t xml:space="preserve">Initially in our implementation, the </w:t>
-      </w:r>
-      <w:proofErr w:type="spellStart"/>
-      <w:r>
-        <w:rPr>
-          <w:lang w:val="en-US"/>
-        </w:rPr>
-        <w:t>supernode</w:t>
-      </w:r>
-      <w:proofErr w:type="spellEnd"/>
-      <w:r>
-        <w:rPr>
-          <w:lang w:val="en-US"/>
-        </w:rPr>
-        <w:t xml:space="preserve"> will keep track of all the currently connected nodes and Room. A separate </w:t>
-      </w:r>
-      <w:proofErr w:type="spellStart"/>
-      <w:r>
-        <w:rPr>
-          <w:lang w:val="en-US"/>
-        </w:rPr>
-        <w:t>RoomActor</w:t>
-      </w:r>
-      <w:proofErr w:type="spellEnd"/>
-      <w:r>
-        <w:rPr>
-          <w:lang w:val="en-US"/>
-        </w:rPr>
-        <w:t xml:space="preserve"> is created in the </w:t>
-      </w:r>
-      <w:proofErr w:type="spellStart"/>
-      <w:r>
-        <w:rPr>
-          <w:lang w:val="en-US"/>
-        </w:rPr>
-        <w:t>supernode</w:t>
-      </w:r>
-      <w:proofErr w:type="spellEnd"/>
-      <w:r>
-        <w:rPr>
-          <w:lang w:val="en-US"/>
-        </w:rPr>
-        <w:t xml:space="preserve"> whenever a node requests to chat with another node. The </w:t>
-      </w:r>
-      <w:proofErr w:type="spellStart"/>
-      <w:r>
-        <w:rPr>
-          <w:lang w:val="en-US"/>
-        </w:rPr>
-        <w:t>RoomActor</w:t>
-      </w:r>
-      <w:proofErr w:type="spellEnd"/>
-      <w:r>
-        <w:rPr>
-          <w:lang w:val="en-US"/>
-        </w:rPr>
-        <w:t xml:space="preserve"> is responsible to keep track of the chat room information such as messages and the users</w:t>
+        <w:t>Initially in our implementation, the supernode will keep track of all the currently connected nodes and Room. A separate RoomActor is created in the supernode whenever a node requests to chat with another node. The RoomActor is responsible to keep track of the chat room information such as messages and the users</w:t>
       </w:r>
       <w:r>
         <w:rPr>
           <w:rFonts w:ascii="Helvetica" w:eastAsia="Helvetica" w:hAnsi="Helvetica" w:cs="Helvetica"/>
           <w:lang w:val="en-US"/>
         </w:rPr>
-        <w:t xml:space="preserve">’ </w:t>
-      </w:r>
-      <w:proofErr w:type="spellStart"/>
+        <w:t xml:space="preserve">’ ActorRef. </w:t>
+      </w:r>
+      <w:r>
+        <w:rPr>
+          <w:lang w:val="en-US"/>
+        </w:rPr>
+        <w:t>Every time it receives a message from the supernode, it will broadcast to all the node in the room. Hence, by doing this the node have to go through the supernode, where the supernode then tell the RoomActor to broadcast the message. We realized this approach is not reliable and contains a lot of communication overhead. The main problem with this approach is that when the supernode dies or crashes, because all the node go through the supernode to communicate with each other, the Nodes cannot communicate with each other anymore. This would mean that the whole chat system would fail as a whole as none of the nodes are able to send message to each other.</w:t>
+      </w:r>
+    </w:p>
+    <w:p>
+      <w:pPr>
+        <w:spacing w:line="360" w:lineRule="auto"/>
+        <w:jc w:val="both"/>
+        <w:rPr>
+          <w:lang w:val="en-US"/>
+        </w:rPr>
+      </w:pPr>
+    </w:p>
+    <w:p>
+      <w:pPr>
+        <w:spacing w:line="360" w:lineRule="auto"/>
+        <w:jc w:val="both"/>
+        <w:rPr>
+          <w:lang w:val="en-US"/>
+        </w:rPr>
+      </w:pPr>
+      <w:r>
+        <w:rPr>
+          <w:lang w:val="en-US"/>
+        </w:rPr>
+        <w:t>Hence to solve this problem, we have change our approach towards this implementation, the supernode and all the nodes will be responsible to store the list of ActorRef. In that case, the node does not need to communicate through the supernode and the supernode</w:t>
+      </w:r>
       <w:r>
         <w:rPr>
           <w:rFonts w:ascii="Helvetica" w:eastAsia="Helvetica" w:hAnsi="Helvetica" w:cs="Helvetica"/>
           <w:lang w:val="en-US"/>
         </w:rPr>
-        <w:t>ActorRef</w:t>
-      </w:r>
-      <w:proofErr w:type="spellEnd"/>
-      <w:r>
-        <w:rPr>
-          <w:rFonts w:ascii="Helvetica" w:eastAsia="Helvetica" w:hAnsi="Helvetica" w:cs="Helvetica"/>
+        <w:t>’s</w:t>
+      </w:r>
+      <w:r>
+        <w:rPr>
           <w:lang w:val="en-US"/>
         </w:rPr>
-        <w:t xml:space="preserve">. </w:t>
-      </w:r>
-      <w:r>
-        <w:rPr>
-          <w:lang w:val="en-US"/>
-        </w:rPr>
-        <w:t xml:space="preserve">Every time it receives a message from the </w:t>
-      </w:r>
-      <w:proofErr w:type="spellStart"/>
-      <w:r>
-        <w:rPr>
-          <w:lang w:val="en-US"/>
-        </w:rPr>
-        <w:t>supernode</w:t>
-      </w:r>
-      <w:proofErr w:type="spellEnd"/>
-      <w:r>
-        <w:rPr>
-          <w:lang w:val="en-US"/>
-        </w:rPr>
-        <w:t xml:space="preserve">, it will broadcast to all the node in the room. Hence, by doing this the node have to go through the </w:t>
-      </w:r>
-      <w:proofErr w:type="spellStart"/>
-      <w:r>
-        <w:rPr>
-          <w:lang w:val="en-US"/>
-        </w:rPr>
-        <w:t>supernode</w:t>
-      </w:r>
-      <w:proofErr w:type="spellEnd"/>
-      <w:r>
-        <w:rPr>
-          <w:lang w:val="en-US"/>
-        </w:rPr>
-        <w:t xml:space="preserve">, where the </w:t>
-      </w:r>
-      <w:proofErr w:type="spellStart"/>
-      <w:r>
-        <w:rPr>
-          <w:lang w:val="en-US"/>
-        </w:rPr>
-        <w:t>supernode</w:t>
-      </w:r>
-      <w:proofErr w:type="spellEnd"/>
-      <w:r>
-        <w:rPr>
-          <w:lang w:val="en-US"/>
-        </w:rPr>
-        <w:t xml:space="preserve"> then tell the </w:t>
-      </w:r>
-      <w:proofErr w:type="spellStart"/>
-      <w:r>
-        <w:rPr>
-          <w:lang w:val="en-US"/>
-        </w:rPr>
-        <w:t>RoomActor</w:t>
-      </w:r>
-      <w:proofErr w:type="spellEnd"/>
-      <w:r>
-        <w:rPr>
-          <w:lang w:val="en-US"/>
-        </w:rPr>
-        <w:t xml:space="preserve"> to broadcast the message. We realized this approach is not reliable and contains a lot of communication overhead. The main problem with this approach is that when the </w:t>
-      </w:r>
-      <w:proofErr w:type="spellStart"/>
-      <w:r>
-        <w:rPr>
-          <w:lang w:val="en-US"/>
-        </w:rPr>
-        <w:t>supernode</w:t>
-      </w:r>
-      <w:proofErr w:type="spellEnd"/>
-      <w:r>
-        <w:rPr>
-          <w:lang w:val="en-US"/>
-        </w:rPr>
-        <w:t xml:space="preserve"> dies or crashes, because all the node go through the </w:t>
-      </w:r>
-      <w:proofErr w:type="spellStart"/>
-      <w:r>
-        <w:rPr>
-          <w:lang w:val="en-US"/>
-        </w:rPr>
-        <w:t>supernode</w:t>
-      </w:r>
-      <w:proofErr w:type="spellEnd"/>
-      <w:r>
-        <w:rPr>
-          <w:lang w:val="en-US"/>
-        </w:rPr>
-        <w:t xml:space="preserve"> to communicate with each other, the Nodes cannot communicate with each other anymore. This would mean that the whole chat system would fail as a whole as none of the nodes are able to send message to each other.</w:t>
-      </w:r>
-    </w:p>
-    <w:p>
-      <w:pPr>
-        <w:spacing w:line="360" w:lineRule="auto"/>
-        <w:jc w:val="both"/>
-        <w:rPr>
-          <w:lang w:val="en-US"/>
-        </w:rPr>
-      </w:pPr>
-    </w:p>
-    <w:p>
-      <w:pPr>
-        <w:spacing w:line="360" w:lineRule="auto"/>
-        <w:jc w:val="both"/>
-        <w:rPr>
-          <w:lang w:val="en-US"/>
-        </w:rPr>
-      </w:pPr>
-      <w:r>
-        <w:rPr>
-          <w:lang w:val="en-US"/>
-        </w:rPr>
-        <w:t xml:space="preserve">Hence to solve this problem, we have change our approach towards this implementation, the </w:t>
-      </w:r>
-      <w:proofErr w:type="spellStart"/>
-      <w:r>
-        <w:rPr>
-          <w:lang w:val="en-US"/>
-        </w:rPr>
-        <w:t>supernode</w:t>
-      </w:r>
-      <w:proofErr w:type="spellEnd"/>
-      <w:r>
-        <w:rPr>
-          <w:lang w:val="en-US"/>
-        </w:rPr>
-        <w:t xml:space="preserve"> and all the nodes will be responsible to store the list of </w:t>
-      </w:r>
-      <w:proofErr w:type="spellStart"/>
-      <w:r>
-        <w:rPr>
-          <w:lang w:val="en-US"/>
-        </w:rPr>
-        <w:t>ActorRef</w:t>
-      </w:r>
-      <w:proofErr w:type="spellEnd"/>
-      <w:r>
-        <w:rPr>
-          <w:lang w:val="en-US"/>
-        </w:rPr>
-        <w:t xml:space="preserve">. In that case, the node does not need to communicate through the </w:t>
-      </w:r>
-      <w:proofErr w:type="spellStart"/>
-      <w:r>
-        <w:rPr>
-          <w:lang w:val="en-US"/>
-        </w:rPr>
-        <w:t>supernode</w:t>
-      </w:r>
-      <w:proofErr w:type="spellEnd"/>
-      <w:r>
-        <w:rPr>
-          <w:lang w:val="en-US"/>
-        </w:rPr>
-        <w:t xml:space="preserve"> and the </w:t>
-      </w:r>
-      <w:proofErr w:type="spellStart"/>
-      <w:r>
-        <w:rPr>
-          <w:lang w:val="en-US"/>
-        </w:rPr>
-        <w:t>supernode</w:t>
-      </w:r>
-      <w:r>
-        <w:rPr>
-          <w:rFonts w:ascii="Helvetica" w:eastAsia="Helvetica" w:hAnsi="Helvetica" w:cs="Helvetica"/>
-          <w:lang w:val="en-US"/>
-        </w:rPr>
-        <w:t>’s</w:t>
-      </w:r>
-      <w:proofErr w:type="spellEnd"/>
-      <w:r>
-        <w:rPr>
-          <w:lang w:val="en-US"/>
-        </w:rPr>
-        <w:t xml:space="preserve"> burden is lessen. The </w:t>
-      </w:r>
-      <w:proofErr w:type="spellStart"/>
-      <w:r>
-        <w:rPr>
-          <w:lang w:val="en-US"/>
-        </w:rPr>
-        <w:t>supernode</w:t>
-      </w:r>
-      <w:proofErr w:type="spellEnd"/>
-      <w:r>
-        <w:rPr>
-          <w:lang w:val="en-US"/>
-        </w:rPr>
-        <w:t xml:space="preserve"> is only responsible for relaying the current nodes and incoming new nodes. The node now can send message directly to other node since they also hold a local copy and do not need send messages through the </w:t>
-      </w:r>
-      <w:proofErr w:type="spellStart"/>
-      <w:r>
-        <w:rPr>
-          <w:lang w:val="en-US"/>
-        </w:rPr>
-        <w:t>supernode</w:t>
-      </w:r>
-      <w:proofErr w:type="spellEnd"/>
-      <w:r>
-        <w:rPr>
-          <w:lang w:val="en-US"/>
-        </w:rPr>
-        <w:t xml:space="preserve">. </w:t>
-      </w:r>
-      <w:proofErr w:type="spellStart"/>
-      <w:r>
-        <w:rPr>
-          <w:lang w:val="en-US"/>
-        </w:rPr>
-        <w:t>RoomActor</w:t>
-      </w:r>
-      <w:proofErr w:type="spellEnd"/>
-      <w:r>
-        <w:rPr>
-          <w:lang w:val="en-US"/>
-        </w:rPr>
-        <w:t xml:space="preserve"> is no longer needed to track the node to chat with another node. In conclusion, this implementation does not need to rely on the </w:t>
-      </w:r>
-      <w:proofErr w:type="spellStart"/>
-      <w:r>
-        <w:rPr>
-          <w:lang w:val="en-US"/>
-        </w:rPr>
-        <w:t>supernode</w:t>
-      </w:r>
-      <w:proofErr w:type="spellEnd"/>
-      <w:r>
-        <w:rPr>
-          <w:lang w:val="en-US"/>
-        </w:rPr>
-        <w:t xml:space="preserve"> to pass the message. So even if the </w:t>
-      </w:r>
-      <w:proofErr w:type="spellStart"/>
-      <w:r>
-        <w:rPr>
-          <w:lang w:val="en-US"/>
-        </w:rPr>
-        <w:t>supernode</w:t>
-      </w:r>
-      <w:proofErr w:type="spellEnd"/>
-      <w:r>
-        <w:rPr>
-          <w:lang w:val="en-US"/>
-        </w:rPr>
-        <w:t xml:space="preserve"> fails, the core functionality can still be carried on. The overhead of the system can also be reduced since they can communicate directly with each other.</w:t>
+        <w:t xml:space="preserve"> burden is lessen. The supernode is only responsible for relaying the current nodes and incoming new nodes. The node now can send message directly to other node since they also hold a local copy and do not need send messages through the supernode. RoomActor is no longer needed to track the node to chat with another node. In conclusion, this implementation does not need to rely on the supernode to pass the message. So even if the supernode fails, the core functionality can still be carried on. The overhead of the system can also be reduced since they can communicate directly with each other.</w:t>
       </w:r>
     </w:p>
     <w:p>
@@ -17464,16 +15761,8 @@
         <w:rPr>
           <w:lang w:val="en-US"/>
         </w:rPr>
-        <w:t xml:space="preserve">Reassignment of </w:t>
-      </w:r>
-      <w:proofErr w:type="spellStart"/>
-      <w:r>
-        <w:rPr>
-          <w:lang w:val="en-US"/>
-        </w:rPr>
-        <w:t>supernode</w:t>
-      </w:r>
-      <w:proofErr w:type="spellEnd"/>
+        <w:t>Reassignment of supernode</w:t>
+      </w:r>
     </w:p>
     <w:p>
       <w:pPr>
@@ -17541,21 +15830,7 @@
         <w:rPr>
           <w:lang w:val="en-US"/>
         </w:rPr>
-        <w:t xml:space="preserve">Each node can become a </w:t>
-      </w:r>
-      <w:proofErr w:type="spellStart"/>
-      <w:r>
-        <w:rPr>
-          <w:lang w:val="en-US"/>
-        </w:rPr>
-        <w:t>supernode</w:t>
-      </w:r>
-      <w:proofErr w:type="spellEnd"/>
-      <w:r>
-        <w:rPr>
-          <w:lang w:val="en-US"/>
-        </w:rPr>
-        <w:t xml:space="preserve"> </w:t>
+        <w:t xml:space="preserve">Each node can become a supernode </w:t>
       </w:r>
     </w:p>
     <w:p>
@@ -17759,19 +16034,9 @@
             <w:pPr>
               <w:jc w:val="center"/>
             </w:pPr>
-            <w:proofErr w:type="spellStart"/>
             <w:r>
-              <w:t>Choong</w:t>
+              <w:t>Choong Kai Wern</w:t>
             </w:r>
-            <w:proofErr w:type="spellEnd"/>
-            <w:r>
-              <w:t xml:space="preserve"> Kai </w:t>
-            </w:r>
-            <w:proofErr w:type="spellStart"/>
-            <w:r>
-              <w:t>Wern</w:t>
-            </w:r>
-            <w:proofErr w:type="spellEnd"/>
           </w:p>
         </w:tc>
         <w:tc>
@@ -17804,57 +16069,8 @@
               <w:jc w:val="center"/>
             </w:pPr>
             <w:r>
-              <w:t xml:space="preserve">Lim Shi </w:t>
+              <w:t>Lim Shi Hern</w:t>
             </w:r>
-            <w:proofErr w:type="spellStart"/>
-            <w:r>
-              <w:t>Hern</w:t>
-            </w:r>
-            <w:proofErr w:type="spellEnd"/>
-          </w:p>
-        </w:tc>
-        <w:tc>
-          <w:tcPr>
-            <w:tcW w:w="2268" w:type="dxa"/>
-            <w:vAlign w:val="center"/>
-          </w:tcPr>
-          <w:p>
-            <w:pPr>
-              <w:jc w:val="center"/>
-            </w:pPr>
-            <w:r>
-              <w:t>100</w:t>
-            </w:r>
-          </w:p>
-        </w:tc>
-      </w:tr>
-      <w:tr>
-        <w:trPr>
-          <w:trHeight w:val="510"/>
-          <w:jc w:val="center"/>
-        </w:trPr>
-        <w:tc>
-          <w:tcPr>
-            <w:tcW w:w="3114" w:type="dxa"/>
-            <w:vAlign w:val="center"/>
-          </w:tcPr>
-          <w:p>
-            <w:pPr>
-              <w:jc w:val="center"/>
-            </w:pPr>
-            <w:proofErr w:type="spellStart"/>
-            <w:r>
-              <w:t>Mah</w:t>
-            </w:r>
-            <w:proofErr w:type="spellEnd"/>
-            <w:r>
-              <w:t xml:space="preserve"> Qi </w:t>
-            </w:r>
-            <w:proofErr w:type="spellStart"/>
-            <w:r>
-              <w:t>Hao</w:t>
-            </w:r>
-            <w:proofErr w:type="spellEnd"/>
           </w:p>
         </w:tc>
         <w:tc>
@@ -17887,13 +16103,42 @@
               <w:jc w:val="center"/>
             </w:pPr>
             <w:r>
-              <w:t xml:space="preserve">Mu Chun </w:t>
+              <w:t>Mah Qi Hao</w:t>
             </w:r>
-            <w:proofErr w:type="spellStart"/>
+          </w:p>
+        </w:tc>
+        <w:tc>
+          <w:tcPr>
+            <w:tcW w:w="2268" w:type="dxa"/>
+            <w:vAlign w:val="center"/>
+          </w:tcPr>
+          <w:p>
+            <w:pPr>
+              <w:jc w:val="center"/>
+            </w:pPr>
             <w:r>
-              <w:t>Khang</w:t>
+              <w:t>100</w:t>
             </w:r>
-            <w:proofErr w:type="spellEnd"/>
+          </w:p>
+        </w:tc>
+      </w:tr>
+      <w:tr>
+        <w:trPr>
+          <w:trHeight w:val="510"/>
+          <w:jc w:val="center"/>
+        </w:trPr>
+        <w:tc>
+          <w:tcPr>
+            <w:tcW w:w="3114" w:type="dxa"/>
+            <w:vAlign w:val="center"/>
+          </w:tcPr>
+          <w:p>
+            <w:pPr>
+              <w:jc w:val="center"/>
+            </w:pPr>
+            <w:r>
+              <w:t>Mu Chun Khang</w:t>
+            </w:r>
           </w:p>
         </w:tc>
         <w:tc>
@@ -18052,7 +16297,7 @@
         <w:rStyle w:val="PageNumber"/>
         <w:noProof/>
       </w:rPr>
-      <w:t>11</w:t>
+      <w:t>10</w:t>
     </w:r>
     <w:r>
       <w:rPr>
@@ -20762,7 +19007,7 @@
 </file>
 
 <file path=customXml/itemProps1.xml><?xml version="1.0" encoding="utf-8"?>
-<ds:datastoreItem xmlns:ds="http://schemas.openxmlformats.org/officeDocument/2006/customXml" ds:itemID="{BF7A5CCE-7376-BC47-A7AE-E7A27C30D18A}">
+<ds:datastoreItem xmlns:ds="http://schemas.openxmlformats.org/officeDocument/2006/customXml" ds:itemID="{5446A3E5-94C2-1246-9FCD-6F56FA944D72}">
   <ds:schemaRefs>
     <ds:schemaRef ds:uri="http://schemas.openxmlformats.org/officeDocument/2006/bibliography"/>
   </ds:schemaRefs>

</xml_diff>